<commit_message>
Modificacion del archivo Documento de Software
</commit_message>
<xml_diff>
--- a/Documento_de_Software.docx
+++ b/Documento_de_Software.docx
@@ -102,62 +102,71 @@
     </w:p>
     <w:p>
       <w:pPr>
-        <w:rPr>
-          <w:rFonts w:ascii="Times New Roman" w:hAnsi="Times New Roman"/>
-        </w:rPr>
-      </w:pPr>
-    </w:p>
-    <w:p>
-      <w:pPr>
-        <w:rPr>
-          <w:rFonts w:ascii="Times New Roman" w:hAnsi="Times New Roman"/>
-        </w:rPr>
-      </w:pPr>
-    </w:p>
-    <w:p>
-      <w:pPr>
-        <w:rPr>
-          <w:rFonts w:ascii="Times New Roman" w:hAnsi="Times New Roman"/>
-        </w:rPr>
-      </w:pPr>
-    </w:p>
-    <w:p>
-      <w:pPr>
-        <w:rPr>
-          <w:rFonts w:ascii="Times New Roman" w:hAnsi="Times New Roman"/>
-        </w:rPr>
-      </w:pPr>
-    </w:p>
-    <w:p>
-      <w:pPr>
-        <w:rPr>
-          <w:rFonts w:ascii="Times New Roman" w:hAnsi="Times New Roman"/>
-        </w:rPr>
-      </w:pPr>
-    </w:p>
-    <w:p>
-      <w:pPr>
-        <w:rPr>
-          <w:rFonts w:ascii="Times New Roman" w:hAnsi="Times New Roman"/>
-        </w:rPr>
-      </w:pPr>
-    </w:p>
-    <w:p>
-      <w:pPr>
-        <w:rPr>
-          <w:rFonts w:ascii="Times New Roman" w:hAnsi="Times New Roman"/>
-        </w:rPr>
-      </w:pPr>
-    </w:p>
-    <w:p>
-      <w:pPr>
-        <w:rPr>
-          <w:rFonts w:ascii="Times New Roman" w:hAnsi="Times New Roman"/>
-        </w:rPr>
-      </w:pPr>
-    </w:p>
-    <w:p>
-      <w:pPr>
+        <w:jc w:val="center"/>
+        <w:rPr>
+          <w:rFonts w:ascii="Times New Roman" w:hAnsi="Times New Roman"/>
+        </w:rPr>
+      </w:pPr>
+    </w:p>
+    <w:p>
+      <w:pPr>
+        <w:jc w:val="center"/>
+        <w:rPr>
+          <w:rFonts w:ascii="Times New Roman" w:hAnsi="Times New Roman"/>
+        </w:rPr>
+      </w:pPr>
+    </w:p>
+    <w:p>
+      <w:pPr>
+        <w:jc w:val="center"/>
+        <w:rPr>
+          <w:rFonts w:ascii="Times New Roman" w:hAnsi="Times New Roman"/>
+        </w:rPr>
+      </w:pPr>
+    </w:p>
+    <w:p>
+      <w:pPr>
+        <w:jc w:val="center"/>
+        <w:rPr>
+          <w:rFonts w:ascii="Times New Roman" w:hAnsi="Times New Roman"/>
+        </w:rPr>
+      </w:pPr>
+    </w:p>
+    <w:p>
+      <w:pPr>
+        <w:jc w:val="center"/>
+        <w:rPr>
+          <w:rFonts w:ascii="Times New Roman" w:hAnsi="Times New Roman"/>
+        </w:rPr>
+      </w:pPr>
+    </w:p>
+    <w:p>
+      <w:pPr>
+        <w:jc w:val="center"/>
+        <w:rPr>
+          <w:rFonts w:ascii="Times New Roman" w:hAnsi="Times New Roman"/>
+        </w:rPr>
+      </w:pPr>
+    </w:p>
+    <w:p>
+      <w:pPr>
+        <w:jc w:val="center"/>
+        <w:rPr>
+          <w:rFonts w:ascii="Times New Roman" w:hAnsi="Times New Roman"/>
+        </w:rPr>
+      </w:pPr>
+    </w:p>
+    <w:p>
+      <w:pPr>
+        <w:jc w:val="center"/>
+        <w:rPr>
+          <w:rFonts w:ascii="Times New Roman" w:hAnsi="Times New Roman"/>
+        </w:rPr>
+      </w:pPr>
+    </w:p>
+    <w:p>
+      <w:pPr>
+        <w:jc w:val="center"/>
         <w:rPr>
           <w:rFonts w:ascii="Times New Roman" w:hAnsi="Times New Roman"/>
         </w:rPr>
@@ -206,7 +215,68 @@
         </w:rPr>
         <w:t xml:space="preserve"> POS</w:t>
       </w:r>
-      <w:r>
+    </w:p>
+    <w:p>
+      <w:pPr>
+        <w:ind w:left="1276" w:right="1275"/>
+        <w:jc w:val="center"/>
+        <w:rPr>
+          <w:rFonts w:ascii="Times New Roman" w:hAnsi="Times New Roman"/>
+          <w:color w:val="EE0000"/>
+        </w:rPr>
+      </w:pPr>
+    </w:p>
+    <w:p>
+      <w:pPr>
+        <w:jc w:val="center"/>
+        <w:rPr>
+          <w:rFonts w:ascii="Times New Roman" w:hAnsi="Times New Roman"/>
+        </w:rPr>
+      </w:pPr>
+    </w:p>
+    <w:p>
+      <w:pPr>
+        <w:jc w:val="center"/>
+        <w:rPr>
+          <w:rFonts w:ascii="Times New Roman" w:hAnsi="Times New Roman"/>
+        </w:rPr>
+      </w:pPr>
+    </w:p>
+    <w:p>
+      <w:pPr>
+        <w:jc w:val="center"/>
+        <w:rPr>
+          <w:rFonts w:ascii="Times New Roman" w:hAnsi="Times New Roman"/>
+        </w:rPr>
+      </w:pPr>
+    </w:p>
+    <w:p>
+      <w:pPr>
+        <w:jc w:val="center"/>
+        <w:rPr>
+          <w:rFonts w:ascii="Times New Roman" w:hAnsi="Times New Roman"/>
+        </w:rPr>
+      </w:pPr>
+    </w:p>
+    <w:p>
+      <w:pPr>
+        <w:jc w:val="center"/>
+        <w:rPr>
+          <w:rFonts w:ascii="Times New Roman" w:hAnsi="Times New Roman"/>
+        </w:rPr>
+      </w:pPr>
+    </w:p>
+    <w:p>
+      <w:pPr>
+        <w:jc w:val="center"/>
+        <w:rPr>
+          <w:rFonts w:ascii="Times New Roman" w:hAnsi="Times New Roman"/>
+        </w:rPr>
+      </w:pPr>
+    </w:p>
+    <w:p>
+      <w:pPr>
+        <w:jc w:val="center"/>
         <w:rPr>
           <w:rFonts w:ascii="Times New Roman" w:hAnsi="Times New Roman"/>
           <w:b/>
@@ -218,64 +288,8 @@
             </w14:srgbClr>
           </w14:shadow>
         </w:rPr>
-        <w:t xml:space="preserve"> </w:t>
-      </w:r>
-    </w:p>
-    <w:p>
-      <w:pPr>
-        <w:ind w:left="1276" w:right="1275"/>
-        <w:jc w:val="center"/>
-        <w:rPr>
-          <w:rFonts w:ascii="Times New Roman" w:hAnsi="Times New Roman"/>
-          <w:color w:val="EE0000"/>
-        </w:rPr>
-      </w:pPr>
-    </w:p>
-    <w:p>
-      <w:pPr>
-        <w:rPr>
-          <w:rFonts w:ascii="Times New Roman" w:hAnsi="Times New Roman"/>
-        </w:rPr>
-      </w:pPr>
-    </w:p>
-    <w:p>
-      <w:pPr>
-        <w:rPr>
-          <w:rFonts w:ascii="Times New Roman" w:hAnsi="Times New Roman"/>
-        </w:rPr>
-      </w:pPr>
-    </w:p>
-    <w:p>
-      <w:pPr>
-        <w:rPr>
-          <w:rFonts w:ascii="Times New Roman" w:hAnsi="Times New Roman"/>
-        </w:rPr>
-      </w:pPr>
-    </w:p>
-    <w:p>
-      <w:pPr>
-        <w:rPr>
-          <w:rFonts w:ascii="Times New Roman" w:hAnsi="Times New Roman"/>
-        </w:rPr>
-      </w:pPr>
-    </w:p>
-    <w:p>
-      <w:pPr>
-        <w:rPr>
-          <w:rFonts w:ascii="Times New Roman" w:hAnsi="Times New Roman"/>
-        </w:rPr>
-      </w:pPr>
-    </w:p>
-    <w:p>
-      <w:pPr>
-        <w:rPr>
-          <w:rFonts w:ascii="Times New Roman" w:hAnsi="Times New Roman"/>
-        </w:rPr>
-      </w:pPr>
-    </w:p>
-    <w:p>
-      <w:pPr>
-        <w:jc w:val="center"/>
+      </w:pPr>
+      <w:r>
         <w:rPr>
           <w:rFonts w:ascii="Times New Roman" w:hAnsi="Times New Roman"/>
           <w:b/>
@@ -287,7 +301,8 @@
             </w14:srgbClr>
           </w14:shadow>
         </w:rPr>
-      </w:pPr>
+        <w:t xml:space="preserve">Sistema de venta </w:t>
+      </w:r>
       <w:r>
         <w:rPr>
           <w:rFonts w:ascii="Times New Roman" w:hAnsi="Times New Roman"/>
@@ -300,7 +315,7 @@
             </w14:srgbClr>
           </w14:shadow>
         </w:rPr>
-        <w:t xml:space="preserve">Sistema de venta </w:t>
+        <w:t>e</w:t>
       </w:r>
       <w:r>
         <w:rPr>
@@ -314,27 +329,13 @@
             </w14:srgbClr>
           </w14:shadow>
         </w:rPr>
-        <w:t>e</w:t>
-      </w:r>
-      <w:r>
-        <w:rPr>
-          <w:rFonts w:ascii="Times New Roman" w:hAnsi="Times New Roman"/>
-          <w:b/>
-          <w:sz w:val="56"/>
-          <w:szCs w:val="56"/>
-          <w14:shadow w14:blurRad="50800" w14:dist="38100" w14:dir="2700000" w14:sx="100000" w14:sy="100000" w14:kx="0" w14:ky="0" w14:algn="tl">
-            <w14:srgbClr w14:val="000000">
-              <w14:alpha w14:val="60000"/>
-            </w14:srgbClr>
-          </w14:shadow>
-        </w:rPr>
         <w:t xml:space="preserve"> inventario para tienda deportiva</w:t>
       </w:r>
     </w:p>
     <w:p>
       <w:pPr>
         <w:ind w:left="1418" w:right="1417"/>
-        <w:jc w:val="center"/>
+        <w:jc w:val="left"/>
         <w:rPr>
           <w:rFonts w:ascii="Times New Roman" w:hAnsi="Times New Roman"/>
           <w:color w:val="EE0000"/>
@@ -343,83 +344,95 @@
     </w:p>
     <w:p>
       <w:pPr>
-        <w:rPr>
-          <w:rFonts w:ascii="Times New Roman" w:hAnsi="Times New Roman"/>
-        </w:rPr>
-      </w:pPr>
-    </w:p>
-    <w:p>
-      <w:pPr>
-        <w:rPr>
-          <w:rFonts w:ascii="Times New Roman" w:hAnsi="Times New Roman"/>
-        </w:rPr>
-      </w:pPr>
-    </w:p>
-    <w:p>
-      <w:pPr>
-        <w:rPr>
-          <w:rFonts w:ascii="Times New Roman" w:hAnsi="Times New Roman"/>
-        </w:rPr>
-      </w:pPr>
-    </w:p>
-    <w:p>
-      <w:pPr>
-        <w:rPr>
-          <w:rFonts w:ascii="Times New Roman" w:hAnsi="Times New Roman"/>
-        </w:rPr>
-      </w:pPr>
-    </w:p>
-    <w:p>
-      <w:pPr>
-        <w:rPr>
-          <w:rFonts w:ascii="Times New Roman" w:hAnsi="Times New Roman"/>
-        </w:rPr>
-      </w:pPr>
-    </w:p>
-    <w:p>
-      <w:pPr>
-        <w:rPr>
-          <w:rFonts w:ascii="Times New Roman" w:hAnsi="Times New Roman"/>
-        </w:rPr>
-      </w:pPr>
-    </w:p>
-    <w:p>
-      <w:pPr>
-        <w:rPr>
-          <w:rFonts w:ascii="Times New Roman" w:hAnsi="Times New Roman"/>
-        </w:rPr>
-      </w:pPr>
-    </w:p>
-    <w:p>
-      <w:pPr>
-        <w:rPr>
-          <w:rFonts w:ascii="Times New Roman" w:hAnsi="Times New Roman"/>
-        </w:rPr>
-      </w:pPr>
-    </w:p>
-    <w:p>
-      <w:pPr>
-        <w:rPr>
-          <w:rFonts w:ascii="Times New Roman" w:hAnsi="Times New Roman"/>
-        </w:rPr>
-      </w:pPr>
-    </w:p>
-    <w:p>
-      <w:pPr>
-        <w:rPr>
-          <w:rFonts w:ascii="Times New Roman" w:hAnsi="Times New Roman"/>
-        </w:rPr>
-      </w:pPr>
-    </w:p>
-    <w:p>
-      <w:pPr>
-        <w:rPr>
-          <w:rFonts w:ascii="Times New Roman" w:hAnsi="Times New Roman"/>
-        </w:rPr>
-      </w:pPr>
-    </w:p>
-    <w:p>
-      <w:pPr>
+        <w:jc w:val="left"/>
+        <w:rPr>
+          <w:rFonts w:ascii="Times New Roman" w:hAnsi="Times New Roman"/>
+        </w:rPr>
+      </w:pPr>
+    </w:p>
+    <w:p>
+      <w:pPr>
+        <w:jc w:val="left"/>
+        <w:rPr>
+          <w:rFonts w:ascii="Times New Roman" w:hAnsi="Times New Roman"/>
+        </w:rPr>
+      </w:pPr>
+    </w:p>
+    <w:p>
+      <w:pPr>
+        <w:jc w:val="left"/>
+        <w:rPr>
+          <w:rFonts w:ascii="Times New Roman" w:hAnsi="Times New Roman"/>
+        </w:rPr>
+      </w:pPr>
+    </w:p>
+    <w:p>
+      <w:pPr>
+        <w:jc w:val="left"/>
+        <w:rPr>
+          <w:rFonts w:ascii="Times New Roman" w:hAnsi="Times New Roman"/>
+        </w:rPr>
+      </w:pPr>
+    </w:p>
+    <w:p>
+      <w:pPr>
+        <w:jc w:val="left"/>
+        <w:rPr>
+          <w:rFonts w:ascii="Times New Roman" w:hAnsi="Times New Roman"/>
+        </w:rPr>
+      </w:pPr>
+    </w:p>
+    <w:p>
+      <w:pPr>
+        <w:jc w:val="left"/>
+        <w:rPr>
+          <w:rFonts w:ascii="Times New Roman" w:hAnsi="Times New Roman"/>
+        </w:rPr>
+      </w:pPr>
+    </w:p>
+    <w:p>
+      <w:pPr>
+        <w:jc w:val="left"/>
+        <w:rPr>
+          <w:rFonts w:ascii="Times New Roman" w:hAnsi="Times New Roman"/>
+        </w:rPr>
+      </w:pPr>
+    </w:p>
+    <w:p>
+      <w:pPr>
+        <w:jc w:val="left"/>
+        <w:rPr>
+          <w:rFonts w:ascii="Times New Roman" w:hAnsi="Times New Roman"/>
+        </w:rPr>
+      </w:pPr>
+    </w:p>
+    <w:p>
+      <w:pPr>
+        <w:jc w:val="left"/>
+        <w:rPr>
+          <w:rFonts w:ascii="Times New Roman" w:hAnsi="Times New Roman"/>
+        </w:rPr>
+      </w:pPr>
+    </w:p>
+    <w:p>
+      <w:pPr>
+        <w:jc w:val="left"/>
+        <w:rPr>
+          <w:rFonts w:ascii="Times New Roman" w:hAnsi="Times New Roman"/>
+        </w:rPr>
+      </w:pPr>
+    </w:p>
+    <w:p>
+      <w:pPr>
+        <w:jc w:val="left"/>
+        <w:rPr>
+          <w:rFonts w:ascii="Times New Roman" w:hAnsi="Times New Roman"/>
+        </w:rPr>
+      </w:pPr>
+    </w:p>
+    <w:p>
+      <w:pPr>
+        <w:jc w:val="left"/>
         <w:rPr>
           <w:rFonts w:ascii="Times New Roman" w:hAnsi="Times New Roman"/>
         </w:rPr>
@@ -447,6 +460,7 @@
           </w:tcPr>
           <w:p>
             <w:pPr>
+              <w:jc w:val="left"/>
               <w:rPr>
                 <w:rFonts w:ascii="Times New Roman" w:hAnsi="Times New Roman"/>
                 <w:b w:val="0"/>
@@ -469,6 +483,7 @@
           </w:tcPr>
           <w:p>
             <w:pPr>
+              <w:jc w:val="left"/>
               <w:cnfStyle w:val="100000000000" w:firstRow="1" w:lastRow="0" w:firstColumn="0" w:lastColumn="0" w:oddVBand="0" w:evenVBand="0" w:oddHBand="0" w:evenHBand="0" w:firstRowFirstColumn="0" w:firstRowLastColumn="0" w:lastRowFirstColumn="0" w:lastRowLastColumn="0"/>
               <w:rPr>
                 <w:rFonts w:ascii="Times New Roman" w:hAnsi="Times New Roman"/>
@@ -492,6 +507,7 @@
           </w:tcPr>
           <w:p>
             <w:pPr>
+              <w:jc w:val="left"/>
               <w:cnfStyle w:val="100000000000" w:firstRow="1" w:lastRow="0" w:firstColumn="0" w:lastColumn="0" w:oddVBand="0" w:evenVBand="0" w:oddHBand="0" w:evenHBand="0" w:firstRowFirstColumn="0" w:firstRowLastColumn="0" w:lastRowFirstColumn="0" w:lastRowLastColumn="0"/>
               <w:rPr>
                 <w:rFonts w:ascii="Times New Roman" w:hAnsi="Times New Roman"/>
@@ -521,18 +537,20 @@
           </w:tcPr>
           <w:p>
             <w:pPr>
+              <w:jc w:val="left"/>
               <w:rPr>
                 <w:rFonts w:ascii="Times New Roman" w:hAnsi="Times New Roman"/>
                 <w:b w:val="0"/>
                 <w:bCs w:val="0"/>
                 <w:sz w:val="20"/>
                 <w:szCs w:val="20"/>
-                <w:lang w:val="es-CO" w:eastAsia="es-AR"/>
+                <w:lang w:eastAsia="es-AR"/>
               </w:rPr>
             </w:pPr>
           </w:p>
           <w:p>
             <w:pPr>
+              <w:jc w:val="left"/>
               <w:rPr>
                 <w:rFonts w:ascii="Times New Roman" w:hAnsi="Times New Roman"/>
                 <w:sz w:val="20"/>
@@ -544,7 +562,7 @@
                 <w:rFonts w:ascii="Times New Roman" w:hAnsi="Times New Roman"/>
                 <w:sz w:val="20"/>
                 <w:szCs w:val="20"/>
-                <w:lang w:val="es-CO" w:eastAsia="es-AR"/>
+                <w:lang w:eastAsia="es-AR"/>
               </w:rPr>
               <w:t>Julián Palacio</w:t>
             </w:r>
@@ -556,17 +574,19 @@
           </w:tcPr>
           <w:p>
             <w:pPr>
+              <w:jc w:val="left"/>
               <w:cnfStyle w:val="000000100000" w:firstRow="0" w:lastRow="0" w:firstColumn="0" w:lastColumn="0" w:oddVBand="0" w:evenVBand="0" w:oddHBand="1" w:evenHBand="0" w:firstRowFirstColumn="0" w:firstRowLastColumn="0" w:lastRowFirstColumn="0" w:lastRowLastColumn="0"/>
               <w:rPr>
                 <w:rFonts w:ascii="Times New Roman" w:hAnsi="Times New Roman"/>
                 <w:sz w:val="20"/>
                 <w:szCs w:val="20"/>
-                <w:lang w:val="es-CO" w:eastAsia="es-AR"/>
+                <w:lang w:eastAsia="es-AR"/>
               </w:rPr>
             </w:pPr>
           </w:p>
           <w:p>
             <w:pPr>
+              <w:jc w:val="left"/>
               <w:cnfStyle w:val="000000100000" w:firstRow="0" w:lastRow="0" w:firstColumn="0" w:lastColumn="0" w:oddVBand="0" w:evenVBand="0" w:oddHBand="1" w:evenHBand="0" w:firstRowFirstColumn="0" w:firstRowLastColumn="0" w:lastRowFirstColumn="0" w:lastRowLastColumn="0"/>
               <w:rPr>
                 <w:rFonts w:ascii="Times New Roman" w:hAnsi="Times New Roman"/>
@@ -579,7 +599,7 @@
                 <w:rFonts w:ascii="Times New Roman" w:hAnsi="Times New Roman"/>
                 <w:sz w:val="20"/>
                 <w:szCs w:val="20"/>
-                <w:lang w:val="es-CO" w:eastAsia="es-AR"/>
+                <w:lang w:eastAsia="es-AR"/>
               </w:rPr>
               <w:t>japt94@gmail.com</w:t>
             </w:r>
@@ -591,6 +611,7 @@
           </w:tcPr>
           <w:p>
             <w:pPr>
+              <w:jc w:val="left"/>
               <w:cnfStyle w:val="000000100000" w:firstRow="0" w:lastRow="0" w:firstColumn="0" w:lastColumn="0" w:oddVBand="0" w:evenVBand="0" w:oddHBand="1" w:evenHBand="0" w:firstRowFirstColumn="0" w:firstRowLastColumn="0" w:lastRowFirstColumn="0" w:lastRowLastColumn="0"/>
               <w:rPr>
                 <w:rFonts w:ascii="Times New Roman" w:hAnsi="Times New Roman"/>
@@ -607,6 +628,7 @@
           </w:tcPr>
           <w:p>
             <w:pPr>
+              <w:jc w:val="left"/>
               <w:rPr>
                 <w:rFonts w:ascii="Times New Roman" w:hAnsi="Times New Roman"/>
                 <w:sz w:val="20"/>
@@ -621,6 +643,7 @@
           </w:tcPr>
           <w:p>
             <w:pPr>
+              <w:jc w:val="left"/>
               <w:cnfStyle w:val="000000000000" w:firstRow="0" w:lastRow="0" w:firstColumn="0" w:lastColumn="0" w:oddVBand="0" w:evenVBand="0" w:oddHBand="0" w:evenHBand="0" w:firstRowFirstColumn="0" w:firstRowLastColumn="0" w:lastRowFirstColumn="0" w:lastRowLastColumn="0"/>
               <w:rPr>
                 <w:rFonts w:ascii="Times New Roman" w:hAnsi="Times New Roman"/>
@@ -636,6 +659,7 @@
           </w:tcPr>
           <w:p>
             <w:pPr>
+              <w:jc w:val="left"/>
               <w:cnfStyle w:val="000000000000" w:firstRow="0" w:lastRow="0" w:firstColumn="0" w:lastColumn="0" w:oddVBand="0" w:evenVBand="0" w:oddHBand="0" w:evenHBand="0" w:firstRowFirstColumn="0" w:firstRowLastColumn="0" w:lastRowFirstColumn="0" w:lastRowLastColumn="0"/>
               <w:rPr>
                 <w:rFonts w:ascii="Times New Roman" w:hAnsi="Times New Roman"/>
@@ -655,6 +679,7 @@
           </w:tcPr>
           <w:p>
             <w:pPr>
+              <w:jc w:val="left"/>
               <w:rPr>
                 <w:rFonts w:ascii="Times New Roman" w:hAnsi="Times New Roman"/>
                 <w:sz w:val="20"/>
@@ -677,6 +702,7 @@
           </w:tcPr>
           <w:p>
             <w:pPr>
+              <w:jc w:val="left"/>
               <w:cnfStyle w:val="000000100000" w:firstRow="0" w:lastRow="0" w:firstColumn="0" w:lastColumn="0" w:oddVBand="0" w:evenVBand="0" w:oddHBand="1" w:evenHBand="0" w:firstRowFirstColumn="0" w:firstRowLastColumn="0" w:lastRowFirstColumn="0" w:lastRowLastColumn="0"/>
               <w:rPr>
                 <w:rFonts w:ascii="Times New Roman" w:hAnsi="Times New Roman"/>
@@ -700,6 +726,7 @@
           </w:tcPr>
           <w:p>
             <w:pPr>
+              <w:jc w:val="left"/>
               <w:cnfStyle w:val="000000100000" w:firstRow="0" w:lastRow="0" w:firstColumn="0" w:lastColumn="0" w:oddVBand="0" w:evenVBand="0" w:oddHBand="1" w:evenHBand="0" w:firstRowFirstColumn="0" w:firstRowLastColumn="0" w:lastRowFirstColumn="0" w:lastRowLastColumn="0"/>
               <w:rPr>
                 <w:rFonts w:ascii="Times New Roman" w:hAnsi="Times New Roman"/>
@@ -716,6 +743,7 @@
           </w:tcPr>
           <w:p>
             <w:pPr>
+              <w:jc w:val="left"/>
               <w:rPr>
                 <w:rFonts w:ascii="Times New Roman" w:hAnsi="Times New Roman"/>
               </w:rPr>
@@ -728,6 +756,7 @@
           </w:tcPr>
           <w:p>
             <w:pPr>
+              <w:jc w:val="left"/>
               <w:cnfStyle w:val="000000000000" w:firstRow="0" w:lastRow="0" w:firstColumn="0" w:lastColumn="0" w:oddVBand="0" w:evenVBand="0" w:oddHBand="0" w:evenHBand="0" w:firstRowFirstColumn="0" w:firstRowLastColumn="0" w:lastRowFirstColumn="0" w:lastRowLastColumn="0"/>
               <w:rPr>
                 <w:rFonts w:ascii="Times New Roman" w:hAnsi="Times New Roman"/>
@@ -741,6 +770,7 @@
           </w:tcPr>
           <w:p>
             <w:pPr>
+              <w:jc w:val="left"/>
               <w:cnfStyle w:val="000000000000" w:firstRow="0" w:lastRow="0" w:firstColumn="0" w:lastColumn="0" w:oddVBand="0" w:evenVBand="0" w:oddHBand="0" w:evenHBand="0" w:firstRowFirstColumn="0" w:firstRowLastColumn="0" w:lastRowFirstColumn="0" w:lastRowLastColumn="0"/>
               <w:rPr>
                 <w:rFonts w:ascii="Times New Roman" w:hAnsi="Times New Roman"/>
@@ -760,6 +790,7 @@
           </w:tcPr>
           <w:p>
             <w:pPr>
+              <w:jc w:val="left"/>
               <w:rPr>
                 <w:rFonts w:ascii="Times New Roman" w:hAnsi="Times New Roman"/>
               </w:rPr>
@@ -772,6 +803,7 @@
           </w:tcPr>
           <w:p>
             <w:pPr>
+              <w:jc w:val="left"/>
               <w:cnfStyle w:val="000000100000" w:firstRow="0" w:lastRow="0" w:firstColumn="0" w:lastColumn="0" w:oddVBand="0" w:evenVBand="0" w:oddHBand="1" w:evenHBand="0" w:firstRowFirstColumn="0" w:firstRowLastColumn="0" w:lastRowFirstColumn="0" w:lastRowLastColumn="0"/>
               <w:rPr>
                 <w:rFonts w:ascii="Times New Roman" w:hAnsi="Times New Roman"/>
@@ -785,6 +817,7 @@
           </w:tcPr>
           <w:p>
             <w:pPr>
+              <w:jc w:val="left"/>
               <w:cnfStyle w:val="000000100000" w:firstRow="0" w:lastRow="0" w:firstColumn="0" w:lastColumn="0" w:oddVBand="0" w:evenVBand="0" w:oddHBand="1" w:evenHBand="0" w:firstRowFirstColumn="0" w:firstRowLastColumn="0" w:lastRowFirstColumn="0" w:lastRowLastColumn="0"/>
               <w:rPr>
                 <w:rFonts w:ascii="Times New Roman" w:hAnsi="Times New Roman"/>
@@ -796,29 +829,31 @@
     </w:tbl>
     <w:p>
       <w:pPr>
-        <w:rPr>
-          <w:rFonts w:ascii="Times New Roman" w:hAnsi="Times New Roman"/>
-        </w:rPr>
-      </w:pPr>
-    </w:p>
-    <w:p>
-      <w:pPr>
-        <w:rPr>
-          <w:rFonts w:ascii="Times New Roman" w:hAnsi="Times New Roman"/>
-        </w:rPr>
-      </w:pPr>
-    </w:p>
-    <w:p>
-      <w:pPr>
-        <w:jc w:val="center"/>
-        <w:rPr>
-          <w:rFonts w:ascii="Times New Roman" w:hAnsi="Times New Roman"/>
-        </w:rPr>
-      </w:pPr>
-    </w:p>
-    <w:p>
-      <w:pPr>
-        <w:jc w:val="center"/>
+        <w:jc w:val="left"/>
+        <w:rPr>
+          <w:rFonts w:ascii="Times New Roman" w:hAnsi="Times New Roman"/>
+        </w:rPr>
+      </w:pPr>
+    </w:p>
+    <w:p>
+      <w:pPr>
+        <w:jc w:val="left"/>
+        <w:rPr>
+          <w:rFonts w:ascii="Times New Roman" w:hAnsi="Times New Roman"/>
+        </w:rPr>
+      </w:pPr>
+    </w:p>
+    <w:p>
+      <w:pPr>
+        <w:jc w:val="left"/>
+        <w:rPr>
+          <w:rFonts w:ascii="Times New Roman" w:hAnsi="Times New Roman"/>
+        </w:rPr>
+      </w:pPr>
+    </w:p>
+    <w:p>
+      <w:pPr>
+        <w:jc w:val="left"/>
         <w:rPr>
           <w:rFonts w:ascii="Times New Roman" w:hAnsi="Times New Roman"/>
         </w:rPr>
@@ -874,6 +909,7 @@
     </w:p>
     <w:p>
       <w:pPr>
+        <w:jc w:val="left"/>
         <w:rPr>
           <w:rFonts w:ascii="Times New Roman" w:hAnsi="Times New Roman"/>
         </w:rPr>
@@ -898,6 +934,7 @@
         <w:rPr>
           <w:b/>
           <w:bCs/>
+          <w:lang w:val="es-CO"/>
         </w:rPr>
       </w:sdtEndPr>
       <w:sdtContent>
@@ -919,6 +956,7 @@
         <w:p>
           <w:pPr>
             <w:pStyle w:val="TDC1"/>
+            <w:jc w:val="left"/>
             <w:rPr>
               <w:rFonts w:eastAsiaTheme="minorEastAsia"/>
               <w:b w:val="0"/>
@@ -1009,6 +1047,7 @@
         <w:p>
           <w:pPr>
             <w:pStyle w:val="TDC2"/>
+            <w:jc w:val="left"/>
             <w:rPr>
               <w:rFonts w:eastAsiaTheme="minorEastAsia"/>
               <w:smallCaps w:val="0"/>
@@ -1097,6 +1136,7 @@
         <w:p>
           <w:pPr>
             <w:pStyle w:val="TDC2"/>
+            <w:jc w:val="left"/>
             <w:rPr>
               <w:rFonts w:eastAsiaTheme="minorEastAsia"/>
               <w:smallCaps w:val="0"/>
@@ -1185,6 +1225,7 @@
         <w:p>
           <w:pPr>
             <w:pStyle w:val="TDC2"/>
+            <w:jc w:val="left"/>
             <w:rPr>
               <w:rFonts w:eastAsiaTheme="minorEastAsia"/>
               <w:smallCaps w:val="0"/>
@@ -1273,6 +1314,7 @@
         <w:p>
           <w:pPr>
             <w:pStyle w:val="TDC3"/>
+            <w:jc w:val="left"/>
             <w:rPr>
               <w:rFonts w:eastAsiaTheme="minorEastAsia"/>
               <w:i w:val="0"/>
@@ -1363,6 +1405,7 @@
         <w:p>
           <w:pPr>
             <w:pStyle w:val="TDC3"/>
+            <w:jc w:val="left"/>
             <w:rPr>
               <w:rFonts w:eastAsiaTheme="minorEastAsia"/>
               <w:i w:val="0"/>
@@ -1453,6 +1496,7 @@
         <w:p>
           <w:pPr>
             <w:pStyle w:val="TDC3"/>
+            <w:jc w:val="left"/>
             <w:rPr>
               <w:rFonts w:eastAsiaTheme="minorEastAsia"/>
               <w:i w:val="0"/>
@@ -1543,6 +1587,7 @@
         <w:p>
           <w:pPr>
             <w:pStyle w:val="TDC3"/>
+            <w:jc w:val="left"/>
             <w:rPr>
               <w:rFonts w:eastAsiaTheme="minorEastAsia"/>
               <w:i w:val="0"/>
@@ -1633,6 +1678,7 @@
         <w:p>
           <w:pPr>
             <w:pStyle w:val="TDC2"/>
+            <w:jc w:val="left"/>
             <w:rPr>
               <w:rFonts w:eastAsiaTheme="minorEastAsia"/>
               <w:smallCaps w:val="0"/>
@@ -1721,6 +1767,7 @@
         <w:p>
           <w:pPr>
             <w:pStyle w:val="TDC1"/>
+            <w:jc w:val="left"/>
             <w:rPr>
               <w:rFonts w:eastAsiaTheme="minorEastAsia"/>
               <w:b w:val="0"/>
@@ -1802,6 +1849,7 @@
         <w:p>
           <w:pPr>
             <w:pStyle w:val="TDC2"/>
+            <w:jc w:val="left"/>
             <w:rPr>
               <w:rFonts w:eastAsiaTheme="minorEastAsia"/>
               <w:smallCaps w:val="0"/>
@@ -1890,6 +1938,7 @@
         <w:p>
           <w:pPr>
             <w:pStyle w:val="TDC2"/>
+            <w:jc w:val="left"/>
             <w:rPr>
               <w:rFonts w:eastAsiaTheme="minorEastAsia"/>
               <w:smallCaps w:val="0"/>
@@ -1978,6 +2027,7 @@
         <w:p>
           <w:pPr>
             <w:pStyle w:val="TDC2"/>
+            <w:jc w:val="left"/>
             <w:rPr>
               <w:rFonts w:eastAsiaTheme="minorEastAsia"/>
               <w:smallCaps w:val="0"/>
@@ -2066,6 +2116,7 @@
         <w:p>
           <w:pPr>
             <w:pStyle w:val="TDC2"/>
+            <w:jc w:val="left"/>
             <w:rPr>
               <w:rFonts w:eastAsiaTheme="minorEastAsia"/>
               <w:smallCaps w:val="0"/>
@@ -2156,6 +2207,7 @@
         <w:p>
           <w:pPr>
             <w:pStyle w:val="TDC2"/>
+            <w:jc w:val="left"/>
             <w:rPr>
               <w:rFonts w:eastAsiaTheme="minorEastAsia"/>
               <w:smallCaps w:val="0"/>
@@ -2246,6 +2298,7 @@
         <w:p>
           <w:pPr>
             <w:pStyle w:val="TDC2"/>
+            <w:jc w:val="left"/>
             <w:rPr>
               <w:rFonts w:eastAsiaTheme="minorEastAsia"/>
               <w:smallCaps w:val="0"/>
@@ -2335,6 +2388,7 @@
         </w:p>
         <w:p>
           <w:pPr>
+            <w:jc w:val="left"/>
             <w:rPr>
               <w:rFonts w:ascii="Times New Roman" w:hAnsi="Times New Roman"/>
             </w:rPr>
@@ -2352,6 +2406,7 @@
     </w:sdt>
     <w:p>
       <w:pPr>
+        <w:jc w:val="left"/>
         <w:rPr>
           <w:rFonts w:ascii="Times New Roman" w:hAnsi="Times New Roman"/>
           <w:b/>
@@ -2370,27 +2425,31 @@
     <w:bookmarkEnd w:id="2"/>
     <w:p>
       <w:pPr>
-        <w:rPr>
-          <w:rFonts w:ascii="Times New Roman" w:hAnsi="Times New Roman"/>
-        </w:rPr>
-      </w:pPr>
-    </w:p>
-    <w:p>
-      <w:pPr>
-        <w:rPr>
-          <w:rFonts w:ascii="Times New Roman" w:hAnsi="Times New Roman"/>
-        </w:rPr>
-      </w:pPr>
-    </w:p>
-    <w:p>
-      <w:pPr>
-        <w:rPr>
-          <w:rFonts w:ascii="Times New Roman" w:hAnsi="Times New Roman"/>
-        </w:rPr>
-      </w:pPr>
-    </w:p>
-    <w:p>
-      <w:pPr>
+        <w:jc w:val="left"/>
+        <w:rPr>
+          <w:rFonts w:ascii="Times New Roman" w:hAnsi="Times New Roman"/>
+        </w:rPr>
+      </w:pPr>
+    </w:p>
+    <w:p>
+      <w:pPr>
+        <w:jc w:val="left"/>
+        <w:rPr>
+          <w:rFonts w:ascii="Times New Roman" w:hAnsi="Times New Roman"/>
+        </w:rPr>
+      </w:pPr>
+    </w:p>
+    <w:p>
+      <w:pPr>
+        <w:jc w:val="left"/>
+        <w:rPr>
+          <w:rFonts w:ascii="Times New Roman" w:hAnsi="Times New Roman"/>
+        </w:rPr>
+      </w:pPr>
+    </w:p>
+    <w:p>
+      <w:pPr>
+        <w:jc w:val="left"/>
         <w:rPr>
           <w:rFonts w:ascii="Times New Roman" w:hAnsi="Times New Roman"/>
         </w:rPr>
@@ -2399,6 +2458,7 @@
     <w:p>
       <w:pPr>
         <w:pStyle w:val="Ttulo1"/>
+        <w:jc w:val="left"/>
         <w:rPr>
           <w:rFonts w:ascii="Times New Roman" w:hAnsi="Times New Roman" w:cs="Times New Roman"/>
         </w:rPr>
@@ -2421,6 +2481,7 @@
     </w:p>
     <w:p>
       <w:pPr>
+        <w:jc w:val="left"/>
         <w:rPr>
           <w:rFonts w:ascii="Times New Roman" w:hAnsi="Times New Roman"/>
         </w:rPr>
@@ -2429,6 +2490,7 @@
     <w:p>
       <w:pPr>
         <w:pStyle w:val="Ttulo2"/>
+        <w:jc w:val="left"/>
         <w:rPr>
           <w:rFonts w:ascii="Times New Roman" w:hAnsi="Times New Roman" w:cs="Times New Roman"/>
         </w:rPr>
@@ -2448,106 +2510,120 @@
     </w:p>
     <w:p>
       <w:pPr>
-        <w:rPr>
-          <w:rFonts w:ascii="Times New Roman" w:hAnsi="Times New Roman"/>
-        </w:rPr>
-      </w:pPr>
-    </w:p>
-    <w:p>
-      <w:pPr>
-        <w:rPr>
-          <w:rFonts w:ascii="Times New Roman" w:hAnsi="Times New Roman"/>
-          <w:lang w:val="es-CO"/>
-        </w:rPr>
-      </w:pPr>
-      <w:r>
-        <w:rPr>
-          <w:rFonts w:ascii="Times New Roman" w:hAnsi="Times New Roman"/>
-          <w:lang w:val="es-CO"/>
+        <w:jc w:val="left"/>
+        <w:rPr>
+          <w:rFonts w:ascii="Times New Roman" w:hAnsi="Times New Roman"/>
+        </w:rPr>
+      </w:pPr>
+    </w:p>
+    <w:p>
+      <w:pPr>
+        <w:jc w:val="left"/>
+        <w:rPr>
+          <w:rFonts w:ascii="Times New Roman" w:hAnsi="Times New Roman"/>
+        </w:rPr>
+      </w:pPr>
+      <w:r>
+        <w:rPr>
+          <w:rFonts w:ascii="Times New Roman" w:hAnsi="Times New Roman"/>
         </w:rPr>
         <w:t>La finalidad de este documento es establecer los requerimientos necesarios para la implementación de un sistema POS para el establecimiento Sport Store el cual permitirá la gestión de ventas, transacciones y administración de inventario en una empresa.</w:t>
       </w:r>
     </w:p>
     <w:p>
       <w:pPr>
-        <w:rPr>
-          <w:rFonts w:ascii="Times New Roman" w:hAnsi="Times New Roman"/>
-          <w:lang w:val="es-CO"/>
-        </w:rPr>
-      </w:pPr>
-      <w:r>
-        <w:rPr>
-          <w:rFonts w:ascii="Times New Roman" w:hAnsi="Times New Roman"/>
-          <w:lang w:val="es-CO"/>
+        <w:jc w:val="left"/>
+        <w:rPr>
+          <w:rFonts w:ascii="Times New Roman" w:hAnsi="Times New Roman"/>
+        </w:rPr>
+      </w:pPr>
+      <w:r>
+        <w:rPr>
+          <w:rFonts w:ascii="Times New Roman" w:hAnsi="Times New Roman"/>
         </w:rPr>
         <w:t>Este documento está dirigido a los desarrolladores encargados del diseño y construcción del sistema POS, así como a los interesados en el proceso de desarrollo y requisitos del sistema.</w:t>
       </w:r>
     </w:p>
     <w:p>
       <w:pPr>
-        <w:rPr>
-          <w:rFonts w:ascii="Times New Roman" w:hAnsi="Times New Roman"/>
-          <w:lang w:val="es-CO"/>
-        </w:rPr>
-      </w:pPr>
-      <w:r>
-        <w:rPr>
-          <w:rFonts w:ascii="Times New Roman" w:hAnsi="Times New Roman"/>
-          <w:lang w:val="es-CO"/>
+        <w:jc w:val="left"/>
+        <w:rPr>
+          <w:rFonts w:ascii="Times New Roman" w:hAnsi="Times New Roman"/>
+        </w:rPr>
+      </w:pPr>
+      <w:r>
+        <w:rPr>
+          <w:rFonts w:ascii="Times New Roman" w:hAnsi="Times New Roman"/>
         </w:rPr>
         <w:t>Por tanto, se espera que este documento proporcione una descripción clara y precisa de las necesidades y objetivos del sistema, para facilitar la comprensión y el éxito del proyecto en cuestión.</w:t>
       </w:r>
     </w:p>
     <w:p>
       <w:pPr>
-        <w:rPr>
-          <w:rFonts w:ascii="Times New Roman" w:hAnsi="Times New Roman"/>
-          <w:lang w:val="es-CO"/>
-        </w:rPr>
-      </w:pPr>
-      <w:r>
-        <w:rPr>
-          <w:rFonts w:ascii="Times New Roman" w:hAnsi="Times New Roman"/>
-          <w:lang w:val="es-CO"/>
+        <w:jc w:val="left"/>
+        <w:rPr>
+          <w:rFonts w:ascii="Times New Roman" w:hAnsi="Times New Roman"/>
+        </w:rPr>
+      </w:pPr>
+      <w:r>
+        <w:rPr>
+          <w:rFonts w:ascii="Times New Roman" w:hAnsi="Times New Roman"/>
         </w:rPr>
         <w:t>Se presentará una descripción del problema a resolver, los objetivos del sistema POS, los usuarios a los que va dirigido, las restricciones y supuestos tomados en cuenta para su desarrollo, los elementos funcionales y no funcionales requeridos y cualquier otro aspecto relevante para el desarrollo del sistema POS.</w:t>
       </w:r>
     </w:p>
     <w:p>
       <w:pPr>
-        <w:rPr>
-          <w:rFonts w:ascii="Times New Roman" w:hAnsi="Times New Roman"/>
-          <w:lang w:val="es-CO"/>
-        </w:rPr>
-      </w:pPr>
-      <w:r>
-        <w:rPr>
-          <w:rFonts w:ascii="Times New Roman" w:hAnsi="Times New Roman"/>
-          <w:lang w:val="es-CO"/>
+        <w:jc w:val="left"/>
+        <w:rPr>
+          <w:rFonts w:ascii="Times New Roman" w:hAnsi="Times New Roman"/>
+        </w:rPr>
+      </w:pPr>
+      <w:r>
+        <w:rPr>
+          <w:rFonts w:ascii="Times New Roman" w:hAnsi="Times New Roman"/>
         </w:rPr>
         <w:t>A través de este documento se espera establecer un entendimiento claro entre los desarrolladores y los interesados en el producto final, con la finalidad de ajustarse a las expectativas del cliente y potenciar la eficiencia y eficacia del sistema desarrollado.</w:t>
       </w:r>
     </w:p>
     <w:p>
       <w:pPr>
-        <w:rPr>
-          <w:rFonts w:ascii="Times New Roman" w:hAnsi="Times New Roman"/>
-        </w:rPr>
-      </w:pPr>
-    </w:p>
-    <w:p>
-      <w:pPr>
-        <w:rPr>
-          <w:rFonts w:ascii="Times New Roman" w:hAnsi="Times New Roman"/>
-          <w:color w:val="FF0000"/>
-        </w:rPr>
-      </w:pPr>
-      <w:r>
-        <w:rPr>
-          <w:rFonts w:ascii="Times New Roman" w:hAnsi="Times New Roman"/>
-          <w:color w:val="FF0000"/>
-        </w:rPr>
-        <w:t>propósito de este documento es informar a los stakeholder (a los interesados en el</w:t>
+        <w:jc w:val="left"/>
+        <w:rPr>
+          <w:rFonts w:ascii="Times New Roman" w:hAnsi="Times New Roman"/>
+        </w:rPr>
+      </w:pPr>
+    </w:p>
+    <w:p>
+      <w:pPr>
+        <w:jc w:val="left"/>
+        <w:rPr>
+          <w:rFonts w:ascii="Times New Roman" w:hAnsi="Times New Roman"/>
+          <w:color w:val="FF0000"/>
+        </w:rPr>
+      </w:pPr>
+      <w:r>
+        <w:rPr>
+          <w:rFonts w:ascii="Times New Roman" w:hAnsi="Times New Roman"/>
+          <w:color w:val="FF0000"/>
+        </w:rPr>
+        <w:t xml:space="preserve">propósito de este documento es informar a los </w:t>
+      </w:r>
+      <w:proofErr w:type="spellStart"/>
+      <w:r>
+        <w:rPr>
+          <w:rFonts w:ascii="Times New Roman" w:hAnsi="Times New Roman"/>
+          <w:color w:val="FF0000"/>
+        </w:rPr>
+        <w:t>stakeholder</w:t>
+      </w:r>
+      <w:proofErr w:type="spellEnd"/>
+      <w:r>
+        <w:rPr>
+          <w:rFonts w:ascii="Times New Roman" w:hAnsi="Times New Roman"/>
+          <w:color w:val="FF0000"/>
+        </w:rPr>
+        <w:t xml:space="preserve"> (a los interesados en el</w:t>
       </w:r>
       <w:r>
         <w:rPr>
@@ -2589,14 +2665,16 @@
       <w:pPr>
         <w:pStyle w:val="Prrafodelista"/>
         <w:ind w:left="720"/>
-        <w:rPr>
-          <w:rFonts w:ascii="Times New Roman" w:hAnsi="Times New Roman"/>
-          <w:color w:val="FF0000"/>
-        </w:rPr>
-      </w:pPr>
-    </w:p>
-    <w:p>
-      <w:pPr>
+        <w:jc w:val="left"/>
+        <w:rPr>
+          <w:rFonts w:ascii="Times New Roman" w:hAnsi="Times New Roman"/>
+          <w:color w:val="FF0000"/>
+        </w:rPr>
+      </w:pPr>
+    </w:p>
+    <w:p>
+      <w:pPr>
+        <w:jc w:val="left"/>
         <w:rPr>
           <w:rFonts w:ascii="Times New Roman" w:hAnsi="Times New Roman"/>
           <w:color w:val="FF0000"/>
@@ -2696,14 +2774,16 @@
     </w:p>
     <w:p>
       <w:pPr>
-        <w:rPr>
-          <w:rFonts w:ascii="Times New Roman" w:hAnsi="Times New Roman"/>
-          <w:color w:val="FF0000"/>
-        </w:rPr>
-      </w:pPr>
-    </w:p>
-    <w:p>
-      <w:pPr>
+        <w:jc w:val="left"/>
+        <w:rPr>
+          <w:rFonts w:ascii="Times New Roman" w:hAnsi="Times New Roman"/>
+          <w:color w:val="FF0000"/>
+        </w:rPr>
+      </w:pPr>
+    </w:p>
+    <w:p>
+      <w:pPr>
+        <w:jc w:val="left"/>
         <w:rPr>
           <w:rFonts w:ascii="Times New Roman" w:hAnsi="Times New Roman"/>
           <w:color w:val="000000" w:themeColor="text1"/>
@@ -2726,20 +2806,23 @@
     </w:p>
     <w:p>
       <w:pPr>
-        <w:rPr>
-          <w:rFonts w:ascii="Times New Roman" w:hAnsi="Times New Roman"/>
-        </w:rPr>
-      </w:pPr>
-    </w:p>
-    <w:p>
-      <w:pPr>
-        <w:rPr>
-          <w:rFonts w:ascii="Times New Roman" w:hAnsi="Times New Roman"/>
-        </w:rPr>
-      </w:pPr>
-    </w:p>
-    <w:p>
-      <w:pPr>
+        <w:jc w:val="left"/>
+        <w:rPr>
+          <w:rFonts w:ascii="Times New Roman" w:hAnsi="Times New Roman"/>
+        </w:rPr>
+      </w:pPr>
+    </w:p>
+    <w:p>
+      <w:pPr>
+        <w:jc w:val="left"/>
+        <w:rPr>
+          <w:rFonts w:ascii="Times New Roman" w:hAnsi="Times New Roman"/>
+        </w:rPr>
+      </w:pPr>
+    </w:p>
+    <w:p>
+      <w:pPr>
+        <w:jc w:val="left"/>
         <w:rPr>
           <w:rFonts w:ascii="Times New Roman" w:hAnsi="Times New Roman"/>
         </w:rPr>
@@ -2748,6 +2831,7 @@
     <w:p>
       <w:pPr>
         <w:pStyle w:val="Ttulo2"/>
+        <w:jc w:val="left"/>
         <w:rPr>
           <w:rFonts w:ascii="Times New Roman" w:hAnsi="Times New Roman" w:cs="Times New Roman"/>
         </w:rPr>
@@ -2767,6 +2851,7 @@
     </w:p>
     <w:p>
       <w:pPr>
+        <w:jc w:val="left"/>
         <w:rPr>
           <w:rFonts w:ascii="Times New Roman" w:hAnsi="Times New Roman"/>
           <w:color w:val="EE0000"/>
@@ -2775,130 +2860,130 @@
     </w:p>
     <w:p>
       <w:pPr>
-        <w:rPr>
-          <w:rFonts w:ascii="Times New Roman" w:hAnsi="Times New Roman"/>
-          <w:lang w:val="es-CO"/>
-        </w:rPr>
-      </w:pPr>
-      <w:r>
-        <w:rPr>
-          <w:rFonts w:ascii="Times New Roman" w:hAnsi="Times New Roman"/>
-          <w:lang w:val="es-CO"/>
+        <w:jc w:val="left"/>
+        <w:rPr>
+          <w:rFonts w:ascii="Times New Roman" w:hAnsi="Times New Roman"/>
+        </w:rPr>
+      </w:pPr>
+      <w:r>
+        <w:rPr>
+          <w:rFonts w:ascii="Times New Roman" w:hAnsi="Times New Roman"/>
         </w:rPr>
         <w:t>El sistema</w:t>
       </w:r>
       <w:r>
         <w:rPr>
           <w:rFonts w:ascii="Times New Roman" w:hAnsi="Times New Roman"/>
-          <w:lang w:val="es-CO"/>
         </w:rPr>
         <w:t xml:space="preserve"> Sport Store POS</w:t>
       </w:r>
       <w:r>
         <w:rPr>
           <w:rFonts w:ascii="Times New Roman" w:hAnsi="Times New Roman"/>
-          <w:lang w:val="es-CO"/>
         </w:rPr>
         <w:t xml:space="preserve"> será una aplicación </w:t>
       </w:r>
       <w:r>
         <w:rPr>
           <w:rFonts w:ascii="Times New Roman" w:hAnsi="Times New Roman"/>
-          <w:lang w:val="es-CO"/>
         </w:rPr>
         <w:t>web</w:t>
       </w:r>
       <w:r>
         <w:rPr>
           <w:rFonts w:ascii="Times New Roman" w:hAnsi="Times New Roman"/>
-          <w:lang w:val="es-CO"/>
         </w:rPr>
         <w:t xml:space="preserve"> que permitirá administrar y controlar las ventas</w:t>
       </w:r>
       <w:r>
         <w:rPr>
           <w:rFonts w:ascii="Times New Roman" w:hAnsi="Times New Roman"/>
-          <w:lang w:val="es-CO"/>
         </w:rPr>
         <w:t xml:space="preserve"> e inventario</w:t>
       </w:r>
       <w:r>
         <w:rPr>
           <w:rFonts w:ascii="Times New Roman" w:hAnsi="Times New Roman"/>
-          <w:lang w:val="es-CO"/>
         </w:rPr>
         <w:t xml:space="preserve"> de productos de </w:t>
       </w:r>
       <w:r>
         <w:rPr>
           <w:rFonts w:ascii="Times New Roman" w:hAnsi="Times New Roman"/>
-          <w:lang w:val="es-CO"/>
         </w:rPr>
         <w:t>la tienda</w:t>
       </w:r>
       <w:r>
         <w:rPr>
           <w:rFonts w:ascii="Times New Roman" w:hAnsi="Times New Roman"/>
-          <w:lang w:val="es-CO"/>
         </w:rPr>
         <w:t>. El sistema tendrá como objetivo automatizar los procesos de venta para el negocio, permitiendo una mayor eficiencia y precisión en la gestión de transacciones de compra</w:t>
       </w:r>
       <w:r>
         <w:rPr>
           <w:rFonts w:ascii="Times New Roman" w:hAnsi="Times New Roman"/>
-          <w:lang w:val="es-CO"/>
         </w:rPr>
         <w:t xml:space="preserve"> y </w:t>
       </w:r>
       <w:r>
         <w:rPr>
           <w:rFonts w:ascii="Times New Roman" w:hAnsi="Times New Roman"/>
-          <w:lang w:val="es-CO"/>
         </w:rPr>
         <w:t>venta.</w:t>
       </w:r>
     </w:p>
     <w:p>
       <w:pPr>
-        <w:rPr>
-          <w:rFonts w:ascii="Times New Roman" w:hAnsi="Times New Roman"/>
-          <w:lang w:val="es-CO"/>
-        </w:rPr>
-      </w:pPr>
-    </w:p>
-    <w:p>
-      <w:pPr>
-        <w:rPr>
-          <w:rFonts w:ascii="Times New Roman" w:hAnsi="Times New Roman"/>
-          <w:lang w:val="es-CO"/>
-        </w:rPr>
-      </w:pPr>
-      <w:r>
-        <w:rPr>
-          <w:rFonts w:ascii="Times New Roman" w:hAnsi="Times New Roman"/>
-          <w:lang w:val="es-CO"/>
-        </w:rPr>
-        <w:t>El sistema permitirá registrar y gestionar los productos disponibles en la tienda, sus precios y su stock. Además, el sistema dará la posibilidad de realizar ventas de manera ágil y rápida mediante la emisión de tickets de compra, manejo de promociones y descuentos, manejo de forma de pago e integración con dispositivos periféricos necesarios para llevar a cabo la operación como son las cajas registradoras, el escáner de código de barras, impresoras de recibos, etc</w:t>
-      </w:r>
-      <w:r>
-        <w:rPr>
-          <w:rFonts w:ascii="Times New Roman" w:hAnsi="Times New Roman"/>
-          <w:lang w:val="es-CO"/>
+        <w:jc w:val="left"/>
+        <w:rPr>
+          <w:rFonts w:ascii="Times New Roman" w:hAnsi="Times New Roman"/>
+        </w:rPr>
+      </w:pPr>
+    </w:p>
+    <w:p>
+      <w:pPr>
+        <w:jc w:val="left"/>
+        <w:rPr>
+          <w:rFonts w:ascii="Times New Roman" w:hAnsi="Times New Roman"/>
+        </w:rPr>
+      </w:pPr>
+      <w:r>
+        <w:rPr>
+          <w:rFonts w:ascii="Times New Roman" w:hAnsi="Times New Roman"/>
+        </w:rPr>
+        <w:t xml:space="preserve">El sistema permitirá registrar y gestionar los productos disponibles en la tienda, sus precios y su stock. Además, el sistema dará la posibilidad de realizar ventas de manera ágil y rápida mediante la emisión de </w:t>
+      </w:r>
+      <w:proofErr w:type="gramStart"/>
+      <w:r>
+        <w:rPr>
+          <w:rFonts w:ascii="Times New Roman" w:hAnsi="Times New Roman"/>
+        </w:rPr>
+        <w:t>tickets</w:t>
+      </w:r>
+      <w:proofErr w:type="gramEnd"/>
+      <w:r>
+        <w:rPr>
+          <w:rFonts w:ascii="Times New Roman" w:hAnsi="Times New Roman"/>
+        </w:rPr>
+        <w:t xml:space="preserve"> de compra, manejo de promociones y descuentos, manejo de forma de pago e integración con dispositivos periféricos necesarios para llevar a cabo la operación como son las cajas registradoras, el escáner de código de barras, impresoras de recibos, etc</w:t>
+      </w:r>
+      <w:r>
+        <w:rPr>
+          <w:rFonts w:ascii="Times New Roman" w:hAnsi="Times New Roman"/>
         </w:rPr>
         <w:t>. Permitiendo así la eliminación de tareas manuales, ahorrando tiempo y recursos.</w:t>
       </w:r>
     </w:p>
     <w:p>
       <w:pPr>
-        <w:rPr>
-          <w:rFonts w:ascii="Times New Roman" w:hAnsi="Times New Roman"/>
-          <w:lang w:val="es-CO"/>
-        </w:rPr>
-      </w:pPr>
-      <w:r>
-        <w:rPr>
-          <w:rFonts w:ascii="Times New Roman" w:hAnsi="Times New Roman"/>
-          <w:lang w:val="es-CO"/>
+        <w:jc w:val="left"/>
+        <w:rPr>
+          <w:rFonts w:ascii="Times New Roman" w:hAnsi="Times New Roman"/>
+        </w:rPr>
+      </w:pPr>
+      <w:r>
+        <w:rPr>
+          <w:rFonts w:ascii="Times New Roman" w:hAnsi="Times New Roman"/>
         </w:rPr>
         <w:lastRenderedPageBreak/>
         <w:t>La aplicación también ofrecerá funciones de generación de reportes de ventas para el negocio, permitiendo tener una visión global del desempeño del negocio</w:t>
@@ -2906,46 +2991,46 @@
       <w:r>
         <w:rPr>
           <w:rFonts w:ascii="Times New Roman" w:hAnsi="Times New Roman"/>
-          <w:lang w:val="es-CO"/>
         </w:rPr>
         <w:t xml:space="preserve"> y por tanto tomar decisiones basadas en hechos.</w:t>
       </w:r>
     </w:p>
     <w:p>
       <w:pPr>
-        <w:rPr>
-          <w:rFonts w:ascii="Times New Roman" w:hAnsi="Times New Roman"/>
-          <w:lang w:val="es-CO"/>
-        </w:rPr>
-      </w:pPr>
-    </w:p>
-    <w:p>
-      <w:pPr>
-        <w:rPr>
-          <w:rFonts w:ascii="Times New Roman" w:hAnsi="Times New Roman"/>
-          <w:color w:val="FF0000"/>
-          <w:lang w:val="es-CO"/>
-        </w:rPr>
-      </w:pPr>
-      <w:r>
-        <w:rPr>
-          <w:rFonts w:ascii="Times New Roman" w:hAnsi="Times New Roman"/>
-          <w:color w:val="FF0000"/>
-          <w:lang w:val="es-CO"/>
+        <w:jc w:val="left"/>
+        <w:rPr>
+          <w:rFonts w:ascii="Times New Roman" w:hAnsi="Times New Roman"/>
+        </w:rPr>
+      </w:pPr>
+    </w:p>
+    <w:p>
+      <w:pPr>
+        <w:jc w:val="left"/>
+        <w:rPr>
+          <w:rFonts w:ascii="Times New Roman" w:hAnsi="Times New Roman"/>
+          <w:color w:val="FF0000"/>
+        </w:rPr>
+      </w:pPr>
+      <w:r>
+        <w:rPr>
+          <w:rFonts w:ascii="Times New Roman" w:hAnsi="Times New Roman"/>
+          <w:color w:val="FF0000"/>
         </w:rPr>
         <w:t>En resumen, el sistema POS será una solución integral para el negocio, que cubrirá desde la gestión de inventario, registro de productos, pasando por la gestión de ventas, hasta la generación de reportes de rendimiento comercial en un ambiente seguro y confiable.</w:t>
       </w:r>
     </w:p>
     <w:p>
       <w:pPr>
-        <w:rPr>
-          <w:rFonts w:ascii="Times New Roman" w:hAnsi="Times New Roman"/>
-          <w:color w:val="FF0000"/>
-        </w:rPr>
-      </w:pPr>
-    </w:p>
-    <w:p>
-      <w:pPr>
+        <w:jc w:val="left"/>
+        <w:rPr>
+          <w:rFonts w:ascii="Times New Roman" w:hAnsi="Times New Roman"/>
+          <w:color w:val="FF0000"/>
+        </w:rPr>
+      </w:pPr>
+    </w:p>
+    <w:p>
+      <w:pPr>
+        <w:jc w:val="left"/>
         <w:rPr>
           <w:rFonts w:ascii="Times New Roman" w:hAnsi="Times New Roman"/>
           <w:color w:val="FF0000"/>
@@ -2977,15 +3062,21 @@
           <w:rFonts w:ascii="Times New Roman" w:hAnsi="Times New Roman"/>
           <w:color w:val="FF0000"/>
         </w:rPr>
-        <w:t xml:space="preserve"> que manejen un inventario de sus productos o artículos , tales como ferreterías, tiendas de barrio (minimercados,  supermercados) entre otros; lo que hará la aplicación será llevar el registro de los diferentes productos o artículos que hay en la </w:t>
-      </w:r>
-      <w:proofErr w:type="gramStart"/>
-      <w:r>
-        <w:rPr>
-          <w:rFonts w:ascii="Times New Roman" w:hAnsi="Times New Roman"/>
-          <w:color w:val="FF0000"/>
-        </w:rPr>
-        <w:t xml:space="preserve">tienda </w:t>
+        <w:t xml:space="preserve"> que manejen un inventario de sus productos o artículos , tales como ferreterías, tiendas de barrio (minimercados,  supermercados) entre otros; lo que hará la aplicación será llevar el registro de los diferentes productos o artículos que hay en la tienda </w:t>
+      </w:r>
+      <w:r>
+        <w:rPr>
+          <w:rFonts w:ascii="Times New Roman" w:hAnsi="Times New Roman"/>
+          <w:color w:val="FF0000"/>
+        </w:rPr>
+        <w:t>, teniendo un conteo de los productos vendidos y los productos restantes que hay en la tiend</w:t>
+      </w:r>
+      <w:r>
+        <w:rPr>
+          <w:rFonts w:ascii="Times New Roman" w:hAnsi="Times New Roman"/>
+          <w:color w:val="FF0000"/>
+        </w:rPr>
+        <w:t>a</w:t>
       </w:r>
       <w:r>
         <w:rPr>
@@ -2994,28 +3085,6 @@
         </w:rPr>
         <w:t>,</w:t>
       </w:r>
-      <w:proofErr w:type="gramEnd"/>
-      <w:r>
-        <w:rPr>
-          <w:rFonts w:ascii="Times New Roman" w:hAnsi="Times New Roman"/>
-          <w:color w:val="FF0000"/>
-        </w:rPr>
-        <w:t xml:space="preserve"> teniendo un conteo de los productos vendidos y los productos restantes que hay en la tiend</w:t>
-      </w:r>
-      <w:r>
-        <w:rPr>
-          <w:rFonts w:ascii="Times New Roman" w:hAnsi="Times New Roman"/>
-          <w:color w:val="FF0000"/>
-        </w:rPr>
-        <w:t>a</w:t>
-      </w:r>
-      <w:r>
-        <w:rPr>
-          <w:rFonts w:ascii="Times New Roman" w:hAnsi="Times New Roman"/>
-          <w:color w:val="FF0000"/>
-        </w:rPr>
-        <w:t>,</w:t>
-      </w:r>
       <w:r>
         <w:rPr>
           <w:rFonts w:ascii="Times New Roman" w:hAnsi="Times New Roman"/>
@@ -3027,14 +3096,16 @@
     <w:p>
       <w:pPr>
         <w:pStyle w:val="Prrafodelista"/>
-        <w:rPr>
-          <w:rFonts w:ascii="Times New Roman" w:hAnsi="Times New Roman"/>
-          <w:color w:val="FF0000"/>
-        </w:rPr>
-      </w:pPr>
-    </w:p>
-    <w:p>
-      <w:pPr>
+        <w:jc w:val="left"/>
+        <w:rPr>
+          <w:rFonts w:ascii="Times New Roman" w:hAnsi="Times New Roman"/>
+          <w:color w:val="FF0000"/>
+        </w:rPr>
+      </w:pPr>
+    </w:p>
+    <w:p>
+      <w:pPr>
+        <w:jc w:val="left"/>
         <w:rPr>
           <w:rFonts w:ascii="Times New Roman" w:hAnsi="Times New Roman"/>
           <w:color w:val="FF0000"/>
@@ -3073,6 +3144,7 @@
     </w:p>
     <w:p>
       <w:pPr>
+        <w:jc w:val="left"/>
         <w:rPr>
           <w:rFonts w:ascii="Times New Roman" w:hAnsi="Times New Roman"/>
           <w:color w:val="EE0000"/>
@@ -3081,6 +3153,7 @@
     </w:p>
     <w:p>
       <w:pPr>
+        <w:jc w:val="left"/>
         <w:rPr>
           <w:rFonts w:ascii="Times New Roman" w:hAnsi="Times New Roman"/>
           <w:b/>
@@ -3100,14 +3173,16 @@
     </w:p>
     <w:p>
       <w:pPr>
-        <w:rPr>
-          <w:rFonts w:ascii="Times New Roman" w:hAnsi="Times New Roman"/>
-          <w:color w:val="FF0000"/>
-        </w:rPr>
-      </w:pPr>
-    </w:p>
-    <w:p>
-      <w:pPr>
+        <w:jc w:val="left"/>
+        <w:rPr>
+          <w:rFonts w:ascii="Times New Roman" w:hAnsi="Times New Roman"/>
+          <w:color w:val="FF0000"/>
+        </w:rPr>
+      </w:pPr>
+    </w:p>
+    <w:p>
+      <w:pPr>
+        <w:jc w:val="left"/>
         <w:rPr>
           <w:rFonts w:ascii="Times New Roman" w:hAnsi="Times New Roman"/>
           <w:color w:val="FF0000"/>
@@ -3123,6 +3198,7 @@
     </w:p>
     <w:p>
       <w:pPr>
+        <w:jc w:val="left"/>
         <w:rPr>
           <w:rFonts w:ascii="Times New Roman" w:hAnsi="Times New Roman"/>
           <w:color w:val="FF0000"/>
@@ -3138,6 +3214,7 @@
     </w:p>
     <w:p>
       <w:pPr>
+        <w:jc w:val="left"/>
         <w:rPr>
           <w:rFonts w:ascii="Times New Roman" w:hAnsi="Times New Roman"/>
           <w:color w:val="FF0000"/>
@@ -3153,14 +3230,16 @@
     </w:p>
     <w:p>
       <w:pPr>
-        <w:rPr>
-          <w:rFonts w:ascii="Times New Roman" w:hAnsi="Times New Roman"/>
-          <w:color w:val="FF0000"/>
-        </w:rPr>
-      </w:pPr>
-    </w:p>
-    <w:p>
-      <w:pPr>
+        <w:jc w:val="left"/>
+        <w:rPr>
+          <w:rFonts w:ascii="Times New Roman" w:hAnsi="Times New Roman"/>
+          <w:color w:val="FF0000"/>
+        </w:rPr>
+      </w:pPr>
+    </w:p>
+    <w:p>
+      <w:pPr>
+        <w:jc w:val="left"/>
         <w:rPr>
           <w:rFonts w:ascii="Times New Roman" w:hAnsi="Times New Roman"/>
           <w:color w:val="FF0000"/>
@@ -3176,6 +3255,7 @@
     </w:p>
     <w:p>
       <w:pPr>
+        <w:jc w:val="left"/>
         <w:rPr>
           <w:rFonts w:ascii="Times New Roman" w:hAnsi="Times New Roman"/>
           <w:color w:val="FF0000"/>
@@ -3191,29 +3271,48 @@
     </w:p>
     <w:p>
       <w:pPr>
-        <w:rPr>
-          <w:rFonts w:ascii="Times New Roman" w:hAnsi="Times New Roman"/>
-          <w:color w:val="FF0000"/>
-        </w:rPr>
-      </w:pPr>
-    </w:p>
-    <w:p>
-      <w:pPr>
-        <w:rPr>
-          <w:rFonts w:ascii="Times New Roman" w:hAnsi="Times New Roman"/>
-          <w:color w:val="FF0000"/>
-        </w:rPr>
-      </w:pPr>
-      <w:r>
-        <w:rPr>
-          <w:rFonts w:ascii="Times New Roman" w:hAnsi="Times New Roman"/>
-          <w:color w:val="FF0000"/>
-        </w:rPr>
-        <w:t>si ya tienes una cuenta, deberás loguearse en ella misma después de que el usuario halla</w:t>
-      </w:r>
-    </w:p>
-    <w:p>
-      <w:pPr>
+        <w:jc w:val="left"/>
+        <w:rPr>
+          <w:rFonts w:ascii="Times New Roman" w:hAnsi="Times New Roman"/>
+          <w:color w:val="FF0000"/>
+        </w:rPr>
+      </w:pPr>
+    </w:p>
+    <w:p>
+      <w:pPr>
+        <w:jc w:val="left"/>
+        <w:rPr>
+          <w:rFonts w:ascii="Times New Roman" w:hAnsi="Times New Roman"/>
+          <w:color w:val="FF0000"/>
+        </w:rPr>
+      </w:pPr>
+      <w:r>
+        <w:rPr>
+          <w:rFonts w:ascii="Times New Roman" w:hAnsi="Times New Roman"/>
+          <w:color w:val="FF0000"/>
+        </w:rPr>
+        <w:t xml:space="preserve">si ya tienes una cuenta, deberás </w:t>
+      </w:r>
+      <w:proofErr w:type="spellStart"/>
+      <w:r>
+        <w:rPr>
+          <w:rFonts w:ascii="Times New Roman" w:hAnsi="Times New Roman"/>
+          <w:color w:val="FF0000"/>
+        </w:rPr>
+        <w:t>loguearse</w:t>
+      </w:r>
+      <w:proofErr w:type="spellEnd"/>
+      <w:r>
+        <w:rPr>
+          <w:rFonts w:ascii="Times New Roman" w:hAnsi="Times New Roman"/>
+          <w:color w:val="FF0000"/>
+        </w:rPr>
+        <w:t xml:space="preserve"> en ella misma después de que el usuario halla</w:t>
+      </w:r>
+    </w:p>
+    <w:p>
+      <w:pPr>
+        <w:jc w:val="left"/>
         <w:rPr>
           <w:rFonts w:ascii="Times New Roman" w:hAnsi="Times New Roman"/>
           <w:color w:val="FF0000"/>
@@ -3229,6 +3328,7 @@
     </w:p>
     <w:p>
       <w:pPr>
+        <w:jc w:val="left"/>
         <w:rPr>
           <w:rFonts w:ascii="Times New Roman" w:hAnsi="Times New Roman"/>
           <w:color w:val="FF0000"/>
@@ -3244,6 +3344,7 @@
     </w:p>
     <w:p>
       <w:pPr>
+        <w:jc w:val="left"/>
         <w:rPr>
           <w:rFonts w:ascii="Times New Roman" w:hAnsi="Times New Roman"/>
           <w:color w:val="FF0000"/>
@@ -3259,6 +3360,7 @@
     </w:p>
     <w:p>
       <w:pPr>
+        <w:jc w:val="left"/>
         <w:rPr>
           <w:rFonts w:ascii="Times New Roman" w:hAnsi="Times New Roman"/>
           <w:color w:val="FF0000"/>
@@ -3274,6 +3376,7 @@
     </w:p>
     <w:p>
       <w:pPr>
+        <w:jc w:val="left"/>
         <w:rPr>
           <w:rFonts w:ascii="Times New Roman" w:hAnsi="Times New Roman"/>
           <w:color w:val="FF0000"/>
@@ -3289,6 +3392,7 @@
     </w:p>
     <w:p>
       <w:pPr>
+        <w:jc w:val="left"/>
         <w:rPr>
           <w:rFonts w:ascii="Times New Roman" w:hAnsi="Times New Roman"/>
           <w:color w:val="FF0000"/>
@@ -3304,6 +3408,7 @@
     </w:p>
     <w:p>
       <w:pPr>
+        <w:jc w:val="left"/>
         <w:rPr>
           <w:rFonts w:ascii="Times New Roman" w:hAnsi="Times New Roman"/>
           <w:color w:val="FF0000"/>
@@ -3319,6 +3424,7 @@
     </w:p>
     <w:p>
       <w:pPr>
+        <w:jc w:val="left"/>
         <w:rPr>
           <w:rFonts w:ascii="Times New Roman" w:hAnsi="Times New Roman"/>
           <w:color w:val="FF0000"/>
@@ -3334,14 +3440,16 @@
     </w:p>
     <w:p>
       <w:pPr>
-        <w:rPr>
-          <w:rFonts w:ascii="Times New Roman" w:hAnsi="Times New Roman"/>
-          <w:color w:val="FF0000"/>
-        </w:rPr>
-      </w:pPr>
-    </w:p>
-    <w:p>
-      <w:pPr>
+        <w:jc w:val="left"/>
+        <w:rPr>
+          <w:rFonts w:ascii="Times New Roman" w:hAnsi="Times New Roman"/>
+          <w:color w:val="FF0000"/>
+        </w:rPr>
+      </w:pPr>
+    </w:p>
+    <w:p>
+      <w:pPr>
+        <w:jc w:val="left"/>
         <w:rPr>
           <w:rFonts w:ascii="Times New Roman" w:hAnsi="Times New Roman"/>
           <w:b/>
@@ -3361,14 +3469,16 @@
     </w:p>
     <w:p>
       <w:pPr>
-        <w:rPr>
-          <w:rFonts w:ascii="Times New Roman" w:hAnsi="Times New Roman"/>
-          <w:color w:val="FF0000"/>
-        </w:rPr>
-      </w:pPr>
-    </w:p>
-    <w:p>
-      <w:pPr>
+        <w:jc w:val="left"/>
+        <w:rPr>
+          <w:rFonts w:ascii="Times New Roman" w:hAnsi="Times New Roman"/>
+          <w:color w:val="FF0000"/>
+        </w:rPr>
+      </w:pPr>
+    </w:p>
+    <w:p>
+      <w:pPr>
+        <w:jc w:val="left"/>
         <w:rPr>
           <w:rFonts w:ascii="Times New Roman" w:hAnsi="Times New Roman"/>
           <w:color w:val="FF0000"/>
@@ -3384,6 +3494,7 @@
     </w:p>
     <w:p>
       <w:pPr>
+        <w:jc w:val="left"/>
         <w:rPr>
           <w:rFonts w:ascii="Times New Roman" w:hAnsi="Times New Roman"/>
           <w:color w:val="FF0000"/>
@@ -3399,6 +3510,7 @@
     </w:p>
     <w:p>
       <w:pPr>
+        <w:jc w:val="left"/>
         <w:rPr>
           <w:rFonts w:ascii="Times New Roman" w:hAnsi="Times New Roman"/>
           <w:color w:val="FF0000"/>
@@ -3414,6 +3526,7 @@
     </w:p>
     <w:p>
       <w:pPr>
+        <w:jc w:val="left"/>
         <w:rPr>
           <w:rFonts w:ascii="Times New Roman" w:hAnsi="Times New Roman"/>
           <w:color w:val="FF0000"/>
@@ -3429,14 +3542,16 @@
     </w:p>
     <w:p>
       <w:pPr>
-        <w:rPr>
-          <w:rFonts w:ascii="Times New Roman" w:hAnsi="Times New Roman"/>
-          <w:color w:val="FF0000"/>
-        </w:rPr>
-      </w:pPr>
-    </w:p>
-    <w:p>
-      <w:pPr>
+        <w:jc w:val="left"/>
+        <w:rPr>
+          <w:rFonts w:ascii="Times New Roman" w:hAnsi="Times New Roman"/>
+          <w:color w:val="FF0000"/>
+        </w:rPr>
+      </w:pPr>
+    </w:p>
+    <w:p>
+      <w:pPr>
+        <w:jc w:val="left"/>
         <w:rPr>
           <w:rFonts w:ascii="Times New Roman" w:hAnsi="Times New Roman"/>
           <w:b/>
@@ -3456,14 +3571,16 @@
     </w:p>
     <w:p>
       <w:pPr>
-        <w:rPr>
-          <w:rFonts w:ascii="Times New Roman" w:hAnsi="Times New Roman"/>
-          <w:color w:val="FF0000"/>
-        </w:rPr>
-      </w:pPr>
-    </w:p>
-    <w:p>
-      <w:pPr>
+        <w:jc w:val="left"/>
+        <w:rPr>
+          <w:rFonts w:ascii="Times New Roman" w:hAnsi="Times New Roman"/>
+          <w:color w:val="FF0000"/>
+        </w:rPr>
+      </w:pPr>
+    </w:p>
+    <w:p>
+      <w:pPr>
+        <w:jc w:val="left"/>
         <w:rPr>
           <w:rFonts w:ascii="Times New Roman" w:hAnsi="Times New Roman"/>
           <w:color w:val="FF0000"/>
@@ -3479,14 +3596,16 @@
     </w:p>
     <w:p>
       <w:pPr>
-        <w:rPr>
-          <w:rFonts w:ascii="Times New Roman" w:hAnsi="Times New Roman"/>
-          <w:color w:val="FF0000"/>
-        </w:rPr>
-      </w:pPr>
-    </w:p>
-    <w:p>
-      <w:pPr>
+        <w:jc w:val="left"/>
+        <w:rPr>
+          <w:rFonts w:ascii="Times New Roman" w:hAnsi="Times New Roman"/>
+          <w:color w:val="FF0000"/>
+        </w:rPr>
+      </w:pPr>
+    </w:p>
+    <w:p>
+      <w:pPr>
+        <w:jc w:val="left"/>
         <w:rPr>
           <w:rFonts w:ascii="Times New Roman" w:hAnsi="Times New Roman"/>
           <w:color w:val="FF0000"/>
@@ -3502,14 +3621,16 @@
     </w:p>
     <w:p>
       <w:pPr>
-        <w:rPr>
-          <w:rFonts w:ascii="Times New Roman" w:hAnsi="Times New Roman"/>
-          <w:color w:val="FF0000"/>
-        </w:rPr>
-      </w:pPr>
-    </w:p>
-    <w:p>
-      <w:pPr>
+        <w:jc w:val="left"/>
+        <w:rPr>
+          <w:rFonts w:ascii="Times New Roman" w:hAnsi="Times New Roman"/>
+          <w:color w:val="FF0000"/>
+        </w:rPr>
+      </w:pPr>
+    </w:p>
+    <w:p>
+      <w:pPr>
+        <w:jc w:val="left"/>
         <w:rPr>
           <w:rFonts w:ascii="Times New Roman" w:hAnsi="Times New Roman"/>
           <w:color w:val="FF0000"/>
@@ -3525,14 +3646,16 @@
     </w:p>
     <w:p>
       <w:pPr>
-        <w:rPr>
-          <w:rFonts w:ascii="Times New Roman" w:hAnsi="Times New Roman"/>
-          <w:color w:val="FF0000"/>
-        </w:rPr>
-      </w:pPr>
-    </w:p>
-    <w:p>
-      <w:pPr>
+        <w:jc w:val="left"/>
+        <w:rPr>
+          <w:rFonts w:ascii="Times New Roman" w:hAnsi="Times New Roman"/>
+          <w:color w:val="FF0000"/>
+        </w:rPr>
+      </w:pPr>
+    </w:p>
+    <w:p>
+      <w:pPr>
+        <w:jc w:val="left"/>
         <w:rPr>
           <w:rFonts w:ascii="Times New Roman" w:hAnsi="Times New Roman"/>
           <w:color w:val="FF0000"/>
@@ -3548,14 +3671,16 @@
     </w:p>
     <w:p>
       <w:pPr>
-        <w:rPr>
-          <w:rFonts w:ascii="Times New Roman" w:hAnsi="Times New Roman"/>
-          <w:color w:val="FF0000"/>
-        </w:rPr>
-      </w:pPr>
-    </w:p>
-    <w:p>
-      <w:pPr>
+        <w:jc w:val="left"/>
+        <w:rPr>
+          <w:rFonts w:ascii="Times New Roman" w:hAnsi="Times New Roman"/>
+          <w:color w:val="FF0000"/>
+        </w:rPr>
+      </w:pPr>
+    </w:p>
+    <w:p>
+      <w:pPr>
+        <w:jc w:val="left"/>
         <w:rPr>
           <w:rFonts w:ascii="Times New Roman" w:hAnsi="Times New Roman"/>
           <w:color w:val="FF0000"/>
@@ -3571,14 +3696,16 @@
     </w:p>
     <w:p>
       <w:pPr>
-        <w:rPr>
-          <w:rFonts w:ascii="Times New Roman" w:hAnsi="Times New Roman"/>
-          <w:color w:val="FF0000"/>
-        </w:rPr>
-      </w:pPr>
-    </w:p>
-    <w:p>
-      <w:pPr>
+        <w:jc w:val="left"/>
+        <w:rPr>
+          <w:rFonts w:ascii="Times New Roman" w:hAnsi="Times New Roman"/>
+          <w:color w:val="FF0000"/>
+        </w:rPr>
+      </w:pPr>
+    </w:p>
+    <w:p>
+      <w:pPr>
+        <w:jc w:val="left"/>
         <w:rPr>
           <w:rFonts w:ascii="Times New Roman" w:hAnsi="Times New Roman"/>
           <w:color w:val="FF0000"/>
@@ -3594,14 +3721,16 @@
     </w:p>
     <w:p>
       <w:pPr>
-        <w:rPr>
-          <w:rFonts w:ascii="Times New Roman" w:hAnsi="Times New Roman"/>
-          <w:color w:val="FF0000"/>
-        </w:rPr>
-      </w:pPr>
-    </w:p>
-    <w:p>
-      <w:pPr>
+        <w:jc w:val="left"/>
+        <w:rPr>
+          <w:rFonts w:ascii="Times New Roman" w:hAnsi="Times New Roman"/>
+          <w:color w:val="FF0000"/>
+        </w:rPr>
+      </w:pPr>
+    </w:p>
+    <w:p>
+      <w:pPr>
+        <w:jc w:val="left"/>
         <w:rPr>
           <w:rFonts w:ascii="Times New Roman" w:hAnsi="Times New Roman"/>
           <w:color w:val="FF0000"/>
@@ -3617,14 +3746,16 @@
     </w:p>
     <w:p>
       <w:pPr>
-        <w:rPr>
-          <w:rFonts w:ascii="Times New Roman" w:hAnsi="Times New Roman"/>
-          <w:color w:val="FF0000"/>
-        </w:rPr>
-      </w:pPr>
-    </w:p>
-    <w:p>
-      <w:pPr>
+        <w:jc w:val="left"/>
+        <w:rPr>
+          <w:rFonts w:ascii="Times New Roman" w:hAnsi="Times New Roman"/>
+          <w:color w:val="FF0000"/>
+        </w:rPr>
+      </w:pPr>
+    </w:p>
+    <w:p>
+      <w:pPr>
+        <w:jc w:val="left"/>
         <w:rPr>
           <w:rFonts w:ascii="Times New Roman" w:hAnsi="Times New Roman"/>
           <w:color w:val="FF0000"/>
@@ -3654,22 +3785,25 @@
     </w:p>
     <w:p>
       <w:pPr>
-        <w:rPr>
-          <w:rFonts w:ascii="Times New Roman" w:hAnsi="Times New Roman"/>
-          <w:color w:val="FF0000"/>
-        </w:rPr>
-      </w:pPr>
-    </w:p>
-    <w:p>
-      <w:pPr>
-        <w:rPr>
-          <w:rFonts w:ascii="Times New Roman" w:hAnsi="Times New Roman"/>
-          <w:color w:val="FF0000"/>
-        </w:rPr>
-      </w:pPr>
-    </w:p>
-    <w:p>
-      <w:pPr>
+        <w:jc w:val="left"/>
+        <w:rPr>
+          <w:rFonts w:ascii="Times New Roman" w:hAnsi="Times New Roman"/>
+          <w:color w:val="FF0000"/>
+        </w:rPr>
+      </w:pPr>
+    </w:p>
+    <w:p>
+      <w:pPr>
+        <w:jc w:val="left"/>
+        <w:rPr>
+          <w:rFonts w:ascii="Times New Roman" w:hAnsi="Times New Roman"/>
+          <w:color w:val="FF0000"/>
+        </w:rPr>
+      </w:pPr>
+    </w:p>
+    <w:p>
+      <w:pPr>
+        <w:jc w:val="left"/>
         <w:rPr>
           <w:rFonts w:ascii="Times New Roman" w:hAnsi="Times New Roman"/>
           <w:b/>
@@ -3689,14 +3823,16 @@
     </w:p>
     <w:p>
       <w:pPr>
-        <w:rPr>
-          <w:rFonts w:ascii="Times New Roman" w:hAnsi="Times New Roman"/>
-          <w:color w:val="FF0000"/>
-        </w:rPr>
-      </w:pPr>
-    </w:p>
-    <w:p>
-      <w:pPr>
+        <w:jc w:val="left"/>
+        <w:rPr>
+          <w:rFonts w:ascii="Times New Roman" w:hAnsi="Times New Roman"/>
+          <w:color w:val="FF0000"/>
+        </w:rPr>
+      </w:pPr>
+    </w:p>
+    <w:p>
+      <w:pPr>
+        <w:jc w:val="left"/>
         <w:rPr>
           <w:rFonts w:ascii="Times New Roman" w:hAnsi="Times New Roman"/>
           <w:color w:val="FF0000"/>
@@ -3733,14 +3869,16 @@
     </w:p>
     <w:p>
       <w:pPr>
-        <w:rPr>
-          <w:rFonts w:ascii="Times New Roman" w:hAnsi="Times New Roman"/>
-          <w:color w:val="FF0000"/>
-        </w:rPr>
-      </w:pPr>
-    </w:p>
-    <w:p>
-      <w:pPr>
+        <w:jc w:val="left"/>
+        <w:rPr>
+          <w:rFonts w:ascii="Times New Roman" w:hAnsi="Times New Roman"/>
+          <w:color w:val="FF0000"/>
+        </w:rPr>
+      </w:pPr>
+    </w:p>
+    <w:p>
+      <w:pPr>
+        <w:jc w:val="left"/>
         <w:rPr>
           <w:rFonts w:ascii="Times New Roman" w:hAnsi="Times New Roman"/>
           <w:color w:val="FF0000"/>
@@ -3756,14 +3894,16 @@
     </w:p>
     <w:p>
       <w:pPr>
-        <w:rPr>
-          <w:rFonts w:ascii="Times New Roman" w:hAnsi="Times New Roman"/>
-          <w:color w:val="FF0000"/>
-        </w:rPr>
-      </w:pPr>
-    </w:p>
-    <w:p>
-      <w:pPr>
+        <w:jc w:val="left"/>
+        <w:rPr>
+          <w:rFonts w:ascii="Times New Roman" w:hAnsi="Times New Roman"/>
+          <w:color w:val="FF0000"/>
+        </w:rPr>
+      </w:pPr>
+    </w:p>
+    <w:p>
+      <w:pPr>
+        <w:jc w:val="left"/>
         <w:rPr>
           <w:rFonts w:ascii="Times New Roman" w:hAnsi="Times New Roman"/>
           <w:color w:val="FF0000"/>
@@ -3795,14 +3935,16 @@
     </w:p>
     <w:p>
       <w:pPr>
-        <w:rPr>
-          <w:rFonts w:ascii="Times New Roman" w:hAnsi="Times New Roman"/>
-          <w:color w:val="FF0000"/>
-        </w:rPr>
-      </w:pPr>
-    </w:p>
-    <w:p>
-      <w:pPr>
+        <w:jc w:val="left"/>
+        <w:rPr>
+          <w:rFonts w:ascii="Times New Roman" w:hAnsi="Times New Roman"/>
+          <w:color w:val="FF0000"/>
+        </w:rPr>
+      </w:pPr>
+    </w:p>
+    <w:p>
+      <w:pPr>
+        <w:jc w:val="left"/>
         <w:rPr>
           <w:rFonts w:ascii="Times New Roman" w:hAnsi="Times New Roman"/>
           <w:color w:val="FF0000"/>
@@ -3818,14 +3960,16 @@
     </w:p>
     <w:p>
       <w:pPr>
-        <w:rPr>
-          <w:rFonts w:ascii="Times New Roman" w:hAnsi="Times New Roman"/>
-          <w:color w:val="FF0000"/>
-        </w:rPr>
-      </w:pPr>
-    </w:p>
-    <w:p>
-      <w:pPr>
+        <w:jc w:val="left"/>
+        <w:rPr>
+          <w:rFonts w:ascii="Times New Roman" w:hAnsi="Times New Roman"/>
+          <w:color w:val="FF0000"/>
+        </w:rPr>
+      </w:pPr>
+    </w:p>
+    <w:p>
+      <w:pPr>
+        <w:jc w:val="left"/>
         <w:rPr>
           <w:rFonts w:ascii="Times New Roman" w:hAnsi="Times New Roman"/>
           <w:color w:val="FF0000"/>
@@ -3841,22 +3985,25 @@
     </w:p>
     <w:p>
       <w:pPr>
-        <w:rPr>
-          <w:rFonts w:ascii="Times New Roman" w:hAnsi="Times New Roman"/>
-          <w:color w:val="FF0000"/>
-        </w:rPr>
-      </w:pPr>
-    </w:p>
-    <w:p>
-      <w:pPr>
-        <w:rPr>
-          <w:rFonts w:ascii="Times New Roman" w:hAnsi="Times New Roman"/>
-          <w:color w:val="FF0000"/>
-        </w:rPr>
-      </w:pPr>
-    </w:p>
-    <w:p>
-      <w:pPr>
+        <w:jc w:val="left"/>
+        <w:rPr>
+          <w:rFonts w:ascii="Times New Roman" w:hAnsi="Times New Roman"/>
+          <w:color w:val="FF0000"/>
+        </w:rPr>
+      </w:pPr>
+    </w:p>
+    <w:p>
+      <w:pPr>
+        <w:jc w:val="left"/>
+        <w:rPr>
+          <w:rFonts w:ascii="Times New Roman" w:hAnsi="Times New Roman"/>
+          <w:color w:val="FF0000"/>
+        </w:rPr>
+      </w:pPr>
+    </w:p>
+    <w:p>
+      <w:pPr>
+        <w:jc w:val="left"/>
         <w:rPr>
           <w:rFonts w:ascii="Times New Roman" w:hAnsi="Times New Roman"/>
           <w:b/>
@@ -3876,14 +4023,16 @@
     </w:p>
     <w:p>
       <w:pPr>
-        <w:rPr>
-          <w:rFonts w:ascii="Times New Roman" w:hAnsi="Times New Roman"/>
-          <w:color w:val="FF0000"/>
-        </w:rPr>
-      </w:pPr>
-    </w:p>
-    <w:p>
-      <w:pPr>
+        <w:jc w:val="left"/>
+        <w:rPr>
+          <w:rFonts w:ascii="Times New Roman" w:hAnsi="Times New Roman"/>
+          <w:color w:val="FF0000"/>
+        </w:rPr>
+      </w:pPr>
+    </w:p>
+    <w:p>
+      <w:pPr>
+        <w:jc w:val="left"/>
         <w:rPr>
           <w:rFonts w:ascii="Times New Roman" w:hAnsi="Times New Roman"/>
           <w:color w:val="FF0000"/>
@@ -3899,6 +4048,7 @@
     </w:p>
     <w:p>
       <w:pPr>
+        <w:jc w:val="left"/>
         <w:rPr>
           <w:rFonts w:ascii="Times New Roman" w:hAnsi="Times New Roman"/>
           <w:color w:val="FF0000"/>
@@ -3912,6 +4062,7 @@
           <w:ilvl w:val="0"/>
           <w:numId w:val="6"/>
         </w:numPr>
+        <w:jc w:val="left"/>
         <w:rPr>
           <w:rFonts w:ascii="Times New Roman" w:hAnsi="Times New Roman"/>
           <w:color w:val="FF0000"/>
@@ -3932,6 +4083,7 @@
           <w:ilvl w:val="0"/>
           <w:numId w:val="6"/>
         </w:numPr>
+        <w:jc w:val="left"/>
         <w:rPr>
           <w:rFonts w:ascii="Times New Roman" w:hAnsi="Times New Roman"/>
           <w:color w:val="FF0000"/>
@@ -3966,6 +4118,7 @@
           <w:ilvl w:val="0"/>
           <w:numId w:val="6"/>
         </w:numPr>
+        <w:jc w:val="left"/>
         <w:rPr>
           <w:rFonts w:ascii="Times New Roman" w:hAnsi="Times New Roman"/>
           <w:color w:val="FF0000"/>
@@ -3986,6 +4139,7 @@
           <w:ilvl w:val="0"/>
           <w:numId w:val="6"/>
         </w:numPr>
+        <w:jc w:val="left"/>
         <w:rPr>
           <w:rFonts w:ascii="Times New Roman" w:hAnsi="Times New Roman"/>
           <w:color w:val="FF0000"/>
@@ -4001,22 +4155,25 @@
     </w:p>
     <w:p>
       <w:pPr>
-        <w:rPr>
-          <w:rFonts w:ascii="Times New Roman" w:hAnsi="Times New Roman"/>
-          <w:color w:val="FF0000"/>
-        </w:rPr>
-      </w:pPr>
-    </w:p>
-    <w:p>
-      <w:pPr>
-        <w:rPr>
-          <w:rFonts w:ascii="Times New Roman" w:hAnsi="Times New Roman"/>
-          <w:color w:val="FF0000"/>
-        </w:rPr>
-      </w:pPr>
-    </w:p>
-    <w:p>
-      <w:pPr>
+        <w:jc w:val="left"/>
+        <w:rPr>
+          <w:rFonts w:ascii="Times New Roman" w:hAnsi="Times New Roman"/>
+          <w:color w:val="FF0000"/>
+        </w:rPr>
+      </w:pPr>
+    </w:p>
+    <w:p>
+      <w:pPr>
+        <w:jc w:val="left"/>
+        <w:rPr>
+          <w:rFonts w:ascii="Times New Roman" w:hAnsi="Times New Roman"/>
+          <w:color w:val="FF0000"/>
+        </w:rPr>
+      </w:pPr>
+    </w:p>
+    <w:p>
+      <w:pPr>
+        <w:jc w:val="left"/>
         <w:rPr>
           <w:rFonts w:ascii="Times New Roman" w:hAnsi="Times New Roman"/>
         </w:rPr>
@@ -4025,6 +4182,7 @@
     <w:p>
       <w:pPr>
         <w:pStyle w:val="Ttulo2"/>
+        <w:jc w:val="left"/>
         <w:rPr>
           <w:rFonts w:ascii="Times New Roman" w:hAnsi="Times New Roman" w:cs="Times New Roman"/>
         </w:rPr>
@@ -4044,6 +4202,7 @@
     </w:p>
     <w:p>
       <w:pPr>
+        <w:jc w:val="left"/>
         <w:rPr>
           <w:rFonts w:ascii="Times New Roman" w:hAnsi="Times New Roman"/>
         </w:rPr>
@@ -4052,6 +4211,7 @@
     <w:p>
       <w:pPr>
         <w:pStyle w:val="Ttulo3"/>
+        <w:jc w:val="left"/>
         <w:rPr>
           <w:rFonts w:ascii="Times New Roman" w:hAnsi="Times New Roman" w:cs="Times New Roman"/>
         </w:rPr>
@@ -4071,13 +4231,15 @@
     </w:p>
     <w:p>
       <w:pPr>
-        <w:rPr>
-          <w:rFonts w:ascii="Times New Roman" w:hAnsi="Times New Roman"/>
-        </w:rPr>
-      </w:pPr>
-    </w:p>
-    <w:p>
-      <w:pPr>
+        <w:jc w:val="left"/>
+        <w:rPr>
+          <w:rFonts w:ascii="Times New Roman" w:hAnsi="Times New Roman"/>
+        </w:rPr>
+      </w:pPr>
+    </w:p>
+    <w:p>
+      <w:pPr>
+        <w:jc w:val="left"/>
         <w:rPr>
           <w:rFonts w:ascii="Times New Roman" w:hAnsi="Times New Roman"/>
           <w:b/>
@@ -4127,13 +4289,15 @@
     </w:p>
     <w:p>
       <w:pPr>
-        <w:rPr>
-          <w:rFonts w:ascii="Times New Roman" w:hAnsi="Times New Roman"/>
-        </w:rPr>
-      </w:pPr>
-    </w:p>
-    <w:p>
-      <w:pPr>
+        <w:jc w:val="left"/>
+        <w:rPr>
+          <w:rFonts w:ascii="Times New Roman" w:hAnsi="Times New Roman"/>
+        </w:rPr>
+      </w:pPr>
+    </w:p>
+    <w:p>
+      <w:pPr>
+        <w:jc w:val="left"/>
         <w:rPr>
           <w:rFonts w:ascii="Times New Roman" w:hAnsi="Times New Roman"/>
           <w:b/>
@@ -4165,13 +4329,15 @@
     </w:p>
     <w:p>
       <w:pPr>
-        <w:rPr>
-          <w:rFonts w:ascii="Times New Roman" w:hAnsi="Times New Roman"/>
-        </w:rPr>
-      </w:pPr>
-    </w:p>
-    <w:p>
-      <w:pPr>
+        <w:jc w:val="left"/>
+        <w:rPr>
+          <w:rFonts w:ascii="Times New Roman" w:hAnsi="Times New Roman"/>
+        </w:rPr>
+      </w:pPr>
+    </w:p>
+    <w:p>
+      <w:pPr>
+        <w:jc w:val="left"/>
         <w:rPr>
           <w:rFonts w:ascii="Times New Roman" w:hAnsi="Times New Roman"/>
         </w:rPr>
@@ -4210,17 +4376,18 @@
     </w:p>
     <w:p>
       <w:pPr>
-        <w:rPr>
-          <w:rFonts w:ascii="Times New Roman" w:hAnsi="Times New Roman"/>
-        </w:rPr>
-      </w:pPr>
-    </w:p>
-    <w:p>
-      <w:pPr>
-        <w:jc w:val="left"/>
-        <w:rPr>
-          <w:rFonts w:ascii="Times New Roman" w:hAnsi="Times New Roman"/>
-          <w:lang w:val="es-CO" w:eastAsia="es-CO"/>
+        <w:jc w:val="left"/>
+        <w:rPr>
+          <w:rFonts w:ascii="Times New Roman" w:hAnsi="Times New Roman"/>
+        </w:rPr>
+      </w:pPr>
+    </w:p>
+    <w:p>
+      <w:pPr>
+        <w:jc w:val="left"/>
+        <w:rPr>
+          <w:rFonts w:ascii="Times New Roman" w:hAnsi="Times New Roman"/>
+          <w:lang w:eastAsia="es-CO"/>
         </w:rPr>
       </w:pPr>
       <w:r>
@@ -4249,6 +4416,7 @@
     </w:p>
     <w:p>
       <w:pPr>
+        <w:jc w:val="left"/>
         <w:rPr>
           <w:rFonts w:ascii="Times New Roman" w:hAnsi="Times New Roman"/>
           <w:b/>
@@ -4258,13 +4426,15 @@
     </w:p>
     <w:p>
       <w:pPr>
-        <w:rPr>
-          <w:rFonts w:ascii="Times New Roman" w:hAnsi="Times New Roman"/>
-        </w:rPr>
-      </w:pPr>
-    </w:p>
-    <w:p>
-      <w:pPr>
+        <w:jc w:val="left"/>
+        <w:rPr>
+          <w:rFonts w:ascii="Times New Roman" w:hAnsi="Times New Roman"/>
+        </w:rPr>
+      </w:pPr>
+    </w:p>
+    <w:p>
+      <w:pPr>
+        <w:jc w:val="left"/>
         <w:rPr>
           <w:rStyle w:val="hgkelc"/>
           <w:rFonts w:ascii="Times New Roman" w:hAnsi="Times New Roman"/>
@@ -4298,6 +4468,7 @@
     </w:p>
     <w:p>
       <w:pPr>
+        <w:jc w:val="left"/>
         <w:rPr>
           <w:rStyle w:val="hgkelc"/>
           <w:rFonts w:ascii="Times New Roman" w:hAnsi="Times New Roman"/>
@@ -4307,29 +4478,29 @@
     </w:p>
     <w:p>
       <w:pPr>
+        <w:jc w:val="left"/>
         <w:rPr>
           <w:rStyle w:val="hgkelc"/>
           <w:rFonts w:ascii="Times New Roman" w:hAnsi="Times New Roman"/>
-          <w:lang w:val="es-CO"/>
-        </w:rPr>
-      </w:pPr>
+        </w:rPr>
+      </w:pPr>
+      <w:proofErr w:type="spellStart"/>
       <w:r>
         <w:rPr>
           <w:rStyle w:val="hgkelc"/>
           <w:rFonts w:ascii="Times New Roman" w:hAnsi="Times New Roman"/>
           <w:b/>
           <w:bCs/>
-          <w:lang w:val="es-CO"/>
         </w:rPr>
         <w:t>Stakeholder</w:t>
       </w:r>
+      <w:proofErr w:type="spellEnd"/>
       <w:r>
         <w:rPr>
           <w:rStyle w:val="hgkelc"/>
           <w:rFonts w:ascii="Times New Roman" w:hAnsi="Times New Roman"/>
           <w:b/>
           <w:bCs/>
-          <w:lang w:val="es-CO"/>
         </w:rPr>
         <w:t xml:space="preserve">: </w:t>
       </w:r>
@@ -4337,7 +4508,6 @@
         <w:rPr>
           <w:rStyle w:val="hgkelc"/>
           <w:rFonts w:ascii="Times New Roman" w:hAnsi="Times New Roman"/>
-          <w:lang w:val="es-CO"/>
         </w:rPr>
         <w:t>l</w:t>
       </w:r>
@@ -4347,32 +4517,50 @@
           <w:rFonts w:ascii="Times New Roman" w:hAnsi="Times New Roman"/>
           <w:lang w:val="es-ES"/>
         </w:rPr>
-        <w:t>os stakeholders o grupos de interés son aquellos actores que tienen algún tipo de relación con una empresa; de manera que cualquiera de las decisiones estratégicas de la compañía puede afectarles de forma directa o indirecta.</w:t>
-      </w:r>
-    </w:p>
-    <w:p>
-      <w:pPr>
+        <w:t xml:space="preserve">os </w:t>
+      </w:r>
+      <w:proofErr w:type="spellStart"/>
+      <w:r>
         <w:rPr>
           <w:rStyle w:val="hgkelc"/>
           <w:rFonts w:ascii="Times New Roman" w:hAnsi="Times New Roman"/>
-          <w:lang w:val="es-CO"/>
-        </w:rPr>
-      </w:pPr>
-    </w:p>
-    <w:p>
-      <w:pPr>
-        <w:rPr>
-          <w:rFonts w:ascii="Times New Roman" w:hAnsi="Times New Roman"/>
-          <w:lang w:val="es-CO"/>
-        </w:rPr>
-      </w:pPr>
+          <w:lang w:val="es-ES"/>
+        </w:rPr>
+        <w:t>stakeholders</w:t>
+      </w:r>
+      <w:proofErr w:type="spellEnd"/>
+      <w:r>
+        <w:rPr>
+          <w:rStyle w:val="hgkelc"/>
+          <w:rFonts w:ascii="Times New Roman" w:hAnsi="Times New Roman"/>
+          <w:lang w:val="es-ES"/>
+        </w:rPr>
+        <w:t xml:space="preserve"> o grupos de interés son aquellos actores que tienen algún tipo de relación con una empresa; de manera que cualquiera de las decisiones estratégicas de la compañía puede afectarles de forma directa o indirecta.</w:t>
+      </w:r>
+    </w:p>
+    <w:p>
+      <w:pPr>
+        <w:jc w:val="left"/>
+        <w:rPr>
+          <w:rStyle w:val="hgkelc"/>
+          <w:rFonts w:ascii="Times New Roman" w:hAnsi="Times New Roman"/>
+        </w:rPr>
+      </w:pPr>
+    </w:p>
+    <w:p>
+      <w:pPr>
+        <w:jc w:val="left"/>
+        <w:rPr>
+          <w:rFonts w:ascii="Times New Roman" w:hAnsi="Times New Roman"/>
+        </w:rPr>
+      </w:pPr>
+      <w:proofErr w:type="spellStart"/>
       <w:r>
         <w:rPr>
           <w:rStyle w:val="hgkelc"/>
           <w:rFonts w:ascii="Times New Roman" w:hAnsi="Times New Roman"/>
           <w:b/>
           <w:bCs/>
-          <w:lang w:val="es-CO"/>
         </w:rPr>
         <w:t>R</w:t>
       </w:r>
@@ -4382,17 +4570,16 @@
           <w:rFonts w:ascii="Times New Roman" w:hAnsi="Times New Roman"/>
           <w:b/>
           <w:bCs/>
-          <w:lang w:val="es-CO"/>
         </w:rPr>
         <w:t>oot</w:t>
       </w:r>
+      <w:proofErr w:type="spellEnd"/>
       <w:r>
         <w:rPr>
           <w:rStyle w:val="hgkelc"/>
           <w:rFonts w:ascii="Times New Roman" w:hAnsi="Times New Roman"/>
           <w:b/>
           <w:bCs/>
-          <w:lang w:val="es-CO"/>
         </w:rPr>
         <w:t xml:space="preserve">: </w:t>
       </w:r>
@@ -4400,22 +4587,22 @@
         <w:rPr>
           <w:rStyle w:val="hgkelc"/>
           <w:rFonts w:ascii="Times New Roman" w:hAnsi="Times New Roman"/>
-          <w:lang w:val="es-CO"/>
         </w:rPr>
         <w:t>hace referencia al super administrador del aplicativo</w:t>
       </w:r>
     </w:p>
     <w:p>
       <w:pPr>
-        <w:rPr>
-          <w:rFonts w:ascii="Times New Roman" w:hAnsi="Times New Roman"/>
-          <w:lang w:val="es-CO"/>
+        <w:jc w:val="left"/>
+        <w:rPr>
+          <w:rFonts w:ascii="Times New Roman" w:hAnsi="Times New Roman"/>
         </w:rPr>
       </w:pPr>
     </w:p>
     <w:p>
       <w:pPr>
         <w:pStyle w:val="Ttulo3"/>
+        <w:jc w:val="left"/>
         <w:rPr>
           <w:rFonts w:ascii="Times New Roman" w:hAnsi="Times New Roman" w:cs="Times New Roman"/>
         </w:rPr>
@@ -4435,13 +4622,15 @@
     </w:p>
     <w:p>
       <w:pPr>
-        <w:rPr>
-          <w:rFonts w:ascii="Times New Roman" w:hAnsi="Times New Roman"/>
-        </w:rPr>
-      </w:pPr>
-    </w:p>
-    <w:p>
-      <w:pPr>
+        <w:jc w:val="left"/>
+        <w:rPr>
+          <w:rFonts w:ascii="Times New Roman" w:hAnsi="Times New Roman"/>
+        </w:rPr>
+      </w:pPr>
+    </w:p>
+    <w:p>
+      <w:pPr>
+        <w:jc w:val="left"/>
         <w:rPr>
           <w:rFonts w:ascii="Times New Roman" w:hAnsi="Times New Roman"/>
           <w:b/>
@@ -4509,6 +4698,7 @@
     </w:p>
     <w:p>
       <w:pPr>
+        <w:jc w:val="left"/>
         <w:rPr>
           <w:rFonts w:ascii="Times New Roman" w:hAnsi="Times New Roman"/>
         </w:rPr>
@@ -4517,6 +4707,7 @@
     <w:p>
       <w:pPr>
         <w:pStyle w:val="Ttulo3"/>
+        <w:jc w:val="left"/>
         <w:rPr>
           <w:rFonts w:ascii="Times New Roman" w:hAnsi="Times New Roman" w:cs="Times New Roman"/>
         </w:rPr>
@@ -4536,13 +4727,15 @@
     </w:p>
     <w:p>
       <w:pPr>
-        <w:rPr>
-          <w:rFonts w:ascii="Times New Roman" w:hAnsi="Times New Roman"/>
-        </w:rPr>
-      </w:pPr>
-    </w:p>
-    <w:p>
-      <w:pPr>
+        <w:jc w:val="left"/>
+        <w:rPr>
+          <w:rFonts w:ascii="Times New Roman" w:hAnsi="Times New Roman"/>
+        </w:rPr>
+      </w:pPr>
+    </w:p>
+    <w:p>
+      <w:pPr>
+        <w:jc w:val="left"/>
         <w:rPr>
           <w:rFonts w:ascii="Times New Roman" w:hAnsi="Times New Roman"/>
           <w:lang w:val="en-US"/>
@@ -4558,6 +4751,7 @@
     </w:p>
     <w:p>
       <w:pPr>
+        <w:jc w:val="left"/>
         <w:rPr>
           <w:rFonts w:ascii="Times New Roman" w:hAnsi="Times New Roman"/>
           <w:lang w:val="en-US"/>
@@ -4567,6 +4761,7 @@
     <w:p>
       <w:pPr>
         <w:pStyle w:val="Ttulo2"/>
+        <w:jc w:val="left"/>
         <w:rPr>
           <w:rFonts w:ascii="Times New Roman" w:hAnsi="Times New Roman" w:cs="Times New Roman"/>
         </w:rPr>
@@ -4592,6 +4787,7 @@
     </w:p>
     <w:p>
       <w:pPr>
+        <w:jc w:val="left"/>
         <w:rPr>
           <w:rFonts w:ascii="Times New Roman" w:hAnsi="Times New Roman"/>
           <w:color w:val="EE0000"/>
@@ -4600,174 +4796,156 @@
     </w:p>
     <w:p>
       <w:pPr>
-        <w:rPr>
-          <w:rFonts w:ascii="Times New Roman" w:hAnsi="Times New Roman"/>
-          <w:lang w:val="es-CO"/>
-        </w:rPr>
-      </w:pPr>
-      <w:r>
-        <w:rPr>
-          <w:rFonts w:ascii="Times New Roman" w:hAnsi="Times New Roman"/>
-          <w:lang w:val="es-CO"/>
+        <w:jc w:val="left"/>
+        <w:rPr>
+          <w:rFonts w:ascii="Times New Roman" w:hAnsi="Times New Roman"/>
+        </w:rPr>
+      </w:pPr>
+      <w:r>
+        <w:rPr>
+          <w:rFonts w:ascii="Times New Roman" w:hAnsi="Times New Roman"/>
         </w:rPr>
         <w:t>Este documento se encargará de describir</w:t>
       </w:r>
       <w:r>
         <w:rPr>
           <w:rFonts w:ascii="Times New Roman" w:hAnsi="Times New Roman"/>
-          <w:lang w:val="es-CO"/>
         </w:rPr>
         <w:t xml:space="preserve"> los requisitos de software</w:t>
       </w:r>
       <w:r>
         <w:rPr>
           <w:rFonts w:ascii="Times New Roman" w:hAnsi="Times New Roman"/>
-          <w:lang w:val="es-CO"/>
         </w:rPr>
         <w:t xml:space="preserve"> del sistema</w:t>
       </w:r>
       <w:r>
         <w:rPr>
           <w:rFonts w:ascii="Times New Roman" w:hAnsi="Times New Roman"/>
-          <w:lang w:val="es-CO"/>
         </w:rPr>
         <w:t xml:space="preserve"> POS</w:t>
       </w:r>
       <w:r>
         <w:rPr>
           <w:rFonts w:ascii="Times New Roman" w:hAnsi="Times New Roman"/>
-          <w:lang w:val="es-CO"/>
         </w:rPr>
         <w:t xml:space="preserve">, por </w:t>
       </w:r>
-      <w:proofErr w:type="gramStart"/>
-      <w:r>
-        <w:rPr>
-          <w:rFonts w:ascii="Times New Roman" w:hAnsi="Times New Roman"/>
-          <w:lang w:val="es-CO"/>
-        </w:rPr>
-        <w:t>tanto</w:t>
-      </w:r>
-      <w:proofErr w:type="gramEnd"/>
-      <w:r>
-        <w:rPr>
-          <w:rFonts w:ascii="Times New Roman" w:hAnsi="Times New Roman"/>
-          <w:lang w:val="es-CO"/>
+      <w:r>
+        <w:rPr>
+          <w:rFonts w:ascii="Times New Roman" w:hAnsi="Times New Roman"/>
+        </w:rPr>
+        <w:t>tanto,</w:t>
+      </w:r>
+      <w:r>
+        <w:rPr>
+          <w:rFonts w:ascii="Times New Roman" w:hAnsi="Times New Roman"/>
         </w:rPr>
         <w:t xml:space="preserve"> </w:t>
       </w:r>
       <w:r>
         <w:rPr>
           <w:rFonts w:ascii="Times New Roman" w:hAnsi="Times New Roman"/>
-          <w:lang w:val="es-CO"/>
         </w:rPr>
         <w:t>es importante definir claramente el alcance o ámbito del sistema, las funcionalidades, los objetivos y los beneficios relevantes que se esperan obtener con su implementación.</w:t>
       </w:r>
     </w:p>
     <w:p>
       <w:pPr>
-        <w:rPr>
-          <w:rFonts w:ascii="Times New Roman" w:hAnsi="Times New Roman"/>
-          <w:lang w:val="es-CO"/>
-        </w:rPr>
-      </w:pPr>
-      <w:r>
-        <w:rPr>
-          <w:rFonts w:ascii="Times New Roman" w:hAnsi="Times New Roman"/>
-          <w:lang w:val="es-CO"/>
+        <w:jc w:val="left"/>
+        <w:rPr>
+          <w:rFonts w:ascii="Times New Roman" w:hAnsi="Times New Roman"/>
+        </w:rPr>
+      </w:pPr>
+      <w:r>
+        <w:rPr>
+          <w:rFonts w:ascii="Times New Roman" w:hAnsi="Times New Roman"/>
         </w:rPr>
         <w:t xml:space="preserve">La perspectiva general </w:t>
       </w:r>
       <w:r>
         <w:rPr>
           <w:rFonts w:ascii="Times New Roman" w:hAnsi="Times New Roman"/>
-          <w:lang w:val="es-CO"/>
         </w:rPr>
         <w:t xml:space="preserve">de este documento </w:t>
       </w:r>
       <w:r>
         <w:rPr>
           <w:rFonts w:ascii="Times New Roman" w:hAnsi="Times New Roman"/>
-          <w:lang w:val="es-CO"/>
         </w:rPr>
         <w:t xml:space="preserve">es guiar la definición de los requisitos necesarios para desarrollar una aplicación de punto de venta que cumpla con las necesidades del negocio. El documento </w:t>
       </w:r>
       <w:r>
         <w:rPr>
           <w:rFonts w:ascii="Times New Roman" w:hAnsi="Times New Roman"/>
-          <w:lang w:val="es-CO"/>
         </w:rPr>
         <w:t>proporcionara</w:t>
       </w:r>
       <w:r>
         <w:rPr>
           <w:rFonts w:ascii="Times New Roman" w:hAnsi="Times New Roman"/>
-          <w:lang w:val="es-CO"/>
         </w:rPr>
         <w:t xml:space="preserve"> una descripción detallada de las capacidades requeridas por el sistema, así como las restricciones en su funcionamiento y en su diseño. Es necesario distinguir entre los requisitos funcionales (lo que el sistema debe hacer) y los requisitos no funcionales (cómo el sistema debe hacerlo). Además, se deben incluir casos de uso e interfaces de usuario que sean claros y fáciles de seguir.</w:t>
       </w:r>
     </w:p>
     <w:p>
       <w:pPr>
-        <w:rPr>
-          <w:rFonts w:ascii="Times New Roman" w:hAnsi="Times New Roman"/>
-          <w:lang w:val="es-CO"/>
-        </w:rPr>
-      </w:pPr>
-      <w:r>
-        <w:rPr>
-          <w:rFonts w:ascii="Times New Roman" w:hAnsi="Times New Roman"/>
-          <w:lang w:val="es-CO"/>
+        <w:jc w:val="left"/>
+        <w:rPr>
+          <w:rFonts w:ascii="Times New Roman" w:hAnsi="Times New Roman"/>
+        </w:rPr>
+      </w:pPr>
+      <w:r>
+        <w:rPr>
+          <w:rFonts w:ascii="Times New Roman" w:hAnsi="Times New Roman"/>
         </w:rPr>
         <w:t xml:space="preserve">Los requerimientos obtenidos serán lo suficientemente específicos </w:t>
       </w:r>
       <w:r>
         <w:rPr>
           <w:rFonts w:ascii="Times New Roman" w:hAnsi="Times New Roman"/>
-          <w:lang w:val="es-CO"/>
         </w:rPr>
         <w:t>para permitir a los desarrolladores diseñar e implementar la aplicación de manera eficiente y efectiva. Además</w:t>
       </w:r>
       <w:r>
         <w:rPr>
           <w:rFonts w:ascii="Times New Roman" w:hAnsi="Times New Roman"/>
-          <w:lang w:val="es-CO"/>
         </w:rPr>
         <w:t>, se tendrá en</w:t>
       </w:r>
       <w:r>
         <w:rPr>
           <w:rFonts w:ascii="Times New Roman" w:hAnsi="Times New Roman"/>
-          <w:lang w:val="es-CO"/>
         </w:rPr>
         <w:t xml:space="preserve"> cuenta los intereses de los usuarios finales, ya que ellos serán los que interactúen con la aplicación en última instancia.</w:t>
       </w:r>
     </w:p>
     <w:p>
       <w:pPr>
-        <w:rPr>
-          <w:rFonts w:ascii="Times New Roman" w:hAnsi="Times New Roman"/>
-          <w:lang w:val="es-CO"/>
-        </w:rPr>
-      </w:pPr>
-      <w:r>
-        <w:rPr>
-          <w:rFonts w:ascii="Times New Roman" w:hAnsi="Times New Roman"/>
-          <w:lang w:val="es-CO"/>
+        <w:jc w:val="left"/>
+        <w:rPr>
+          <w:rFonts w:ascii="Times New Roman" w:hAnsi="Times New Roman"/>
+        </w:rPr>
+      </w:pPr>
+      <w:r>
+        <w:rPr>
+          <w:rFonts w:ascii="Times New Roman" w:hAnsi="Times New Roman"/>
         </w:rPr>
         <w:t>En resumen, la perspectiva general del documento es garantizar que todos los requisitos estén bien definidos, organizados y documentados adecuadamente para facilitar la implementación exitosa de la aplicación.</w:t>
       </w:r>
     </w:p>
     <w:p>
       <w:pPr>
-        <w:rPr>
-          <w:rFonts w:ascii="Times New Roman" w:hAnsi="Times New Roman"/>
-          <w:color w:val="FF0000"/>
-        </w:rPr>
-      </w:pPr>
-    </w:p>
-    <w:p>
-      <w:pPr>
+        <w:jc w:val="left"/>
+        <w:rPr>
+          <w:rFonts w:ascii="Times New Roman" w:hAnsi="Times New Roman"/>
+          <w:color w:val="FF0000"/>
+        </w:rPr>
+      </w:pPr>
+    </w:p>
+    <w:p>
+      <w:pPr>
+        <w:jc w:val="left"/>
         <w:rPr>
           <w:rFonts w:ascii="Times New Roman" w:hAnsi="Times New Roman"/>
           <w:color w:val="FF0000"/>
@@ -4806,6 +4984,7 @@
     </w:p>
     <w:p>
       <w:pPr>
+        <w:jc w:val="left"/>
         <w:rPr>
           <w:rFonts w:ascii="Times New Roman" w:hAnsi="Times New Roman"/>
           <w:color w:val="000000" w:themeColor="text1"/>
@@ -4814,6 +4993,7 @@
     </w:p>
     <w:p>
       <w:pPr>
+        <w:jc w:val="left"/>
         <w:rPr>
           <w:rFonts w:ascii="Times New Roman" w:hAnsi="Times New Roman"/>
         </w:rPr>
@@ -4822,6 +5002,7 @@
     <w:p>
       <w:pPr>
         <w:pStyle w:val="Ttulo1"/>
+        <w:jc w:val="left"/>
         <w:rPr>
           <w:rFonts w:ascii="Times New Roman" w:hAnsi="Times New Roman" w:cs="Times New Roman"/>
         </w:rPr>
@@ -4847,6 +5028,7 @@
     </w:p>
     <w:p>
       <w:pPr>
+        <w:jc w:val="left"/>
         <w:rPr>
           <w:rFonts w:ascii="Times New Roman" w:hAnsi="Times New Roman"/>
           <w:color w:val="EE0000"/>
@@ -4855,17 +5037,16 @@
     </w:p>
     <w:p>
       <w:pPr>
+        <w:jc w:val="left"/>
         <w:rPr>
           <w:rFonts w:ascii="Times New Roman" w:hAnsi="Times New Roman"/>
           <w:color w:val="000000" w:themeColor="text1"/>
-          <w:lang w:val="es-CO"/>
         </w:rPr>
       </w:pPr>
       <w:r>
         <w:rPr>
           <w:rFonts w:ascii="Times New Roman" w:hAnsi="Times New Roman"/>
           <w:color w:val="000000" w:themeColor="text1"/>
-          <w:lang w:val="es-CO"/>
         </w:rPr>
         <w:t xml:space="preserve">La aplicación </w:t>
       </w:r>
@@ -4873,7 +5054,6 @@
         <w:rPr>
           <w:rFonts w:ascii="Times New Roman" w:hAnsi="Times New Roman"/>
           <w:color w:val="000000" w:themeColor="text1"/>
-          <w:lang w:val="es-CO"/>
         </w:rPr>
         <w:t xml:space="preserve">POS Sport Store </w:t>
       </w:r>
@@ -4881,17 +5061,16 @@
         <w:rPr>
           <w:rFonts w:ascii="Times New Roman" w:hAnsi="Times New Roman"/>
           <w:color w:val="000000" w:themeColor="text1"/>
-          <w:lang w:val="es-CO"/>
         </w:rPr>
         <w:t>será una solución automatizada y eficiente para la empresa que venden diversos productos al cliente final. La aplicación automatizará el proceso de gestión de las ventas, permitiendo a los vendedores procesar fácilmente los pedidos de los clientes y generar facturas precisas.</w:t>
       </w:r>
     </w:p>
     <w:p>
       <w:pPr>
+        <w:jc w:val="left"/>
         <w:rPr>
           <w:rFonts w:ascii="Times New Roman" w:hAnsi="Times New Roman"/>
           <w:color w:val="000000" w:themeColor="text1"/>
-          <w:lang w:val="es-CO"/>
         </w:rPr>
       </w:pPr>
       <w:r>
@@ -4925,26 +5104,25 @@
     </w:p>
     <w:p>
       <w:pPr>
+        <w:jc w:val="left"/>
         <w:rPr>
           <w:rFonts w:ascii="Times New Roman" w:hAnsi="Times New Roman"/>
           <w:color w:val="000000" w:themeColor="text1"/>
-          <w:lang w:val="es-CO"/>
-        </w:rPr>
-      </w:pPr>
-    </w:p>
-    <w:p>
-      <w:pPr>
-        <w:rPr>
-          <w:rFonts w:ascii="Times New Roman" w:hAnsi="Times New Roman"/>
-          <w:color w:val="FF0000"/>
-          <w:lang w:val="es-CO"/>
-        </w:rPr>
-      </w:pPr>
-      <w:r>
-        <w:rPr>
-          <w:rFonts w:ascii="Times New Roman" w:hAnsi="Times New Roman"/>
-          <w:color w:val="FF0000"/>
-          <w:lang w:val="es-CO"/>
+        </w:rPr>
+      </w:pPr>
+    </w:p>
+    <w:p>
+      <w:pPr>
+        <w:jc w:val="left"/>
+        <w:rPr>
+          <w:rFonts w:ascii="Times New Roman" w:hAnsi="Times New Roman"/>
+          <w:color w:val="FF0000"/>
+        </w:rPr>
+      </w:pPr>
+      <w:r>
+        <w:rPr>
+          <w:rFonts w:ascii="Times New Roman" w:hAnsi="Times New Roman"/>
+          <w:color w:val="FF0000"/>
         </w:rPr>
         <w:t xml:space="preserve">El Sistema POS Sport store permitirá a la tienda realizar de forma más </w:t>
       </w:r>
@@ -4953,7 +5131,6 @@
         <w:rPr>
           <w:rFonts w:ascii="Times New Roman" w:hAnsi="Times New Roman"/>
           <w:color w:val="FF0000"/>
-          <w:lang w:val="es-CO"/>
         </w:rPr>
         <w:t>ágil ,</w:t>
       </w:r>
@@ -4962,30 +5139,30 @@
         <w:rPr>
           <w:rFonts w:ascii="Times New Roman" w:hAnsi="Times New Roman"/>
           <w:color w:val="FF0000"/>
-          <w:lang w:val="es-CO"/>
         </w:rPr>
         <w:t xml:space="preserve"> el proceso de venta de sus productos, a los usuarios o clientes, además de ello el sistema permitirá mantener un control directo del inventario y así, reducir en gran medida el margen de error de la tienda por los procesos manuales que se llevaban en la tienda,  al mismo tiempo , permitirá al establecimiento obtener informes en tiempo real sus ventas , inventarios, entre otros aspectos de su negocio.</w:t>
       </w:r>
     </w:p>
     <w:p>
       <w:pPr>
-        <w:rPr>
-          <w:rFonts w:ascii="Times New Roman" w:hAnsi="Times New Roman"/>
-          <w:lang w:val="es-CO"/>
-        </w:rPr>
-      </w:pPr>
-    </w:p>
-    <w:p>
-      <w:pPr>
-        <w:rPr>
-          <w:rFonts w:ascii="Times New Roman" w:hAnsi="Times New Roman"/>
-          <w:lang w:val="es-CO"/>
+        <w:jc w:val="left"/>
+        <w:rPr>
+          <w:rFonts w:ascii="Times New Roman" w:hAnsi="Times New Roman"/>
+        </w:rPr>
+      </w:pPr>
+    </w:p>
+    <w:p>
+      <w:pPr>
+        <w:jc w:val="left"/>
+        <w:rPr>
+          <w:rFonts w:ascii="Times New Roman" w:hAnsi="Times New Roman"/>
         </w:rPr>
       </w:pPr>
     </w:p>
     <w:p>
       <w:pPr>
         <w:pStyle w:val="Ttulo2"/>
+        <w:jc w:val="left"/>
         <w:rPr>
           <w:rFonts w:ascii="Times New Roman" w:hAnsi="Times New Roman" w:cs="Times New Roman"/>
         </w:rPr>
@@ -5033,13 +5210,17 @@
       </w:r>
       <w:bookmarkEnd w:id="30"/>
     </w:p>
-    <w:p/>
-    <w:p>
-      <w:pPr>
+    <w:p>
+      <w:pPr>
+        <w:jc w:val="left"/>
+      </w:pPr>
+    </w:p>
+    <w:p>
+      <w:pPr>
+        <w:jc w:val="left"/>
         <w:rPr>
           <w:rFonts w:ascii="Times New Roman" w:hAnsi="Times New Roman"/>
           <w:color w:val="000000" w:themeColor="text1"/>
-          <w:lang w:val="es-CO"/>
         </w:rPr>
       </w:pPr>
       <w:r>
@@ -5064,13 +5245,7 @@
         <w:rPr>
           <w:rFonts w:ascii="Times New Roman" w:hAnsi="Times New Roman"/>
         </w:rPr>
-        <w:t>a través de una plataforma web</w:t>
-      </w:r>
-      <w:r>
-        <w:rPr>
-          <w:rFonts w:ascii="Times New Roman" w:hAnsi="Times New Roman"/>
-        </w:rPr>
-        <w:t>,</w:t>
+        <w:t>a través de una plataforma web,</w:t>
       </w:r>
       <w:r>
         <w:rPr>
@@ -5112,7 +5287,6 @@
         <w:rPr>
           <w:rFonts w:ascii="Times New Roman" w:hAnsi="Times New Roman"/>
           <w:color w:val="000000" w:themeColor="text1"/>
-          <w:lang w:val="es-CO"/>
         </w:rPr>
         <w:t>Se creará una base de datos para almacenar información detallada de cada transacción procesada</w:t>
       </w:r>
@@ -5120,13 +5294,13 @@
         <w:rPr>
           <w:rFonts w:ascii="Times New Roman" w:hAnsi="Times New Roman"/>
           <w:color w:val="000000" w:themeColor="text1"/>
-          <w:lang w:val="es-CO"/>
         </w:rPr>
         <w:t>, de cada movimiento de los productos, de los clientes y proveedores para fines contables y de seguimiento.</w:t>
       </w:r>
     </w:p>
     <w:p>
       <w:pPr>
+        <w:jc w:val="left"/>
         <w:rPr>
           <w:rFonts w:ascii="Times New Roman" w:hAnsi="Times New Roman"/>
         </w:rPr>
@@ -5135,6 +5309,7 @@
     <w:p>
       <w:pPr>
         <w:pStyle w:val="Ttulo2"/>
+        <w:jc w:val="left"/>
         <w:rPr>
           <w:rFonts w:ascii="Times New Roman" w:hAnsi="Times New Roman" w:cs="Times New Roman"/>
         </w:rPr>
@@ -5184,6 +5359,7 @@
     </w:p>
     <w:p>
       <w:pPr>
+        <w:jc w:val="left"/>
         <w:rPr>
           <w:rFonts w:ascii="Times New Roman" w:hAnsi="Times New Roman"/>
           <w:color w:val="EE0000"/>
@@ -5196,15 +5372,14 @@
           <w:ilvl w:val="0"/>
           <w:numId w:val="10"/>
         </w:numPr>
-        <w:rPr>
-          <w:rFonts w:ascii="Times New Roman" w:hAnsi="Times New Roman"/>
-          <w:lang w:val="es-CO"/>
-        </w:rPr>
-      </w:pPr>
-      <w:r>
-        <w:rPr>
-          <w:rFonts w:ascii="Times New Roman" w:hAnsi="Times New Roman"/>
-          <w:lang w:val="es-CO"/>
+        <w:jc w:val="left"/>
+        <w:rPr>
+          <w:rFonts w:ascii="Times New Roman" w:hAnsi="Times New Roman"/>
+        </w:rPr>
+      </w:pPr>
+      <w:r>
+        <w:rPr>
+          <w:rFonts w:ascii="Times New Roman" w:hAnsi="Times New Roman"/>
         </w:rPr>
         <w:t>Gestión de productos: El sistema debe permitir a los usuarios gestionar y actualizar la información de los productos, su inventario, los precios, descripciones, imágenes, impuestos aplicables, etc.</w:t>
       </w:r>
@@ -5216,15 +5391,14 @@
           <w:ilvl w:val="0"/>
           <w:numId w:val="10"/>
         </w:numPr>
-        <w:rPr>
-          <w:rFonts w:ascii="Times New Roman" w:hAnsi="Times New Roman"/>
-          <w:lang w:val="es-CO"/>
-        </w:rPr>
-      </w:pPr>
-      <w:r>
-        <w:rPr>
-          <w:rFonts w:ascii="Times New Roman" w:hAnsi="Times New Roman"/>
-          <w:lang w:val="es-CO"/>
+        <w:jc w:val="left"/>
+        <w:rPr>
+          <w:rFonts w:ascii="Times New Roman" w:hAnsi="Times New Roman"/>
+        </w:rPr>
+      </w:pPr>
+      <w:r>
+        <w:rPr>
+          <w:rFonts w:ascii="Times New Roman" w:hAnsi="Times New Roman"/>
         </w:rPr>
         <w:t>Gestión de inventario: La aplicación debe tener la capacidad de actualizar el inventario en tiempo real cuando un producto se adquiere en una venta, restaurando la cantidad restante de ese producto en el catálogo.</w:t>
       </w:r>
@@ -5235,15 +5409,14 @@
           <w:ilvl w:val="0"/>
           <w:numId w:val="10"/>
         </w:numPr>
-        <w:rPr>
-          <w:rFonts w:ascii="Times New Roman" w:hAnsi="Times New Roman"/>
-          <w:lang w:val="es-CO"/>
-        </w:rPr>
-      </w:pPr>
-      <w:r>
-        <w:rPr>
-          <w:rFonts w:ascii="Times New Roman" w:hAnsi="Times New Roman"/>
-          <w:lang w:val="es-CO"/>
+        <w:jc w:val="left"/>
+        <w:rPr>
+          <w:rFonts w:ascii="Times New Roman" w:hAnsi="Times New Roman"/>
+        </w:rPr>
+      </w:pPr>
+      <w:r>
+        <w:rPr>
+          <w:rFonts w:ascii="Times New Roman" w:hAnsi="Times New Roman"/>
         </w:rPr>
         <w:lastRenderedPageBreak/>
         <w:t>Gestión de ventas: El sistema debe ser capaz de procesar ventas, con opciones para agregar productos al carrito,</w:t>
@@ -5251,7 +5424,6 @@
       <w:r>
         <w:rPr>
           <w:rFonts w:ascii="Times New Roman" w:hAnsi="Times New Roman"/>
-          <w:lang w:val="es-CO"/>
         </w:rPr>
         <w:t xml:space="preserve"> </w:t>
       </w:r>
@@ -5270,21 +5442,18 @@
       <w:r>
         <w:rPr>
           <w:rFonts w:ascii="Times New Roman" w:hAnsi="Times New Roman"/>
-          <w:lang w:val="es-CO"/>
         </w:rPr>
         <w:t xml:space="preserve"> seleccionar opciones de pago y ap</w:t>
       </w:r>
       <w:r>
         <w:rPr>
           <w:rFonts w:ascii="Times New Roman" w:hAnsi="Times New Roman"/>
-          <w:lang w:val="es-CO"/>
         </w:rPr>
         <w:t>l</w:t>
       </w:r>
       <w:r>
         <w:rPr>
           <w:rFonts w:ascii="Times New Roman" w:hAnsi="Times New Roman"/>
-          <w:lang w:val="es-CO"/>
         </w:rPr>
         <w:t>icar descuentos. También debe permitir a los usuarios realizar devoluciones de ventas y generar recibos de venta.</w:t>
       </w:r>
@@ -5295,15 +5464,14 @@
           <w:ilvl w:val="0"/>
           <w:numId w:val="10"/>
         </w:numPr>
-        <w:rPr>
-          <w:rFonts w:ascii="Times New Roman" w:hAnsi="Times New Roman"/>
-          <w:lang w:val="es-CO"/>
-        </w:rPr>
-      </w:pPr>
-      <w:r>
-        <w:rPr>
-          <w:rFonts w:ascii="Times New Roman" w:hAnsi="Times New Roman"/>
-          <w:lang w:val="es-CO"/>
+        <w:jc w:val="left"/>
+        <w:rPr>
+          <w:rFonts w:ascii="Times New Roman" w:hAnsi="Times New Roman"/>
+        </w:rPr>
+      </w:pPr>
+      <w:r>
+        <w:rPr>
+          <w:rFonts w:ascii="Times New Roman" w:hAnsi="Times New Roman"/>
         </w:rPr>
         <w:t>Gestión de clientes: El sistema debe mantener una base de datos de clientes para facilitar procesos de fidelización, envío de correos electrónicos, actualizaciones y notificaciones.</w:t>
       </w:r>
@@ -5314,15 +5482,14 @@
           <w:ilvl w:val="0"/>
           <w:numId w:val="10"/>
         </w:numPr>
-        <w:rPr>
-          <w:rFonts w:ascii="Times New Roman" w:hAnsi="Times New Roman"/>
-          <w:lang w:val="es-CO"/>
-        </w:rPr>
-      </w:pPr>
-      <w:r>
-        <w:rPr>
-          <w:rFonts w:ascii="Times New Roman" w:hAnsi="Times New Roman"/>
-          <w:lang w:val="es-CO"/>
+        <w:jc w:val="left"/>
+        <w:rPr>
+          <w:rFonts w:ascii="Times New Roman" w:hAnsi="Times New Roman"/>
+        </w:rPr>
+      </w:pPr>
+      <w:r>
+        <w:rPr>
+          <w:rFonts w:ascii="Times New Roman" w:hAnsi="Times New Roman"/>
         </w:rPr>
         <w:t>Gestión de empleados: El sistema debe permitir a los empleados acceder a sus perfiles personales en el sistema POS y proporcionar información de contactos relevantes e información de contacto de emergencia.</w:t>
       </w:r>
@@ -5333,42 +5500,21 @@
           <w:ilvl w:val="0"/>
           <w:numId w:val="10"/>
         </w:numPr>
-        <w:rPr>
-          <w:rFonts w:ascii="Times New Roman" w:hAnsi="Times New Roman"/>
-          <w:lang w:val="es-CO"/>
-        </w:rPr>
-      </w:pPr>
-      <w:r>
-        <w:rPr>
-          <w:rFonts w:ascii="Times New Roman" w:hAnsi="Times New Roman"/>
-          <w:lang w:val="es-CO"/>
-        </w:rPr>
-        <w:t>generación</w:t>
-      </w:r>
-      <w:r>
-        <w:rPr>
-          <w:rFonts w:ascii="Times New Roman" w:hAnsi="Times New Roman"/>
-          <w:lang w:val="es-CO"/>
-        </w:rPr>
-        <w:t xml:space="preserve"> de reportes: El sistema debe poder generar informes tales como ventas diarias, ventas mensuales, ventas anuales, ingresos, gastos, etc., y también debe contar con </w:t>
-      </w:r>
-      <w:r>
-        <w:rPr>
-          <w:rFonts w:ascii="Times New Roman" w:hAnsi="Times New Roman"/>
-          <w:lang w:val="es-CO"/>
-        </w:rPr>
-        <w:t>funcionalidad</w:t>
-      </w:r>
-      <w:r>
-        <w:rPr>
-          <w:rFonts w:ascii="Times New Roman" w:hAnsi="Times New Roman"/>
-          <w:lang w:val="es-CO"/>
-        </w:rPr>
-        <w:t xml:space="preserve"> para exportar estos reportes en diferentes formatos.</w:t>
-      </w:r>
-    </w:p>
-    <w:p>
-      <w:pPr>
+        <w:jc w:val="left"/>
+        <w:rPr>
+          <w:rFonts w:ascii="Times New Roman" w:hAnsi="Times New Roman"/>
+        </w:rPr>
+      </w:pPr>
+      <w:r>
+        <w:rPr>
+          <w:rFonts w:ascii="Times New Roman" w:hAnsi="Times New Roman"/>
+        </w:rPr>
+        <w:t>generación de reportes: El sistema debe poder generar informes tales como ventas diarias, ventas mensuales, ventas anuales, ingresos, gastos, etc., y también debe contar con funcionalidad para exportar estos reportes en diferentes formatos.</w:t>
+      </w:r>
+    </w:p>
+    <w:p>
+      <w:pPr>
+        <w:jc w:val="left"/>
         <w:rPr>
           <w:rFonts w:ascii="Times New Roman" w:hAnsi="Times New Roman"/>
           <w:color w:val="EE0000"/>
@@ -5382,6 +5528,7 @@
           <w:ilvl w:val="0"/>
           <w:numId w:val="6"/>
         </w:numPr>
+        <w:jc w:val="left"/>
         <w:rPr>
           <w:rFonts w:ascii="Times New Roman" w:hAnsi="Times New Roman"/>
           <w:color w:val="FF0000"/>
@@ -5402,6 +5549,7 @@
           <w:ilvl w:val="0"/>
           <w:numId w:val="6"/>
         </w:numPr>
+        <w:jc w:val="left"/>
         <w:rPr>
           <w:rFonts w:ascii="Times New Roman" w:hAnsi="Times New Roman"/>
           <w:color w:val="FF0000"/>
@@ -5422,6 +5570,7 @@
           <w:ilvl w:val="0"/>
           <w:numId w:val="6"/>
         </w:numPr>
+        <w:jc w:val="left"/>
         <w:rPr>
           <w:rFonts w:ascii="Times New Roman" w:hAnsi="Times New Roman"/>
           <w:color w:val="FF0000"/>
@@ -5448,7 +5597,23 @@
           <w:rFonts w:ascii="Times New Roman" w:hAnsi="Times New Roman"/>
           <w:color w:val="FF0000"/>
         </w:rPr>
-        <w:t xml:space="preserve"> mensual o anual) atreves de reportes , como por ejemplo el numero de ventas o cantidad vendida.</w:t>
+        <w:t xml:space="preserve"> mensual o anual) atreves de reportes , como por ejemplo el </w:t>
+      </w:r>
+      <w:proofErr w:type="spellStart"/>
+      <w:r>
+        <w:rPr>
+          <w:rFonts w:ascii="Times New Roman" w:hAnsi="Times New Roman"/>
+          <w:color w:val="FF0000"/>
+        </w:rPr>
+        <w:t>numero</w:t>
+      </w:r>
+      <w:proofErr w:type="spellEnd"/>
+      <w:r>
+        <w:rPr>
+          <w:rFonts w:ascii="Times New Roman" w:hAnsi="Times New Roman"/>
+          <w:color w:val="FF0000"/>
+        </w:rPr>
+        <w:t xml:space="preserve"> de ventas o cantidad vendida.</w:t>
       </w:r>
     </w:p>
     <w:p>
@@ -5458,6 +5623,7 @@
           <w:ilvl w:val="0"/>
           <w:numId w:val="6"/>
         </w:numPr>
+        <w:jc w:val="left"/>
         <w:rPr>
           <w:rFonts w:ascii="Times New Roman" w:hAnsi="Times New Roman"/>
           <w:color w:val="FF0000"/>
@@ -5487,38 +5653,7 @@
     </w:p>
     <w:p>
       <w:pPr>
-        <w:rPr>
-          <w:rFonts w:ascii="Times New Roman" w:hAnsi="Times New Roman"/>
-          <w:color w:val="000000" w:themeColor="text1"/>
-        </w:rPr>
-      </w:pPr>
-    </w:p>
-    <w:p>
-      <w:pPr>
-        <w:rPr>
-          <w:rFonts w:ascii="Times New Roman" w:hAnsi="Times New Roman"/>
-          <w:color w:val="000000" w:themeColor="text1"/>
-        </w:rPr>
-      </w:pPr>
-    </w:p>
-    <w:p>
-      <w:pPr>
-        <w:rPr>
-          <w:rFonts w:ascii="Times New Roman" w:hAnsi="Times New Roman"/>
-          <w:color w:val="000000" w:themeColor="text1"/>
-        </w:rPr>
-      </w:pPr>
-    </w:p>
-    <w:p>
-      <w:pPr>
-        <w:rPr>
-          <w:rFonts w:ascii="Times New Roman" w:hAnsi="Times New Roman"/>
-          <w:color w:val="000000" w:themeColor="text1"/>
-        </w:rPr>
-      </w:pPr>
-    </w:p>
-    <w:p>
-      <w:pPr>
+        <w:jc w:val="left"/>
         <w:rPr>
           <w:rFonts w:ascii="Times New Roman" w:hAnsi="Times New Roman"/>
         </w:rPr>
@@ -5527,6 +5662,7 @@
     <w:p>
       <w:pPr>
         <w:pStyle w:val="Ttulo2"/>
+        <w:jc w:val="left"/>
         <w:rPr>
           <w:rFonts w:ascii="Times New Roman" w:hAnsi="Times New Roman" w:cs="Times New Roman"/>
         </w:rPr>
@@ -5546,6 +5682,7 @@
     </w:p>
     <w:p>
       <w:pPr>
+        <w:jc w:val="left"/>
         <w:rPr>
           <w:rFonts w:ascii="Times New Roman" w:hAnsi="Times New Roman"/>
           <w:color w:val="EE0000"/>
@@ -5555,6 +5692,7 @@
     <w:p>
       <w:pPr>
         <w:ind w:left="576"/>
+        <w:jc w:val="left"/>
         <w:rPr>
           <w:rFonts w:ascii="Times New Roman" w:hAnsi="Times New Roman"/>
           <w:color w:val="EE0000"/>
@@ -5563,25 +5701,21 @@
     </w:p>
     <w:p>
       <w:pPr>
-        <w:rPr>
-          <w:rFonts w:ascii="Times New Roman" w:hAnsi="Times New Roman"/>
-        </w:rPr>
-      </w:pPr>
-      <w:r>
-        <w:rPr>
-          <w:rFonts w:ascii="Times New Roman" w:hAnsi="Times New Roman"/>
-        </w:rPr>
-        <w:t xml:space="preserve">Vendedor: </w:t>
-      </w:r>
-      <w:r>
-        <w:rPr>
-          <w:rFonts w:ascii="Times New Roman" w:hAnsi="Times New Roman"/>
-        </w:rPr>
-        <w:t>Este usuario será responsable de la venta de productos y servicios en el punto de venta:</w:t>
-      </w:r>
-    </w:p>
-    <w:p>
-      <w:pPr>
+        <w:jc w:val="left"/>
+        <w:rPr>
+          <w:rFonts w:ascii="Times New Roman" w:hAnsi="Times New Roman"/>
+        </w:rPr>
+      </w:pPr>
+      <w:r>
+        <w:rPr>
+          <w:rFonts w:ascii="Times New Roman" w:hAnsi="Times New Roman"/>
+        </w:rPr>
+        <w:t>Vendedor: Este usuario será responsable de la venta de productos y servicios en el punto de venta:</w:t>
+      </w:r>
+    </w:p>
+    <w:p>
+      <w:pPr>
+        <w:jc w:val="left"/>
         <w:rPr>
           <w:rFonts w:ascii="Times New Roman" w:hAnsi="Times New Roman"/>
         </w:rPr>
@@ -5593,15 +5727,14 @@
           <w:ilvl w:val="0"/>
           <w:numId w:val="10"/>
         </w:numPr>
-        <w:rPr>
-          <w:rFonts w:ascii="Times New Roman" w:hAnsi="Times New Roman"/>
-          <w:lang w:val="es-CO"/>
-        </w:rPr>
-      </w:pPr>
-      <w:r>
-        <w:rPr>
-          <w:rFonts w:ascii="Times New Roman" w:hAnsi="Times New Roman"/>
-          <w:lang w:val="es-CO"/>
+        <w:jc w:val="left"/>
+        <w:rPr>
+          <w:rFonts w:ascii="Times New Roman" w:hAnsi="Times New Roman"/>
+        </w:rPr>
+      </w:pPr>
+      <w:r>
+        <w:rPr>
+          <w:rFonts w:ascii="Times New Roman" w:hAnsi="Times New Roman"/>
         </w:rPr>
         <w:t>Debe poseer habilidades básicas en el uso del equipo y conocimientos básicos de computación.</w:t>
       </w:r>
@@ -5612,15 +5745,14 @@
           <w:ilvl w:val="0"/>
           <w:numId w:val="10"/>
         </w:numPr>
-        <w:rPr>
-          <w:rFonts w:ascii="Times New Roman" w:hAnsi="Times New Roman"/>
-          <w:lang w:val="es-CO"/>
-        </w:rPr>
-      </w:pPr>
-      <w:r>
-        <w:rPr>
-          <w:rFonts w:ascii="Times New Roman" w:hAnsi="Times New Roman"/>
-          <w:lang w:val="es-CO"/>
+        <w:jc w:val="left"/>
+        <w:rPr>
+          <w:rFonts w:ascii="Times New Roman" w:hAnsi="Times New Roman"/>
+        </w:rPr>
+      </w:pPr>
+      <w:r>
+        <w:rPr>
+          <w:rFonts w:ascii="Times New Roman" w:hAnsi="Times New Roman"/>
         </w:rPr>
         <w:t>Deberá tener experiencia en la venta de productos similares y poseer conocimientos básicos sobre los precios y las existencias de los productos.</w:t>
       </w:r>
@@ -5631,15 +5763,14 @@
           <w:ilvl w:val="0"/>
           <w:numId w:val="10"/>
         </w:numPr>
-        <w:rPr>
-          <w:rFonts w:ascii="Times New Roman" w:hAnsi="Times New Roman"/>
-          <w:lang w:val="es-CO"/>
-        </w:rPr>
-      </w:pPr>
-      <w:r>
-        <w:rPr>
-          <w:rFonts w:ascii="Times New Roman" w:hAnsi="Times New Roman"/>
-          <w:lang w:val="es-CO"/>
+        <w:jc w:val="left"/>
+        <w:rPr>
+          <w:rFonts w:ascii="Times New Roman" w:hAnsi="Times New Roman"/>
+        </w:rPr>
+      </w:pPr>
+      <w:r>
+        <w:rPr>
+          <w:rFonts w:ascii="Times New Roman" w:hAnsi="Times New Roman"/>
         </w:rPr>
         <w:t>El usuario deberá ser capaz de utilizar el sistema POS para completar transacciones de venta, recibir pagos y gestionar devoluciones cuando sea necesario.</w:t>
       </w:r>
@@ -5650,15 +5781,14 @@
           <w:ilvl w:val="0"/>
           <w:numId w:val="10"/>
         </w:numPr>
-        <w:rPr>
-          <w:rFonts w:ascii="Times New Roman" w:hAnsi="Times New Roman"/>
-          <w:lang w:val="es-CO"/>
-        </w:rPr>
-      </w:pPr>
-      <w:r>
-        <w:rPr>
-          <w:rFonts w:ascii="Times New Roman" w:hAnsi="Times New Roman"/>
-          <w:lang w:val="es-CO"/>
+        <w:jc w:val="left"/>
+        <w:rPr>
+          <w:rFonts w:ascii="Times New Roman" w:hAnsi="Times New Roman"/>
+        </w:rPr>
+      </w:pPr>
+      <w:r>
+        <w:rPr>
+          <w:rFonts w:ascii="Times New Roman" w:hAnsi="Times New Roman"/>
         </w:rPr>
         <w:t>El usuario debe poder demostrar habilidades en la resolución de problemas menores que puedan surgir con la aplicación y con los dispositivos asociados.</w:t>
       </w:r>
@@ -5669,15 +5799,14 @@
           <w:ilvl w:val="0"/>
           <w:numId w:val="10"/>
         </w:numPr>
-        <w:rPr>
-          <w:rFonts w:ascii="Times New Roman" w:hAnsi="Times New Roman"/>
-          <w:lang w:val="es-CO"/>
-        </w:rPr>
-      </w:pPr>
-      <w:r>
-        <w:rPr>
-          <w:rFonts w:ascii="Times New Roman" w:hAnsi="Times New Roman"/>
-          <w:lang w:val="es-CO"/>
+        <w:jc w:val="left"/>
+        <w:rPr>
+          <w:rFonts w:ascii="Times New Roman" w:hAnsi="Times New Roman"/>
+        </w:rPr>
+      </w:pPr>
+      <w:r>
+        <w:rPr>
+          <w:rFonts w:ascii="Times New Roman" w:hAnsi="Times New Roman"/>
         </w:rPr>
         <w:t>El usuario deberá ser capaz de mantener una actitud amigable y dar un buen servicio al cliente.</w:t>
       </w:r>
@@ -5688,15 +5817,14 @@
           <w:ilvl w:val="0"/>
           <w:numId w:val="10"/>
         </w:numPr>
-        <w:rPr>
-          <w:rFonts w:ascii="Times New Roman" w:hAnsi="Times New Roman"/>
-          <w:lang w:val="es-CO"/>
-        </w:rPr>
-      </w:pPr>
-      <w:r>
-        <w:rPr>
-          <w:rFonts w:ascii="Times New Roman" w:hAnsi="Times New Roman"/>
-          <w:lang w:val="es-CO"/>
+        <w:jc w:val="left"/>
+        <w:rPr>
+          <w:rFonts w:ascii="Times New Roman" w:hAnsi="Times New Roman"/>
+        </w:rPr>
+      </w:pPr>
+      <w:r>
+        <w:rPr>
+          <w:rFonts w:ascii="Times New Roman" w:hAnsi="Times New Roman"/>
         </w:rPr>
         <w:t>El usuario deberá tener habilidades básicas de gestión financiera y saber cómo manejar efectivo de nuestros clientes.</w:t>
       </w:r>
@@ -5704,33 +5832,29 @@
     <w:p>
       <w:pPr>
         <w:ind w:left="720"/>
-        <w:rPr>
-          <w:rFonts w:ascii="Times New Roman" w:hAnsi="Times New Roman"/>
-          <w:lang w:val="es-CO"/>
-        </w:rPr>
-      </w:pPr>
-    </w:p>
-    <w:p>
-      <w:pPr>
-        <w:rPr>
-          <w:rFonts w:ascii="Times New Roman" w:hAnsi="Times New Roman"/>
-        </w:rPr>
-      </w:pPr>
-      <w:r>
-        <w:rPr>
-          <w:rFonts w:ascii="Times New Roman" w:hAnsi="Times New Roman"/>
-        </w:rPr>
-        <w:t xml:space="preserve">Bodega: </w:t>
-      </w:r>
-      <w:r>
-        <w:rPr>
-          <w:rFonts w:ascii="Times New Roman" w:hAnsi="Times New Roman"/>
-        </w:rPr>
-        <w:t>El usuario bodega es responsable de manejar el inventario del negocio y asegurarse de que siempre haya suficiente stock. Las características principales de este usuario incluyen:</w:t>
-      </w:r>
-    </w:p>
-    <w:p>
-      <w:pPr>
+        <w:jc w:val="left"/>
+        <w:rPr>
+          <w:rFonts w:ascii="Times New Roman" w:hAnsi="Times New Roman"/>
+        </w:rPr>
+      </w:pPr>
+    </w:p>
+    <w:p>
+      <w:pPr>
+        <w:jc w:val="left"/>
+        <w:rPr>
+          <w:rFonts w:ascii="Times New Roman" w:hAnsi="Times New Roman"/>
+        </w:rPr>
+      </w:pPr>
+      <w:r>
+        <w:rPr>
+          <w:rFonts w:ascii="Times New Roman" w:hAnsi="Times New Roman"/>
+        </w:rPr>
+        <w:t>Bodega: El usuario bodega es responsable de manejar el inventario del negocio y asegurarse de que siempre haya suficiente stock. Las características principales de este usuario incluyen:</w:t>
+      </w:r>
+    </w:p>
+    <w:p>
+      <w:pPr>
+        <w:jc w:val="left"/>
         <w:rPr>
           <w:rFonts w:ascii="Times New Roman" w:hAnsi="Times New Roman"/>
         </w:rPr>
@@ -5742,17 +5866,15 @@
           <w:ilvl w:val="0"/>
           <w:numId w:val="10"/>
         </w:numPr>
-        <w:rPr>
-          <w:rFonts w:ascii="Times New Roman" w:hAnsi="Times New Roman"/>
-          <w:lang w:val="es-CO"/>
-        </w:rPr>
-      </w:pPr>
-      <w:r>
-        <w:rPr>
-          <w:rFonts w:ascii="Times New Roman" w:hAnsi="Times New Roman"/>
-          <w:lang w:val="es-CO"/>
-        </w:rPr>
-        <w:lastRenderedPageBreak/>
+        <w:jc w:val="left"/>
+        <w:rPr>
+          <w:rFonts w:ascii="Times New Roman" w:hAnsi="Times New Roman"/>
+        </w:rPr>
+      </w:pPr>
+      <w:r>
+        <w:rPr>
+          <w:rFonts w:ascii="Times New Roman" w:hAnsi="Times New Roman"/>
+        </w:rPr>
         <w:t>El usuario bodega debe estar familiarizado con la gestión de inventario y los procedimientos de rotación de stock.</w:t>
       </w:r>
     </w:p>
@@ -5762,16 +5884,16 @@
           <w:ilvl w:val="0"/>
           <w:numId w:val="10"/>
         </w:numPr>
-        <w:rPr>
-          <w:rFonts w:ascii="Times New Roman" w:hAnsi="Times New Roman"/>
-          <w:lang w:val="es-CO"/>
-        </w:rPr>
-      </w:pPr>
-      <w:r>
-        <w:rPr>
-          <w:rFonts w:ascii="Times New Roman" w:hAnsi="Times New Roman"/>
-          <w:lang w:val="es-CO"/>
-        </w:rPr>
+        <w:jc w:val="left"/>
+        <w:rPr>
+          <w:rFonts w:ascii="Times New Roman" w:hAnsi="Times New Roman"/>
+        </w:rPr>
+      </w:pPr>
+      <w:r>
+        <w:rPr>
+          <w:rFonts w:ascii="Times New Roman" w:hAnsi="Times New Roman"/>
+        </w:rPr>
+        <w:lastRenderedPageBreak/>
         <w:t>El usuario bodega necesita ser capaz de mantener un registro preciso del inventario y organizar los productos de una manera lógica para facilitar su ubicación.</w:t>
       </w:r>
     </w:p>
@@ -5781,15 +5903,14 @@
           <w:ilvl w:val="0"/>
           <w:numId w:val="10"/>
         </w:numPr>
-        <w:rPr>
-          <w:rFonts w:ascii="Times New Roman" w:hAnsi="Times New Roman"/>
-          <w:lang w:val="es-CO"/>
-        </w:rPr>
-      </w:pPr>
-      <w:r>
-        <w:rPr>
-          <w:rFonts w:ascii="Times New Roman" w:hAnsi="Times New Roman"/>
-          <w:lang w:val="es-CO"/>
+        <w:jc w:val="left"/>
+        <w:rPr>
+          <w:rFonts w:ascii="Times New Roman" w:hAnsi="Times New Roman"/>
+        </w:rPr>
+      </w:pPr>
+      <w:r>
+        <w:rPr>
+          <w:rFonts w:ascii="Times New Roman" w:hAnsi="Times New Roman"/>
         </w:rPr>
         <w:t>El usuario bodega necesita saber cómo manejar un sistema informático, ya que necesitará ingresar datos en el sistema POS y generar informes de inventario.</w:t>
       </w:r>
@@ -5800,15 +5921,14 @@
           <w:ilvl w:val="0"/>
           <w:numId w:val="10"/>
         </w:numPr>
-        <w:rPr>
-          <w:rFonts w:ascii="Times New Roman" w:hAnsi="Times New Roman"/>
-          <w:lang w:val="es-CO"/>
-        </w:rPr>
-      </w:pPr>
-      <w:r>
-        <w:rPr>
-          <w:rFonts w:ascii="Times New Roman" w:hAnsi="Times New Roman"/>
-          <w:lang w:val="es-CO"/>
+        <w:jc w:val="left"/>
+        <w:rPr>
+          <w:rFonts w:ascii="Times New Roman" w:hAnsi="Times New Roman"/>
+        </w:rPr>
+      </w:pPr>
+      <w:r>
+        <w:rPr>
+          <w:rFonts w:ascii="Times New Roman" w:hAnsi="Times New Roman"/>
         </w:rPr>
         <w:t>Si hay algún problema con el stock o el inventario, el usuario bodega debe ser capaz de identificar rápidamente la causa y encontrar una solución viable.</w:t>
       </w:r>
@@ -5817,6 +5937,7 @@
       <w:pPr>
         <w:pStyle w:val="Prrafodelista"/>
         <w:ind w:left="720"/>
+        <w:jc w:val="left"/>
         <w:rPr>
           <w:rFonts w:ascii="Segoe UI" w:hAnsi="Segoe UI" w:cs="Segoe UI"/>
           <w:color w:val="CCCCCC"/>
@@ -5828,21 +5949,16 @@
     </w:p>
     <w:p>
       <w:pPr>
-        <w:rPr>
-          <w:rFonts w:ascii="Times New Roman" w:hAnsi="Times New Roman"/>
-        </w:rPr>
-      </w:pPr>
-      <w:r>
-        <w:rPr>
-          <w:rFonts w:ascii="Times New Roman" w:hAnsi="Times New Roman"/>
-        </w:rPr>
-        <w:t xml:space="preserve">Administrador: </w:t>
-      </w:r>
-      <w:r>
-        <w:rPr>
-          <w:rFonts w:ascii="Times New Roman" w:hAnsi="Times New Roman"/>
-        </w:rPr>
-        <w:t xml:space="preserve">Este usuario será responsable de la configuración general del sistema POS, así como de asegurar el correcto funcionamiento </w:t>
+        <w:jc w:val="left"/>
+        <w:rPr>
+          <w:rFonts w:ascii="Times New Roman" w:hAnsi="Times New Roman"/>
+        </w:rPr>
+      </w:pPr>
+      <w:r>
+        <w:rPr>
+          <w:rFonts w:ascii="Times New Roman" w:hAnsi="Times New Roman"/>
+        </w:rPr>
+        <w:t xml:space="preserve">Administrador: Este usuario será responsable de la configuración general del sistema POS, así como de asegurar el correcto funcionamiento </w:t>
       </w:r>
       <w:proofErr w:type="gramStart"/>
       <w:r>
@@ -5861,6 +5977,7 @@
     </w:p>
     <w:p>
       <w:pPr>
+        <w:jc w:val="left"/>
         <w:rPr>
           <w:rFonts w:ascii="Times New Roman" w:hAnsi="Times New Roman"/>
         </w:rPr>
@@ -5872,15 +5989,14 @@
           <w:ilvl w:val="0"/>
           <w:numId w:val="10"/>
         </w:numPr>
-        <w:rPr>
-          <w:rFonts w:ascii="Times New Roman" w:hAnsi="Times New Roman"/>
-          <w:lang w:val="es-CO"/>
-        </w:rPr>
-      </w:pPr>
-      <w:r>
-        <w:rPr>
-          <w:rFonts w:ascii="Times New Roman" w:hAnsi="Times New Roman"/>
-          <w:lang w:val="es-CO"/>
+        <w:jc w:val="left"/>
+        <w:rPr>
+          <w:rFonts w:ascii="Times New Roman" w:hAnsi="Times New Roman"/>
+        </w:rPr>
+      </w:pPr>
+      <w:r>
+        <w:rPr>
+          <w:rFonts w:ascii="Times New Roman" w:hAnsi="Times New Roman"/>
         </w:rPr>
         <w:t>El usuario administrador tendrá acceso completo a todas las funciones del sistema. Será capaz de editar y actualizar información, agregar nuevos usuarios y establecer permisos según sea necesario.</w:t>
       </w:r>
@@ -5891,15 +6007,14 @@
           <w:ilvl w:val="0"/>
           <w:numId w:val="10"/>
         </w:numPr>
-        <w:rPr>
-          <w:rFonts w:ascii="Times New Roman" w:hAnsi="Times New Roman"/>
-          <w:lang w:val="es-CO"/>
-        </w:rPr>
-      </w:pPr>
-      <w:r>
-        <w:rPr>
-          <w:rFonts w:ascii="Times New Roman" w:hAnsi="Times New Roman"/>
-          <w:lang w:val="es-CO"/>
+        <w:jc w:val="left"/>
+        <w:rPr>
+          <w:rFonts w:ascii="Times New Roman" w:hAnsi="Times New Roman"/>
+        </w:rPr>
+      </w:pPr>
+      <w:r>
+        <w:rPr>
+          <w:rFonts w:ascii="Times New Roman" w:hAnsi="Times New Roman"/>
         </w:rPr>
         <w:t>El administrador puede agregar, editar o eliminar productos dentro del sistema, así como ajustar precios y establecer umbrales de cantidad mínima.</w:t>
       </w:r>
@@ -5910,15 +6025,14 @@
           <w:ilvl w:val="0"/>
           <w:numId w:val="10"/>
         </w:numPr>
-        <w:rPr>
-          <w:rFonts w:ascii="Times New Roman" w:hAnsi="Times New Roman"/>
-          <w:lang w:val="es-CO"/>
-        </w:rPr>
-      </w:pPr>
-      <w:r>
-        <w:rPr>
-          <w:rFonts w:ascii="Times New Roman" w:hAnsi="Times New Roman"/>
-          <w:lang w:val="es-CO"/>
+        <w:jc w:val="left"/>
+        <w:rPr>
+          <w:rFonts w:ascii="Times New Roman" w:hAnsi="Times New Roman"/>
+        </w:rPr>
+      </w:pPr>
+      <w:r>
+        <w:rPr>
+          <w:rFonts w:ascii="Times New Roman" w:hAnsi="Times New Roman"/>
         </w:rPr>
         <w:t>El administrador puede realizar un seguimiento del inventario en tiempo real y recibir alertas cuando los productos llegan a niveles bajos.</w:t>
       </w:r>
@@ -5929,15 +6043,14 @@
           <w:ilvl w:val="0"/>
           <w:numId w:val="10"/>
         </w:numPr>
-        <w:rPr>
-          <w:rFonts w:ascii="Times New Roman" w:hAnsi="Times New Roman"/>
-          <w:lang w:val="es-CO"/>
-        </w:rPr>
-      </w:pPr>
-      <w:r>
-        <w:rPr>
-          <w:rFonts w:ascii="Times New Roman" w:hAnsi="Times New Roman"/>
-          <w:lang w:val="es-CO"/>
+        <w:jc w:val="left"/>
+        <w:rPr>
+          <w:rFonts w:ascii="Times New Roman" w:hAnsi="Times New Roman"/>
+        </w:rPr>
+      </w:pPr>
+      <w:r>
+        <w:rPr>
+          <w:rFonts w:ascii="Times New Roman" w:hAnsi="Times New Roman"/>
         </w:rPr>
         <w:t>El administrador puede ver estadísticas de ventas e informes para comprender mejor el rendimiento del negocio, así como administrar los registros de ventas y refundiciones.</w:t>
       </w:r>
@@ -5948,15 +6061,14 @@
           <w:ilvl w:val="0"/>
           <w:numId w:val="10"/>
         </w:numPr>
-        <w:rPr>
-          <w:rFonts w:ascii="Times New Roman" w:hAnsi="Times New Roman"/>
-          <w:lang w:val="es-CO"/>
-        </w:rPr>
-      </w:pPr>
-      <w:r>
-        <w:rPr>
-          <w:rFonts w:ascii="Times New Roman" w:hAnsi="Times New Roman"/>
-          <w:lang w:val="es-CO"/>
+        <w:jc w:val="left"/>
+        <w:rPr>
+          <w:rFonts w:ascii="Times New Roman" w:hAnsi="Times New Roman"/>
+        </w:rPr>
+      </w:pPr>
+      <w:r>
+        <w:rPr>
+          <w:rFonts w:ascii="Times New Roman" w:hAnsi="Times New Roman"/>
         </w:rPr>
         <w:t>El usuario administrador puede agregar nuevos empleados, establecer permisos y acceder a registros de horas y asistencia.</w:t>
       </w:r>
@@ -5964,14 +6076,15 @@
     <w:p>
       <w:pPr>
         <w:ind w:left="720"/>
-        <w:rPr>
-          <w:rFonts w:ascii="Times New Roman" w:hAnsi="Times New Roman"/>
-          <w:lang w:val="es-CO"/>
-        </w:rPr>
-      </w:pPr>
-    </w:p>
-    <w:p>
-      <w:pPr>
+        <w:jc w:val="left"/>
+        <w:rPr>
+          <w:rFonts w:ascii="Times New Roman" w:hAnsi="Times New Roman"/>
+        </w:rPr>
+      </w:pPr>
+    </w:p>
+    <w:p>
+      <w:pPr>
+        <w:jc w:val="left"/>
         <w:rPr>
           <w:rFonts w:ascii="Segoe UI" w:hAnsi="Segoe UI" w:cs="Segoe UI"/>
           <w:color w:val="CCCCCC"/>
@@ -6005,15 +6118,14 @@
           <w:ilvl w:val="0"/>
           <w:numId w:val="10"/>
         </w:numPr>
-        <w:rPr>
-          <w:rFonts w:ascii="Times New Roman" w:hAnsi="Times New Roman"/>
-          <w:lang w:val="es-CO"/>
-        </w:rPr>
-      </w:pPr>
-      <w:r>
-        <w:rPr>
-          <w:rFonts w:ascii="Times New Roman" w:hAnsi="Times New Roman"/>
-          <w:lang w:val="es-CO"/>
+        <w:jc w:val="left"/>
+        <w:rPr>
+          <w:rFonts w:ascii="Times New Roman" w:hAnsi="Times New Roman"/>
+        </w:rPr>
+      </w:pPr>
+      <w:r>
+        <w:rPr>
+          <w:rFonts w:ascii="Times New Roman" w:hAnsi="Times New Roman"/>
         </w:rPr>
         <w:t>El usuario superadministrador es responsable de garantizar que el sistema esté funcionando correctamente y de hacer cumplir las políticas de la compañía (incluyendo seguridad y privacidad de datos).</w:t>
       </w:r>
@@ -6024,15 +6136,14 @@
           <w:ilvl w:val="0"/>
           <w:numId w:val="10"/>
         </w:numPr>
-        <w:rPr>
-          <w:rFonts w:ascii="Times New Roman" w:hAnsi="Times New Roman"/>
-          <w:lang w:val="es-CO"/>
-        </w:rPr>
-      </w:pPr>
-      <w:r>
-        <w:rPr>
-          <w:rFonts w:ascii="Times New Roman" w:hAnsi="Times New Roman"/>
-          <w:lang w:val="es-CO"/>
+        <w:jc w:val="left"/>
+        <w:rPr>
+          <w:rFonts w:ascii="Times New Roman" w:hAnsi="Times New Roman"/>
+        </w:rPr>
+      </w:pPr>
+      <w:r>
+        <w:rPr>
+          <w:rFonts w:ascii="Times New Roman" w:hAnsi="Times New Roman"/>
         </w:rPr>
         <w:t>El usuario superadministrador será obligado a mantener un registro detallado de todas las actividades realizadas en el sistema. Esto es especialmente importante cuando se realizan cambios críticos en las configuraciones del sistema o en la base de datos</w:t>
       </w:r>
@@ -6043,15 +6154,14 @@
           <w:ilvl w:val="0"/>
           <w:numId w:val="10"/>
         </w:numPr>
-        <w:rPr>
-          <w:rFonts w:ascii="Times New Roman" w:hAnsi="Times New Roman"/>
-          <w:lang w:val="es-CO"/>
-        </w:rPr>
-      </w:pPr>
-      <w:r>
-        <w:rPr>
-          <w:rFonts w:ascii="Times New Roman" w:hAnsi="Times New Roman"/>
-          <w:lang w:val="es-CO"/>
+        <w:jc w:val="left"/>
+        <w:rPr>
+          <w:rFonts w:ascii="Times New Roman" w:hAnsi="Times New Roman"/>
+        </w:rPr>
+      </w:pPr>
+      <w:r>
+        <w:rPr>
+          <w:rFonts w:ascii="Times New Roman" w:hAnsi="Times New Roman"/>
         </w:rPr>
         <w:t>El usuario superadministrador podrá revisar todos los datos almacenados en el sistema, pero deberá proteger adecuadamente la información sensible de los clientes y otros usuarios.</w:t>
       </w:r>
@@ -6062,15 +6172,14 @@
           <w:ilvl w:val="0"/>
           <w:numId w:val="10"/>
         </w:numPr>
-        <w:rPr>
-          <w:rFonts w:ascii="Times New Roman" w:hAnsi="Times New Roman"/>
-          <w:lang w:val="es-CO"/>
-        </w:rPr>
-      </w:pPr>
-      <w:r>
-        <w:rPr>
-          <w:rFonts w:ascii="Times New Roman" w:hAnsi="Times New Roman"/>
-          <w:lang w:val="es-CO"/>
+        <w:jc w:val="left"/>
+        <w:rPr>
+          <w:rFonts w:ascii="Times New Roman" w:hAnsi="Times New Roman"/>
+        </w:rPr>
+      </w:pPr>
+      <w:r>
+        <w:rPr>
+          <w:rFonts w:ascii="Times New Roman" w:hAnsi="Times New Roman"/>
         </w:rPr>
         <w:t>El usuario superadministrador será capaz de personalizar partes específicas del sistema según sea necesario.</w:t>
       </w:r>
@@ -6081,15 +6190,14 @@
           <w:ilvl w:val="0"/>
           <w:numId w:val="10"/>
         </w:numPr>
-        <w:rPr>
-          <w:rFonts w:ascii="Times New Roman" w:hAnsi="Times New Roman"/>
-          <w:lang w:val="es-CO"/>
-        </w:rPr>
-      </w:pPr>
-      <w:r>
-        <w:rPr>
-          <w:rFonts w:ascii="Times New Roman" w:hAnsi="Times New Roman"/>
-          <w:lang w:val="es-CO"/>
+        <w:jc w:val="left"/>
+        <w:rPr>
+          <w:rFonts w:ascii="Times New Roman" w:hAnsi="Times New Roman"/>
+        </w:rPr>
+      </w:pPr>
+      <w:r>
+        <w:rPr>
+          <w:rFonts w:ascii="Times New Roman" w:hAnsi="Times New Roman"/>
         </w:rPr>
         <w:t>Debido al alto nivel de acceso, se requerirá autenticación adicional para acceder a la cuenta del usuario superadministrador. Se recomienda usar autenticación en dos pasos para prevenir acceso no autorizado.</w:t>
       </w:r>
@@ -6100,35 +6208,35 @@
           <w:ilvl w:val="0"/>
           <w:numId w:val="10"/>
         </w:numPr>
-        <w:rPr>
-          <w:rFonts w:ascii="Times New Roman" w:hAnsi="Times New Roman"/>
-          <w:lang w:val="es-CO"/>
-        </w:rPr>
-      </w:pPr>
-      <w:r>
-        <w:rPr>
-          <w:rFonts w:ascii="Times New Roman" w:hAnsi="Times New Roman"/>
-          <w:lang w:val="es-CO"/>
+        <w:jc w:val="left"/>
+        <w:rPr>
+          <w:rFonts w:ascii="Times New Roman" w:hAnsi="Times New Roman"/>
+        </w:rPr>
+      </w:pPr>
+      <w:r>
+        <w:rPr>
+          <w:rFonts w:ascii="Times New Roman" w:hAnsi="Times New Roman"/>
         </w:rPr>
         <w:t>El usuario superadministrador tendrá acceso a todas las áreas del sistema, incluyendo la capacidad de modificar configuraciones, crear o eliminar usuarios y realizar cualquier otra acción necesaria.</w:t>
       </w:r>
       <w:r>
         <w:rPr>
           <w:rFonts w:ascii="Times New Roman" w:hAnsi="Times New Roman"/>
-          <w:lang w:val="es-CO"/>
         </w:rPr>
         <w:br w:type="textWrapping" w:clear="all"/>
       </w:r>
     </w:p>
     <w:p>
       <w:pPr>
-        <w:rPr>
-          <w:rFonts w:ascii="Times New Roman" w:hAnsi="Times New Roman"/>
-        </w:rPr>
-      </w:pPr>
-    </w:p>
-    <w:p>
-      <w:pPr>
+        <w:jc w:val="left"/>
+        <w:rPr>
+          <w:rFonts w:ascii="Times New Roman" w:hAnsi="Times New Roman"/>
+        </w:rPr>
+      </w:pPr>
+    </w:p>
+    <w:p>
+      <w:pPr>
+        <w:jc w:val="left"/>
         <w:rPr>
           <w:rFonts w:ascii="Times New Roman" w:hAnsi="Times New Roman"/>
         </w:rPr>
@@ -6137,6 +6245,7 @@
     <w:p>
       <w:pPr>
         <w:pStyle w:val="Ttulo2"/>
+        <w:jc w:val="left"/>
         <w:rPr>
           <w:rFonts w:ascii="Times New Roman" w:hAnsi="Times New Roman" w:cs="Times New Roman"/>
           <w:lang w:val="es-ES"/>
@@ -6150,7 +6259,6 @@
           <w:rFonts w:ascii="Times New Roman" w:hAnsi="Times New Roman" w:cs="Times New Roman"/>
           <w:lang w:val="es-ES"/>
         </w:rPr>
-        <w:lastRenderedPageBreak/>
         <w:t>Restricciones</w:t>
       </w:r>
       <w:bookmarkEnd w:id="37"/>
@@ -6163,15 +6271,14 @@
           <w:ilvl w:val="0"/>
           <w:numId w:val="11"/>
         </w:numPr>
-        <w:rPr>
-          <w:rFonts w:ascii="Times New Roman" w:hAnsi="Times New Roman"/>
-          <w:lang w:val="es-CO"/>
-        </w:rPr>
-      </w:pPr>
-      <w:r>
-        <w:rPr>
-          <w:rFonts w:ascii="Times New Roman" w:hAnsi="Times New Roman"/>
-          <w:lang w:val="es-CO"/>
+        <w:jc w:val="left"/>
+        <w:rPr>
+          <w:rFonts w:ascii="Times New Roman" w:hAnsi="Times New Roman"/>
+        </w:rPr>
+      </w:pPr>
+      <w:r>
+        <w:rPr>
+          <w:rFonts w:ascii="Times New Roman" w:hAnsi="Times New Roman"/>
         </w:rPr>
         <w:t>Usabilidad: la aplicación debe tener una interfaz intuitiva y fácil de usar, permitiendo que los usuarios puedan realizar sus tareas de manera sencilla y sin complicaciones.</w:t>
       </w:r>
@@ -6183,14 +6290,16 @@
           <w:ilvl w:val="0"/>
           <w:numId w:val="11"/>
         </w:numPr>
-        <w:rPr>
-          <w:rFonts w:ascii="Times New Roman" w:hAnsi="Times New Roman"/>
-        </w:rPr>
-      </w:pPr>
-      <w:r>
-        <w:rPr>
-          <w:rFonts w:ascii="Times New Roman" w:hAnsi="Times New Roman"/>
-        </w:rPr>
+        <w:jc w:val="left"/>
+        <w:rPr>
+          <w:rFonts w:ascii="Times New Roman" w:hAnsi="Times New Roman"/>
+        </w:rPr>
+      </w:pPr>
+      <w:r>
+        <w:rPr>
+          <w:rFonts w:ascii="Times New Roman" w:hAnsi="Times New Roman"/>
+        </w:rPr>
+        <w:lastRenderedPageBreak/>
         <w:t>Regulaciones fiscales: Mantener conformidad con las regulaciones fiscales locales vigentes, respecto a la facturación.</w:t>
       </w:r>
     </w:p>
@@ -6201,15 +6310,14 @@
           <w:ilvl w:val="0"/>
           <w:numId w:val="11"/>
         </w:numPr>
-        <w:rPr>
-          <w:rFonts w:ascii="Times New Roman" w:hAnsi="Times New Roman"/>
-          <w:lang w:val="es-CO"/>
-        </w:rPr>
-      </w:pPr>
-      <w:r>
-        <w:rPr>
-          <w:rFonts w:ascii="Times New Roman" w:hAnsi="Times New Roman"/>
-          <w:lang w:val="es-CO"/>
+        <w:jc w:val="left"/>
+        <w:rPr>
+          <w:rFonts w:ascii="Times New Roman" w:hAnsi="Times New Roman"/>
+        </w:rPr>
+      </w:pPr>
+      <w:r>
+        <w:rPr>
+          <w:rFonts w:ascii="Times New Roman" w:hAnsi="Times New Roman"/>
         </w:rPr>
         <w:t>Costos: se deben evaluar los costos asociados a la implementación y mantenimiento de la aplicación, buscando minimizarlos y asegurándose de que se ajusten al presupuesto disponible.</w:t>
       </w:r>
@@ -6221,15 +6329,14 @@
           <w:ilvl w:val="0"/>
           <w:numId w:val="11"/>
         </w:numPr>
-        <w:rPr>
-          <w:rFonts w:ascii="Times New Roman" w:hAnsi="Times New Roman"/>
-          <w:lang w:val="es-CO"/>
-        </w:rPr>
-      </w:pPr>
-      <w:r>
-        <w:rPr>
-          <w:rFonts w:ascii="Times New Roman" w:hAnsi="Times New Roman"/>
-          <w:lang w:val="es-CO"/>
+        <w:jc w:val="left"/>
+        <w:rPr>
+          <w:rFonts w:ascii="Times New Roman" w:hAnsi="Times New Roman"/>
+        </w:rPr>
+      </w:pPr>
+      <w:r>
+        <w:rPr>
+          <w:rFonts w:ascii="Times New Roman" w:hAnsi="Times New Roman"/>
         </w:rPr>
         <w:t>Rendimiento: La aplicación debe responder de manera rápida y eficiente, garantizado un buen rendimiento, especialmente en momentos de alta demanda y grandes volúmenes de transacciones.</w:t>
       </w:r>
@@ -6241,6 +6348,7 @@
           <w:ilvl w:val="0"/>
           <w:numId w:val="11"/>
         </w:numPr>
+        <w:jc w:val="left"/>
         <w:rPr>
           <w:rFonts w:ascii="Times New Roman" w:hAnsi="Times New Roman"/>
         </w:rPr>
@@ -6259,6 +6367,7 @@
           <w:ilvl w:val="0"/>
           <w:numId w:val="11"/>
         </w:numPr>
+        <w:jc w:val="left"/>
         <w:rPr>
           <w:rFonts w:ascii="Times New Roman" w:hAnsi="Times New Roman"/>
         </w:rPr>
@@ -6277,6 +6386,7 @@
           <w:ilvl w:val="0"/>
           <w:numId w:val="11"/>
         </w:numPr>
+        <w:jc w:val="left"/>
         <w:rPr>
           <w:rFonts w:ascii="Times New Roman" w:hAnsi="Times New Roman"/>
         </w:rPr>
@@ -6295,6 +6405,7 @@
           <w:ilvl w:val="0"/>
           <w:numId w:val="11"/>
         </w:numPr>
+        <w:jc w:val="left"/>
         <w:rPr>
           <w:rFonts w:ascii="Times New Roman" w:hAnsi="Times New Roman"/>
         </w:rPr>
@@ -6308,13 +6419,15 @@
     </w:p>
     <w:p>
       <w:pPr>
-        <w:rPr>
-          <w:rFonts w:ascii="Times New Roman" w:hAnsi="Times New Roman"/>
-        </w:rPr>
-      </w:pPr>
-    </w:p>
-    <w:p>
-      <w:pPr>
+        <w:jc w:val="left"/>
+        <w:rPr>
+          <w:rFonts w:ascii="Times New Roman" w:hAnsi="Times New Roman"/>
+        </w:rPr>
+      </w:pPr>
+    </w:p>
+    <w:p>
+      <w:pPr>
+        <w:jc w:val="left"/>
         <w:rPr>
           <w:rFonts w:ascii="Times New Roman" w:hAnsi="Times New Roman"/>
           <w:color w:val="000000" w:themeColor="text1"/>
@@ -6344,6 +6457,7 @@
     </w:p>
     <w:p>
       <w:pPr>
+        <w:jc w:val="left"/>
         <w:rPr>
           <w:rFonts w:ascii="Times New Roman" w:hAnsi="Times New Roman"/>
           <w:color w:val="EE0000"/>
@@ -6352,6 +6466,7 @@
     </w:p>
     <w:p>
       <w:pPr>
+        <w:jc w:val="left"/>
         <w:rPr>
           <w:rFonts w:ascii="Times New Roman" w:hAnsi="Times New Roman"/>
         </w:rPr>
@@ -6360,6 +6475,7 @@
     <w:p>
       <w:pPr>
         <w:pStyle w:val="Ttulo2"/>
+        <w:jc w:val="left"/>
         <w:rPr>
           <w:rFonts w:ascii="Times New Roman" w:hAnsi="Times New Roman" w:cs="Times New Roman"/>
           <w:lang w:val="es-ES"/>
@@ -6381,6 +6497,7 @@
     </w:p>
     <w:p>
       <w:pPr>
+        <w:jc w:val="left"/>
         <w:rPr>
           <w:rFonts w:ascii="Times New Roman" w:hAnsi="Times New Roman"/>
           <w:color w:val="EE0000"/>
@@ -6389,6 +6506,7 @@
     </w:p>
     <w:p>
       <w:pPr>
+        <w:jc w:val="left"/>
         <w:rPr>
           <w:rFonts w:ascii="Times New Roman" w:hAnsi="Times New Roman"/>
           <w:b/>
@@ -6408,6 +6526,7 @@
     </w:p>
     <w:p>
       <w:pPr>
+        <w:jc w:val="left"/>
         <w:rPr>
           <w:rFonts w:ascii="Times New Roman" w:hAnsi="Times New Roman"/>
           <w:b/>
@@ -6423,6 +6542,7 @@
           <w:ilvl w:val="0"/>
           <w:numId w:val="6"/>
         </w:numPr>
+        <w:jc w:val="left"/>
         <w:rPr>
           <w:rFonts w:ascii="Times New Roman" w:hAnsi="Times New Roman"/>
         </w:rPr>
@@ -6441,21 +6561,16 @@
           <w:ilvl w:val="0"/>
           <w:numId w:val="6"/>
         </w:numPr>
-        <w:rPr>
-          <w:rFonts w:ascii="Times New Roman" w:hAnsi="Times New Roman"/>
-        </w:rPr>
-      </w:pPr>
-      <w:r>
-        <w:rPr>
-          <w:rFonts w:ascii="Times New Roman" w:hAnsi="Times New Roman"/>
-        </w:rPr>
-        <w:t>L</w:t>
-      </w:r>
-      <w:r>
-        <w:rPr>
-          <w:rFonts w:ascii="Times New Roman" w:hAnsi="Times New Roman"/>
-        </w:rPr>
-        <w:t>os usuarios deberán contar con los permisos necesarios para acceder y utilizar todas las funcionalidades del sistema POS.</w:t>
+        <w:jc w:val="left"/>
+        <w:rPr>
+          <w:rFonts w:ascii="Times New Roman" w:hAnsi="Times New Roman"/>
+        </w:rPr>
+      </w:pPr>
+      <w:r>
+        <w:rPr>
+          <w:rFonts w:ascii="Times New Roman" w:hAnsi="Times New Roman"/>
+        </w:rPr>
+        <w:t>Los usuarios deberán contar con los permisos necesarios para acceder y utilizar todas las funcionalidades del sistema POS.</w:t>
       </w:r>
     </w:p>
     <w:p>
@@ -6465,6 +6580,7 @@
           <w:ilvl w:val="0"/>
           <w:numId w:val="6"/>
         </w:numPr>
+        <w:jc w:val="left"/>
         <w:rPr>
           <w:rFonts w:ascii="Times New Roman" w:hAnsi="Times New Roman"/>
         </w:rPr>
@@ -6483,21 +6599,16 @@
           <w:ilvl w:val="0"/>
           <w:numId w:val="6"/>
         </w:numPr>
-        <w:rPr>
-          <w:rFonts w:ascii="Times New Roman" w:hAnsi="Times New Roman"/>
-        </w:rPr>
-      </w:pPr>
-      <w:r>
-        <w:rPr>
-          <w:rFonts w:ascii="Times New Roman" w:hAnsi="Times New Roman"/>
-        </w:rPr>
-        <w:t>Se supone que el servidor central tendrá una base de datos fiable que permitirá recuperar los datos cuando sea necesario</w:t>
-      </w:r>
-      <w:r>
-        <w:rPr>
-          <w:rFonts w:ascii="Times New Roman" w:hAnsi="Times New Roman"/>
-        </w:rPr>
-        <w:t>.</w:t>
+        <w:jc w:val="left"/>
+        <w:rPr>
+          <w:rFonts w:ascii="Times New Roman" w:hAnsi="Times New Roman"/>
+        </w:rPr>
+      </w:pPr>
+      <w:r>
+        <w:rPr>
+          <w:rFonts w:ascii="Times New Roman" w:hAnsi="Times New Roman"/>
+        </w:rPr>
+        <w:t>Se supone que el servidor central tendrá una base de datos fiable que permitirá recuperar los datos cuando sea necesario.</w:t>
       </w:r>
     </w:p>
     <w:p>
@@ -6507,6 +6618,7 @@
           <w:ilvl w:val="0"/>
           <w:numId w:val="6"/>
         </w:numPr>
+        <w:jc w:val="left"/>
         <w:rPr>
           <w:rFonts w:ascii="Times New Roman" w:hAnsi="Times New Roman"/>
         </w:rPr>
@@ -6525,6 +6637,7 @@
           <w:ilvl w:val="0"/>
           <w:numId w:val="6"/>
         </w:numPr>
+        <w:jc w:val="left"/>
         <w:rPr>
           <w:rFonts w:ascii="Times New Roman" w:hAnsi="Times New Roman"/>
         </w:rPr>
@@ -6543,15 +6656,15 @@
           <w:ilvl w:val="0"/>
           <w:numId w:val="6"/>
         </w:numPr>
-        <w:rPr>
-          <w:rFonts w:ascii="Times New Roman" w:hAnsi="Times New Roman"/>
-        </w:rPr>
-      </w:pPr>
-      <w:r>
-        <w:rPr>
-          <w:rFonts w:ascii="Times New Roman" w:hAnsi="Times New Roman"/>
-        </w:rPr>
-        <w:lastRenderedPageBreak/>
+        <w:jc w:val="left"/>
+        <w:rPr>
+          <w:rFonts w:ascii="Times New Roman" w:hAnsi="Times New Roman"/>
+        </w:rPr>
+      </w:pPr>
+      <w:r>
+        <w:rPr>
+          <w:rFonts w:ascii="Times New Roman" w:hAnsi="Times New Roman"/>
+        </w:rPr>
         <w:t>La aplicación supone que la conexión con la pasarela de pagos tendrá como mínimo una encriptación SSL de 256 bits para garantizar la privacidad y seguridad de las transacciones.</w:t>
       </w:r>
     </w:p>
@@ -6559,13 +6672,15 @@
       <w:pPr>
         <w:pStyle w:val="Prrafodelista"/>
         <w:ind w:left="720"/>
-        <w:rPr>
-          <w:rFonts w:ascii="Times New Roman" w:hAnsi="Times New Roman"/>
-        </w:rPr>
-      </w:pPr>
-    </w:p>
-    <w:p>
-      <w:pPr>
+        <w:jc w:val="left"/>
+        <w:rPr>
+          <w:rFonts w:ascii="Times New Roman" w:hAnsi="Times New Roman"/>
+        </w:rPr>
+      </w:pPr>
+    </w:p>
+    <w:p>
+      <w:pPr>
+        <w:jc w:val="left"/>
         <w:rPr>
           <w:rFonts w:ascii="Times New Roman" w:hAnsi="Times New Roman"/>
           <w:b/>
@@ -6585,6 +6700,7 @@
     </w:p>
     <w:p>
       <w:pPr>
+        <w:jc w:val="left"/>
         <w:rPr>
           <w:rFonts w:ascii="Times New Roman" w:hAnsi="Times New Roman"/>
           <w:b/>
@@ -6600,6 +6716,7 @@
           <w:ilvl w:val="0"/>
           <w:numId w:val="6"/>
         </w:numPr>
+        <w:jc w:val="left"/>
         <w:rPr>
           <w:rFonts w:ascii="Times New Roman" w:hAnsi="Times New Roman"/>
         </w:rPr>
@@ -6618,6 +6735,7 @@
           <w:ilvl w:val="0"/>
           <w:numId w:val="6"/>
         </w:numPr>
+        <w:jc w:val="left"/>
         <w:rPr>
           <w:rFonts w:ascii="Times New Roman" w:hAnsi="Times New Roman"/>
         </w:rPr>
@@ -6636,6 +6754,7 @@
           <w:ilvl w:val="0"/>
           <w:numId w:val="6"/>
         </w:numPr>
+        <w:jc w:val="left"/>
         <w:rPr>
           <w:rFonts w:ascii="Times New Roman" w:hAnsi="Times New Roman"/>
         </w:rPr>
@@ -6654,6 +6773,7 @@
           <w:ilvl w:val="0"/>
           <w:numId w:val="6"/>
         </w:numPr>
+        <w:jc w:val="left"/>
         <w:rPr>
           <w:rFonts w:ascii="Times New Roman" w:hAnsi="Times New Roman"/>
         </w:rPr>
@@ -6672,6 +6792,7 @@
           <w:ilvl w:val="0"/>
           <w:numId w:val="6"/>
         </w:numPr>
+        <w:jc w:val="left"/>
         <w:rPr>
           <w:rFonts w:ascii="Times New Roman" w:hAnsi="Times New Roman"/>
         </w:rPr>
@@ -6690,6 +6811,7 @@
           <w:ilvl w:val="0"/>
           <w:numId w:val="6"/>
         </w:numPr>
+        <w:jc w:val="left"/>
         <w:rPr>
           <w:rFonts w:ascii="Times New Roman" w:hAnsi="Times New Roman"/>
         </w:rPr>
@@ -6708,6 +6830,7 @@
           <w:ilvl w:val="0"/>
           <w:numId w:val="6"/>
         </w:numPr>
+        <w:jc w:val="left"/>
         <w:rPr>
           <w:rFonts w:ascii="Times New Roman" w:hAnsi="Times New Roman"/>
         </w:rPr>
@@ -6721,6 +6844,7 @@
     </w:p>
     <w:p>
       <w:pPr>
+        <w:jc w:val="left"/>
         <w:rPr>
           <w:rFonts w:ascii="Times New Roman" w:hAnsi="Times New Roman"/>
           <w:color w:val="000000" w:themeColor="text1"/>
@@ -6729,6 +6853,7 @@
     </w:p>
     <w:p>
       <w:pPr>
+        <w:jc w:val="left"/>
         <w:rPr>
           <w:rFonts w:ascii="Times New Roman" w:hAnsi="Times New Roman"/>
           <w:color w:val="000000" w:themeColor="text1"/>
@@ -6737,6 +6862,7 @@
     </w:p>
     <w:p>
       <w:pPr>
+        <w:jc w:val="left"/>
         <w:rPr>
           <w:rFonts w:ascii="Times New Roman" w:hAnsi="Times New Roman"/>
         </w:rPr>
@@ -6745,6 +6871,7 @@
     <w:p>
       <w:pPr>
         <w:pStyle w:val="Ttulo2"/>
+        <w:jc w:val="left"/>
         <w:rPr>
           <w:rFonts w:ascii="Times New Roman" w:hAnsi="Times New Roman" w:cs="Times New Roman"/>
           <w:lang w:val="es-ES"/>
@@ -6769,6 +6896,7 @@
     </w:p>
     <w:p>
       <w:pPr>
+        <w:jc w:val="left"/>
         <w:rPr>
           <w:lang w:val="es-ES"/>
         </w:rPr>
@@ -6781,6 +6909,7 @@
           <w:ilvl w:val="0"/>
           <w:numId w:val="6"/>
         </w:numPr>
+        <w:jc w:val="left"/>
         <w:rPr>
           <w:rFonts w:ascii="Times New Roman" w:hAnsi="Times New Roman"/>
         </w:rPr>
@@ -6799,6 +6928,7 @@
           <w:ilvl w:val="0"/>
           <w:numId w:val="6"/>
         </w:numPr>
+        <w:jc w:val="left"/>
         <w:rPr>
           <w:rFonts w:ascii="Times New Roman" w:hAnsi="Times New Roman"/>
         </w:rPr>
@@ -6817,6 +6947,7 @@
           <w:ilvl w:val="0"/>
           <w:numId w:val="6"/>
         </w:numPr>
+        <w:jc w:val="left"/>
         <w:rPr>
           <w:rFonts w:ascii="Times New Roman" w:hAnsi="Times New Roman"/>
         </w:rPr>
@@ -6830,6 +6961,7 @@
     </w:p>
     <w:p>
       <w:pPr>
+        <w:jc w:val="left"/>
         <w:rPr>
           <w:rFonts w:ascii="Times New Roman" w:hAnsi="Times New Roman"/>
           <w:color w:val="EE0000"/>
@@ -6838,6 +6970,7 @@
     </w:p>
     <w:p>
       <w:pPr>
+        <w:jc w:val="left"/>
         <w:rPr>
           <w:rFonts w:ascii="Times New Roman" w:hAnsi="Times New Roman"/>
           <w:color w:val="EE0000"/>
@@ -12463,7 +12596,7 @@
       <w:rFonts w:ascii="Tahoma" w:hAnsi="Tahoma"/>
       <w:sz w:val="24"/>
       <w:szCs w:val="24"/>
-      <w:lang w:eastAsia="es-ES"/>
+      <w:lang w:val="es-CO" w:eastAsia="es-ES"/>
     </w:rPr>
   </w:style>
   <w:style w:type="paragraph" w:styleId="Ttulo1">
@@ -12735,6 +12868,7 @@
   <w:style w:type="character" w:default="1" w:styleId="Fuentedeprrafopredeter">
     <w:name w:val="Default Paragraph Font"/>
     <w:uiPriority w:val="1"/>
+    <w:semiHidden/>
     <w:unhideWhenUsed/>
   </w:style>
   <w:style w:type="table" w:default="1" w:styleId="Tablanormal">

</xml_diff>

<commit_message>
Requerimientos con su descripción
</commit_message>
<xml_diff>
--- a/Documento_de_Software.docx
+++ b/Documento_de_Software.docx
@@ -1,6 +1,6 @@
 
 <file path=word/document.xml><?xml version="1.0" encoding="utf-8"?>
-<w:document xmlns:wpc="http://schemas.microsoft.com/office/word/2010/wordprocessingCanvas" xmlns:cx="http://schemas.microsoft.com/office/drawing/2014/chartex" xmlns:cx1="http://schemas.microsoft.com/office/drawing/2015/9/8/chartex" xmlns:cx2="http://schemas.microsoft.com/office/drawing/2015/10/21/chartex" xmlns:cx3="http://schemas.microsoft.com/office/drawing/2016/5/9/chartex" xmlns:cx4="http://schemas.microsoft.com/office/drawing/2016/5/10/chartex" xmlns:cx5="http://schemas.microsoft.com/office/drawing/2016/5/11/chartex" xmlns:cx6="http://schemas.microsoft.com/office/drawing/2016/5/12/chartex" xmlns:cx7="http://schemas.microsoft.com/office/drawing/2016/5/13/chartex" xmlns:cx8="http://schemas.microsoft.com/office/drawing/2016/5/14/chartex" xmlns:mc="http://schemas.openxmlformats.org/markup-compatibility/2006" xmlns:aink="http://schemas.microsoft.com/office/drawing/2016/ink" xmlns:am3d="http://schemas.microsoft.com/office/drawing/2017/model3d" xmlns:o="urn:schemas-microsoft-com:office:office" xmlns:oel="http://schemas.microsoft.com/office/2019/extlst" xmlns:r="http://schemas.openxmlformats.org/officeDocument/2006/relationships" xmlns:m="http://schemas.openxmlformats.org/officeDocument/2006/math" xmlns:v="urn:schemas-microsoft-com:vml" xmlns:wp14="http://schemas.microsoft.com/office/word/2010/wordprocessingDrawing" xmlns:wp="http://schemas.openxmlformats.org/drawingml/2006/wordprocessingDrawing" xmlns:w10="urn:schemas-microsoft-com:office:word" xmlns:w="http://schemas.openxmlformats.org/wordprocessingml/2006/main" xmlns:w14="http://schemas.microsoft.com/office/word/2010/wordml" xmlns:w15="http://schemas.microsoft.com/office/word/2012/wordml" xmlns:w16cex="http://schemas.microsoft.com/office/word/2018/wordml/cex" xmlns:w16cid="http://schemas.microsoft.com/office/word/2016/wordml/cid" xmlns:w16="http://schemas.microsoft.com/office/word/2018/wordml" xmlns:w16sdtdh="http://schemas.microsoft.com/office/word/2020/wordml/sdtdatahash" xmlns:w16se="http://schemas.microsoft.com/office/word/2015/wordml/symex" xmlns:wpg="http://schemas.microsoft.com/office/word/2010/wordprocessingGroup" xmlns:wpi="http://schemas.microsoft.com/office/word/2010/wordprocessingInk" xmlns:wne="http://schemas.microsoft.com/office/word/2006/wordml" xmlns:wps="http://schemas.microsoft.com/office/word/2010/wordprocessingShape" mc:Ignorable="w14 w15 w16se w16cid w16 w16cex w16sdtdh wp14">
+<w:document xmlns:wpc="http://schemas.microsoft.com/office/word/2010/wordprocessingCanvas" xmlns:cx="http://schemas.microsoft.com/office/drawing/2014/chartex" xmlns:cx1="http://schemas.microsoft.com/office/drawing/2015/9/8/chartex" xmlns:cx2="http://schemas.microsoft.com/office/drawing/2015/10/21/chartex" xmlns:cx3="http://schemas.microsoft.com/office/drawing/2016/5/9/chartex" xmlns:cx4="http://schemas.microsoft.com/office/drawing/2016/5/10/chartex" xmlns:cx5="http://schemas.microsoft.com/office/drawing/2016/5/11/chartex" xmlns:cx6="http://schemas.microsoft.com/office/drawing/2016/5/12/chartex" xmlns:cx7="http://schemas.microsoft.com/office/drawing/2016/5/13/chartex" xmlns:cx8="http://schemas.microsoft.com/office/drawing/2016/5/14/chartex" xmlns:mc="http://schemas.openxmlformats.org/markup-compatibility/2006" xmlns:aink="http://schemas.microsoft.com/office/drawing/2016/ink" xmlns:am3d="http://schemas.microsoft.com/office/drawing/2017/model3d" xmlns:o="urn:schemas-microsoft-com:office:office" xmlns:oel="http://schemas.microsoft.com/office/2019/extlst" xmlns:r="http://schemas.openxmlformats.org/officeDocument/2006/relationships" xmlns:m="http://schemas.openxmlformats.org/officeDocument/2006/math" xmlns:v="urn:schemas-microsoft-com:vml" xmlns:wp14="http://schemas.microsoft.com/office/word/2010/wordprocessingDrawing" xmlns:wp="http://schemas.openxmlformats.org/drawingml/2006/wordprocessingDrawing" xmlns:w10="urn:schemas-microsoft-com:office:word" xmlns:w="http://schemas.openxmlformats.org/wordprocessingml/2006/main" xmlns:w14="http://schemas.microsoft.com/office/word/2010/wordml" xmlns:w15="http://schemas.microsoft.com/office/word/2012/wordml" xmlns:w16cex="http://schemas.microsoft.com/office/word/2018/wordml/cex" xmlns:w16cid="http://schemas.microsoft.com/office/word/2016/wordml/cid" xmlns:w16="http://schemas.microsoft.com/office/word/2018/wordml" xmlns:w16du="http://schemas.microsoft.com/office/word/2023/wordml/word16du" xmlns:w16sdtdh="http://schemas.microsoft.com/office/word/2020/wordml/sdtdatahash" xmlns:w16se="http://schemas.microsoft.com/office/word/2015/wordml/symex" xmlns:wpg="http://schemas.microsoft.com/office/word/2010/wordprocessingGroup" xmlns:wpi="http://schemas.microsoft.com/office/word/2010/wordprocessingInk" xmlns:wne="http://schemas.microsoft.com/office/word/2006/wordml" xmlns:wps="http://schemas.microsoft.com/office/word/2010/wordprocessingShape" mc:Ignorable="w14 w15 w16se w16cid w16 w16cex w16sdtdh wp14">
   <w:body>
     <w:p>
       <w:pPr>
@@ -3217,7 +3217,35 @@
         <w:rPr>
           <w:rFonts w:ascii="Times New Roman" w:hAnsi="Times New Roman"/>
         </w:rPr>
-        <w:t xml:space="preserve">significa por sus siglas en inglés (point of sale) o en español punto de venta </w:t>
+        <w:t>significa por sus siglas en inglés (</w:t>
+      </w:r>
+      <w:proofErr w:type="spellStart"/>
+      <w:r>
+        <w:rPr>
+          <w:rFonts w:ascii="Times New Roman" w:hAnsi="Times New Roman"/>
+        </w:rPr>
+        <w:t>point</w:t>
+      </w:r>
+      <w:proofErr w:type="spellEnd"/>
+      <w:r>
+        <w:rPr>
+          <w:rFonts w:ascii="Times New Roman" w:hAnsi="Times New Roman"/>
+        </w:rPr>
+        <w:t xml:space="preserve"> </w:t>
+      </w:r>
+      <w:proofErr w:type="spellStart"/>
+      <w:r>
+        <w:rPr>
+          <w:rFonts w:ascii="Times New Roman" w:hAnsi="Times New Roman"/>
+        </w:rPr>
+        <w:t>of</w:t>
+      </w:r>
+      <w:proofErr w:type="spellEnd"/>
+      <w:r>
+        <w:rPr>
+          <w:rFonts w:ascii="Times New Roman" w:hAnsi="Times New Roman"/>
+        </w:rPr>
+        <w:t xml:space="preserve"> sale) o en español punto de venta </w:t>
       </w:r>
     </w:p>
     <w:p>
@@ -5149,6 +5177,2838 @@
         <w:rPr>
           <w:rFonts w:ascii="Times New Roman" w:hAnsi="Times New Roman"/>
           <w:color w:val="EE0000"/>
+        </w:rPr>
+      </w:pPr>
+    </w:p>
+    <w:p>
+      <w:pPr>
+        <w:pStyle w:val="Ttulo2"/>
+        <w:numPr>
+          <w:ilvl w:val="0"/>
+          <w:numId w:val="0"/>
+        </w:numPr>
+        <w:ind w:left="576" w:hanging="576"/>
+        <w:rPr>
+          <w:rFonts w:ascii="Times New Roman" w:hAnsi="Times New Roman" w:cs="Times New Roman"/>
+          <w:lang w:val="es-ES"/>
+        </w:rPr>
+      </w:pPr>
+      <w:bookmarkStart w:id="44" w:name="_Toc130320704"/>
+      <w:r>
+        <w:rPr>
+          <w:rFonts w:ascii="Times New Roman" w:hAnsi="Times New Roman" w:cs="Times New Roman"/>
+          <w:lang w:val="es-ES"/>
+        </w:rPr>
+        <w:t>Requerimientos</w:t>
+      </w:r>
+      <w:bookmarkEnd w:id="44"/>
+      <w:r>
+        <w:rPr>
+          <w:rFonts w:ascii="Times New Roman" w:hAnsi="Times New Roman" w:cs="Times New Roman"/>
+          <w:lang w:val="es-ES"/>
+        </w:rPr>
+        <w:t xml:space="preserve"> </w:t>
+      </w:r>
+    </w:p>
+    <w:p>
+      <w:pPr>
+        <w:pStyle w:val="Ttulo3"/>
+        <w:numPr>
+          <w:ilvl w:val="0"/>
+          <w:numId w:val="0"/>
+        </w:numPr>
+      </w:pPr>
+      <w:bookmarkStart w:id="45" w:name="_Toc130320705"/>
+      <w:r>
+        <w:t xml:space="preserve">     </w:t>
+      </w:r>
+      <w:r>
+        <w:rPr>
+          <w:b w:val="0"/>
+          <w:bCs w:val="0"/>
+        </w:rPr>
+        <w:t>3.1.1</w:t>
+      </w:r>
+      <w:r>
+        <w:t xml:space="preserve"> </w:t>
+      </w:r>
+      <w:r>
+        <w:t>Requerimientos funcionales (RF)</w:t>
+      </w:r>
+      <w:bookmarkEnd w:id="45"/>
+    </w:p>
+    <w:p>
+      <w:pPr>
+        <w:ind w:left="360"/>
+        <w:rPr>
+          <w:lang w:val="es-ES"/>
+        </w:rPr>
+      </w:pPr>
+    </w:p>
+    <w:p>
+      <w:pPr>
+        <w:pStyle w:val="Prrafodelista"/>
+        <w:numPr>
+          <w:ilvl w:val="0"/>
+          <w:numId w:val="2"/>
+        </w:numPr>
+        <w:rPr>
+          <w:lang w:val="es-ES"/>
+        </w:rPr>
+      </w:pPr>
+      <w:r>
+        <w:rPr>
+          <w:b/>
+          <w:bCs/>
+          <w:lang w:val="es-ES"/>
+        </w:rPr>
+        <w:t>Agregar una opción de inicio de sección:</w:t>
+      </w:r>
+      <w:r>
+        <w:rPr>
+          <w:lang w:val="es-ES"/>
+        </w:rPr>
+        <w:t xml:space="preserve"> Una vez Creada una cuenta por el administrador, el empleado podrá ingresar a la página por medio del inicio de sección, con los mismos datos proporcionado por el administrador.</w:t>
+      </w:r>
+    </w:p>
+    <w:p>
+      <w:pPr>
+        <w:pStyle w:val="Prrafodelista"/>
+        <w:ind w:left="720"/>
+        <w:rPr>
+          <w:lang w:val="es-ES"/>
+        </w:rPr>
+      </w:pPr>
+    </w:p>
+    <w:p>
+      <w:pPr>
+        <w:pStyle w:val="Prrafodelista"/>
+        <w:ind w:left="720"/>
+        <w:rPr>
+          <w:lang w:val="es-ES"/>
+        </w:rPr>
+      </w:pPr>
+      <w:r>
+        <w:rPr>
+          <w:lang w:val="es-ES"/>
+        </w:rPr>
+        <w:t>Stakeholders: Empleados, Administradores</w:t>
+      </w:r>
+    </w:p>
+    <w:p>
+      <w:pPr>
+        <w:pStyle w:val="Prrafodelista"/>
+        <w:ind w:left="720"/>
+        <w:rPr>
+          <w:lang w:val="es-ES"/>
+        </w:rPr>
+      </w:pPr>
+    </w:p>
+    <w:p>
+      <w:pPr>
+        <w:pStyle w:val="Prrafodelista"/>
+        <w:numPr>
+          <w:ilvl w:val="0"/>
+          <w:numId w:val="2"/>
+        </w:numPr>
+        <w:rPr>
+          <w:lang w:val="es-ES"/>
+        </w:rPr>
+      </w:pPr>
+      <w:r>
+        <w:rPr>
+          <w:b/>
+          <w:bCs/>
+          <w:lang w:val="es-ES"/>
+        </w:rPr>
+        <w:t>Creación de usuarios</w:t>
+      </w:r>
+      <w:r>
+        <w:rPr>
+          <w:b/>
+          <w:bCs/>
+          <w:lang w:val="es-ES"/>
+        </w:rPr>
+        <w:t xml:space="preserve">: </w:t>
+      </w:r>
+      <w:r>
+        <w:rPr>
+          <w:lang w:val="es-ES"/>
+        </w:rPr>
+        <w:t>El administrador por temas de seguridad, tendrá la opción de crear las cunetas para sus usuarios, esto con el fin que los usuarios puedan entrar a la página.</w:t>
+      </w:r>
+    </w:p>
+    <w:p>
+      <w:pPr>
+        <w:pStyle w:val="Prrafodelista"/>
+        <w:ind w:left="720"/>
+        <w:rPr>
+          <w:lang w:val="es-ES"/>
+        </w:rPr>
+      </w:pPr>
+    </w:p>
+    <w:p>
+      <w:pPr>
+        <w:pStyle w:val="Prrafodelista"/>
+        <w:ind w:left="720"/>
+        <w:rPr>
+          <w:lang w:val="es-ES"/>
+        </w:rPr>
+      </w:pPr>
+      <w:r>
+        <w:rPr>
+          <w:lang w:val="es-ES"/>
+        </w:rPr>
+        <w:t>Stakeholder: Administradores.</w:t>
+      </w:r>
+    </w:p>
+    <w:p>
+      <w:pPr>
+        <w:pStyle w:val="Prrafodelista"/>
+        <w:ind w:left="720"/>
+        <w:rPr>
+          <w:lang w:val="es-ES"/>
+        </w:rPr>
+      </w:pPr>
+    </w:p>
+    <w:p>
+      <w:pPr>
+        <w:pStyle w:val="Prrafodelista"/>
+        <w:numPr>
+          <w:ilvl w:val="0"/>
+          <w:numId w:val="2"/>
+        </w:numPr>
+        <w:rPr>
+          <w:lang w:val="es-ES"/>
+        </w:rPr>
+      </w:pPr>
+      <w:r>
+        <w:rPr>
+          <w:b/>
+          <w:bCs/>
+          <w:lang w:val="es-ES"/>
+        </w:rPr>
+        <w:t xml:space="preserve">Actualización de </w:t>
+      </w:r>
+      <w:r>
+        <w:rPr>
+          <w:b/>
+          <w:bCs/>
+          <w:lang w:val="es-ES"/>
+        </w:rPr>
+        <w:t>usuarios</w:t>
+      </w:r>
+      <w:r>
+        <w:rPr>
+          <w:b/>
+          <w:bCs/>
+          <w:lang w:val="es-ES"/>
+        </w:rPr>
+        <w:t xml:space="preserve">: </w:t>
+      </w:r>
+      <w:r>
+        <w:rPr>
+          <w:lang w:val="es-ES"/>
+        </w:rPr>
+        <w:t>se podrá cambiar la información de las cuentas de los usuarios, por medio de esta funcionalidad, esto solo lo podrá manipular el administrador.</w:t>
+      </w:r>
+    </w:p>
+    <w:p>
+      <w:pPr>
+        <w:ind w:left="709"/>
+        <w:rPr>
+          <w:lang w:val="es-ES"/>
+        </w:rPr>
+      </w:pPr>
+    </w:p>
+    <w:p>
+      <w:pPr>
+        <w:pStyle w:val="Prrafodelista"/>
+        <w:ind w:left="720"/>
+        <w:rPr>
+          <w:lang w:val="es-ES"/>
+        </w:rPr>
+      </w:pPr>
+      <w:r>
+        <w:rPr>
+          <w:lang w:val="es-ES"/>
+        </w:rPr>
+        <w:t>Stakeholder: Administradores.</w:t>
+      </w:r>
+    </w:p>
+    <w:p>
+      <w:pPr>
+        <w:ind w:left="709"/>
+        <w:rPr>
+          <w:lang w:val="es-ES"/>
+        </w:rPr>
+      </w:pPr>
+    </w:p>
+    <w:p>
+      <w:pPr>
+        <w:pStyle w:val="Prrafodelista"/>
+        <w:numPr>
+          <w:ilvl w:val="0"/>
+          <w:numId w:val="2"/>
+        </w:numPr>
+        <w:rPr>
+          <w:b/>
+          <w:bCs/>
+          <w:lang w:val="es-ES"/>
+        </w:rPr>
+      </w:pPr>
+      <w:r>
+        <w:rPr>
+          <w:b/>
+          <w:bCs/>
+          <w:lang w:val="es-ES"/>
+        </w:rPr>
+        <w:t>Eliminación</w:t>
+      </w:r>
+      <w:r>
+        <w:rPr>
+          <w:b/>
+          <w:bCs/>
+          <w:lang w:val="es-ES"/>
+        </w:rPr>
+        <w:t xml:space="preserve"> de </w:t>
+      </w:r>
+      <w:r>
+        <w:rPr>
+          <w:b/>
+          <w:bCs/>
+          <w:lang w:val="es-ES"/>
+        </w:rPr>
+        <w:t>Usuarios</w:t>
+      </w:r>
+      <w:r>
+        <w:rPr>
+          <w:b/>
+          <w:bCs/>
+          <w:lang w:val="es-ES"/>
+        </w:rPr>
+        <w:t>:</w:t>
+      </w:r>
+      <w:r>
+        <w:rPr>
+          <w:b/>
+          <w:bCs/>
+          <w:lang w:val="es-ES"/>
+        </w:rPr>
+        <w:t xml:space="preserve"> </w:t>
+      </w:r>
+      <w:r>
+        <w:rPr>
+          <w:lang w:val="es-ES"/>
+        </w:rPr>
+        <w:t>Se tendrá la opción de eliminación de cuentas de usuarios, este solo podrá se accedido por el administrador.</w:t>
+      </w:r>
+    </w:p>
+    <w:p>
+      <w:pPr>
+        <w:rPr>
+          <w:lang w:val="es-ES"/>
+        </w:rPr>
+      </w:pPr>
+    </w:p>
+    <w:p>
+      <w:pPr>
+        <w:pStyle w:val="Prrafodelista"/>
+        <w:numPr>
+          <w:ilvl w:val="0"/>
+          <w:numId w:val="2"/>
+        </w:numPr>
+        <w:rPr>
+          <w:lang w:val="es-ES"/>
+        </w:rPr>
+      </w:pPr>
+      <w:r>
+        <w:rPr>
+          <w:lang w:val="es-ES"/>
+        </w:rPr>
+        <w:t xml:space="preserve">Validación de cuenta (empleados, administradores) </w:t>
+      </w:r>
+      <w:r>
+        <w:rPr>
+          <w:color w:val="FF0000"/>
+          <w:lang w:val="es-ES"/>
+        </w:rPr>
+        <w:t>// pendiente</w:t>
+      </w:r>
+    </w:p>
+    <w:p>
+      <w:pPr>
+        <w:pStyle w:val="Prrafodelista"/>
+        <w:ind w:left="720"/>
+        <w:rPr>
+          <w:lang w:val="es-ES"/>
+        </w:rPr>
+      </w:pPr>
+    </w:p>
+    <w:p>
+      <w:pPr>
+        <w:pStyle w:val="Prrafodelista"/>
+        <w:numPr>
+          <w:ilvl w:val="0"/>
+          <w:numId w:val="2"/>
+        </w:numPr>
+        <w:rPr>
+          <w:lang w:val="es-ES"/>
+        </w:rPr>
+      </w:pPr>
+      <w:r>
+        <w:rPr>
+          <w:b/>
+          <w:bCs/>
+          <w:lang w:val="es-ES"/>
+        </w:rPr>
+        <w:t>registro de productos:</w:t>
+      </w:r>
+      <w:r>
+        <w:rPr>
+          <w:lang w:val="es-ES"/>
+        </w:rPr>
+        <w:t xml:space="preserve"> se tendrá la funcionalidad de agregar productos a la página por medio de código de barra y por descripción del producto esta funcionalidad solo podrá ser manipulada por el administrador.</w:t>
+      </w:r>
+    </w:p>
+    <w:p>
+      <w:pPr>
+        <w:pStyle w:val="Prrafodelista"/>
+        <w:rPr>
+          <w:lang w:val="es-ES"/>
+        </w:rPr>
+      </w:pPr>
+    </w:p>
+    <w:p>
+      <w:pPr>
+        <w:pStyle w:val="Prrafodelista"/>
+        <w:ind w:left="720"/>
+        <w:rPr>
+          <w:lang w:val="es-ES"/>
+        </w:rPr>
+      </w:pPr>
+      <w:r>
+        <w:rPr>
+          <w:lang w:val="es-ES"/>
+        </w:rPr>
+        <w:t>Stakeholder: Administradores.</w:t>
+      </w:r>
+    </w:p>
+    <w:p>
+      <w:pPr>
+        <w:pStyle w:val="Prrafodelista"/>
+        <w:ind w:left="720"/>
+        <w:rPr>
+          <w:lang w:val="es-ES"/>
+        </w:rPr>
+      </w:pPr>
+    </w:p>
+    <w:p>
+      <w:pPr>
+        <w:pStyle w:val="Prrafodelista"/>
+        <w:numPr>
+          <w:ilvl w:val="0"/>
+          <w:numId w:val="2"/>
+        </w:numPr>
+        <w:rPr>
+          <w:lang w:val="es-ES"/>
+        </w:rPr>
+      </w:pPr>
+      <w:r>
+        <w:rPr>
+          <w:b/>
+          <w:bCs/>
+          <w:lang w:val="es-ES"/>
+        </w:rPr>
+        <w:t>Actualización detalles</w:t>
+      </w:r>
+      <w:r>
+        <w:rPr>
+          <w:b/>
+          <w:bCs/>
+          <w:lang w:val="es-ES"/>
+        </w:rPr>
+        <w:t xml:space="preserve"> de</w:t>
+      </w:r>
+      <w:r>
+        <w:rPr>
+          <w:b/>
+          <w:bCs/>
+          <w:lang w:val="es-ES"/>
+        </w:rPr>
+        <w:t xml:space="preserve"> producto</w:t>
+      </w:r>
+      <w:r>
+        <w:rPr>
+          <w:b/>
+          <w:bCs/>
+          <w:lang w:val="es-ES"/>
+        </w:rPr>
+        <w:t>s</w:t>
+      </w:r>
+      <w:r>
+        <w:rPr>
+          <w:b/>
+          <w:bCs/>
+          <w:lang w:val="es-ES"/>
+        </w:rPr>
+        <w:t>:</w:t>
+      </w:r>
+      <w:r>
+        <w:rPr>
+          <w:lang w:val="es-ES"/>
+        </w:rPr>
+        <w:t xml:space="preserve"> se podrá cambiar la información de los productos por medio de esta funcionalidad, esto solo lo podrá manipular el administrador.</w:t>
+      </w:r>
+    </w:p>
+    <w:p>
+      <w:pPr>
+        <w:ind w:left="360"/>
+        <w:rPr>
+          <w:lang w:val="es-ES"/>
+        </w:rPr>
+      </w:pPr>
+    </w:p>
+    <w:p>
+      <w:pPr>
+        <w:ind w:left="360" w:firstLine="349"/>
+        <w:rPr>
+          <w:lang w:val="es-ES"/>
+        </w:rPr>
+      </w:pPr>
+      <w:r>
+        <w:rPr>
+          <w:lang w:val="es-ES"/>
+        </w:rPr>
+        <w:t>Stakeholder: A</w:t>
+      </w:r>
+      <w:r>
+        <w:rPr>
+          <w:lang w:val="es-ES"/>
+        </w:rPr>
+        <w:t>dministrador</w:t>
+      </w:r>
+      <w:r>
+        <w:rPr>
+          <w:lang w:val="es-ES"/>
+        </w:rPr>
+        <w:t>es.</w:t>
+      </w:r>
+    </w:p>
+    <w:p>
+      <w:pPr>
+        <w:rPr>
+          <w:lang w:val="es-ES"/>
+        </w:rPr>
+      </w:pPr>
+    </w:p>
+    <w:p>
+      <w:pPr>
+        <w:ind w:left="360" w:firstLine="349"/>
+        <w:rPr>
+          <w:lang w:val="es-ES"/>
+        </w:rPr>
+      </w:pPr>
+    </w:p>
+    <w:p>
+      <w:pPr>
+        <w:pStyle w:val="Prrafodelista"/>
+        <w:numPr>
+          <w:ilvl w:val="0"/>
+          <w:numId w:val="2"/>
+        </w:numPr>
+        <w:rPr>
+          <w:b/>
+          <w:bCs/>
+          <w:lang w:val="es-ES"/>
+        </w:rPr>
+      </w:pPr>
+      <w:r>
+        <w:rPr>
+          <w:b/>
+          <w:bCs/>
+          <w:lang w:val="es-ES"/>
+        </w:rPr>
+        <w:t>Eliminación de productos</w:t>
+      </w:r>
+      <w:r>
+        <w:rPr>
+          <w:b/>
+          <w:bCs/>
+          <w:lang w:val="es-ES"/>
+        </w:rPr>
+        <w:t xml:space="preserve">: </w:t>
+      </w:r>
+      <w:r>
+        <w:rPr>
+          <w:lang w:val="es-ES"/>
+        </w:rPr>
+        <w:t>Se tendrá la opción de eliminación de productos, este solo podrá se accedido por el administrador.</w:t>
+      </w:r>
+    </w:p>
+    <w:p>
+      <w:pPr>
+        <w:pStyle w:val="Prrafodelista"/>
+        <w:ind w:left="720"/>
+        <w:rPr>
+          <w:lang w:val="es-ES"/>
+        </w:rPr>
+      </w:pPr>
+    </w:p>
+    <w:p>
+      <w:pPr>
+        <w:pStyle w:val="Prrafodelista"/>
+        <w:ind w:left="720"/>
+        <w:rPr>
+          <w:lang w:val="es-ES"/>
+        </w:rPr>
+      </w:pPr>
+      <w:r>
+        <w:rPr>
+          <w:lang w:val="es-ES"/>
+        </w:rPr>
+        <w:t>Stakeholder: Administrador.</w:t>
+      </w:r>
+    </w:p>
+    <w:p>
+      <w:pPr>
+        <w:pStyle w:val="Prrafodelista"/>
+        <w:ind w:left="720"/>
+        <w:rPr>
+          <w:lang w:val="es-ES"/>
+        </w:rPr>
+      </w:pPr>
+    </w:p>
+    <w:p>
+      <w:pPr>
+        <w:pStyle w:val="Prrafodelista"/>
+        <w:numPr>
+          <w:ilvl w:val="0"/>
+          <w:numId w:val="2"/>
+        </w:numPr>
+        <w:rPr>
+          <w:lang w:val="es-ES"/>
+        </w:rPr>
+      </w:pPr>
+      <w:r>
+        <w:rPr>
+          <w:b/>
+          <w:bCs/>
+          <w:lang w:val="es-ES"/>
+        </w:rPr>
+        <w:t>Añadir productos a carrito de compras:</w:t>
+      </w:r>
+      <w:r>
+        <w:rPr>
+          <w:lang w:val="es-ES"/>
+        </w:rPr>
+        <w:t xml:space="preserve"> se tendrá una opción de un carrito de compras donde el empleado podrá Agregar diferentes productos al carrito de compra, modificar la cantidad a vender, y eliminar el producto del carrito de compra si ya compra no es deseada. </w:t>
+      </w:r>
+    </w:p>
+    <w:p>
+      <w:pPr>
+        <w:pStyle w:val="Prrafodelista"/>
+        <w:ind w:left="720"/>
+        <w:rPr>
+          <w:lang w:val="es-ES"/>
+        </w:rPr>
+      </w:pPr>
+    </w:p>
+    <w:p>
+      <w:pPr>
+        <w:pStyle w:val="Prrafodelista"/>
+        <w:ind w:left="720"/>
+        <w:rPr>
+          <w:lang w:val="es-ES"/>
+        </w:rPr>
+      </w:pPr>
+      <w:r>
+        <w:rPr>
+          <w:lang w:val="es-ES"/>
+        </w:rPr>
+        <w:t>Stakeholders: Administradores, Empleados.</w:t>
+      </w:r>
+    </w:p>
+    <w:p>
+      <w:pPr>
+        <w:pStyle w:val="Prrafodelista"/>
+        <w:ind w:left="720"/>
+        <w:rPr>
+          <w:lang w:val="es-ES"/>
+        </w:rPr>
+      </w:pPr>
+    </w:p>
+    <w:p>
+      <w:pPr>
+        <w:pStyle w:val="Prrafodelista"/>
+        <w:numPr>
+          <w:ilvl w:val="0"/>
+          <w:numId w:val="2"/>
+        </w:numPr>
+        <w:rPr>
+          <w:b/>
+          <w:bCs/>
+          <w:lang w:val="es-ES"/>
+        </w:rPr>
+      </w:pPr>
+      <w:r>
+        <w:rPr>
+          <w:b/>
+          <w:bCs/>
+          <w:lang w:val="es-ES"/>
+        </w:rPr>
+        <w:t>Calcular precio total del carrito de compras</w:t>
+      </w:r>
+      <w:r>
+        <w:rPr>
+          <w:b/>
+          <w:bCs/>
+          <w:lang w:val="es-ES"/>
+        </w:rPr>
+        <w:t xml:space="preserve">: </w:t>
+      </w:r>
+      <w:r>
+        <w:rPr>
+          <w:lang w:val="es-ES"/>
+        </w:rPr>
+        <w:t>Se podrá visualizar en un espacio del carrito, el total de la compra.</w:t>
+      </w:r>
+    </w:p>
+    <w:p>
+      <w:pPr>
+        <w:rPr>
+          <w:b/>
+          <w:bCs/>
+          <w:lang w:val="es-ES"/>
+        </w:rPr>
+      </w:pPr>
+    </w:p>
+    <w:p>
+      <w:pPr>
+        <w:pStyle w:val="Prrafodelista"/>
+        <w:ind w:left="720"/>
+        <w:rPr>
+          <w:lang w:val="es-ES"/>
+        </w:rPr>
+      </w:pPr>
+      <w:r>
+        <w:rPr>
+          <w:lang w:val="es-ES"/>
+        </w:rPr>
+        <w:t>Stakeholders: Administradores, Empleados.</w:t>
+      </w:r>
+    </w:p>
+    <w:p>
+      <w:pPr>
+        <w:rPr>
+          <w:lang w:val="es-ES"/>
+        </w:rPr>
+      </w:pPr>
+    </w:p>
+    <w:p>
+      <w:pPr>
+        <w:pStyle w:val="Prrafodelista"/>
+        <w:numPr>
+          <w:ilvl w:val="0"/>
+          <w:numId w:val="2"/>
+        </w:numPr>
+        <w:rPr>
+          <w:lang w:val="es-ES"/>
+        </w:rPr>
+      </w:pPr>
+      <w:r>
+        <w:rPr>
+          <w:b/>
+          <w:bCs/>
+          <w:lang w:val="es-ES"/>
+        </w:rPr>
+        <w:t>Implementar una barra de búsqueda para productos:</w:t>
+      </w:r>
+      <w:r>
+        <w:rPr>
+          <w:lang w:val="es-ES"/>
+        </w:rPr>
+        <w:t xml:space="preserve"> se tendrá una barra de búsqueda donde los empleados podrán buscar los diferentes productos de la tienda y sus detalles por medio de su nombre.</w:t>
+      </w:r>
+    </w:p>
+    <w:p>
+      <w:pPr>
+        <w:pStyle w:val="Prrafodelista"/>
+        <w:ind w:left="720"/>
+        <w:rPr>
+          <w:lang w:val="es-ES"/>
+        </w:rPr>
+      </w:pPr>
+    </w:p>
+    <w:p>
+      <w:pPr>
+        <w:ind w:firstLine="709"/>
+        <w:rPr>
+          <w:lang w:val="es-ES"/>
+        </w:rPr>
+      </w:pPr>
+      <w:r>
+        <w:rPr>
+          <w:lang w:val="es-ES"/>
+        </w:rPr>
+        <w:t>Stakeholders: A</w:t>
+      </w:r>
+      <w:r>
+        <w:rPr>
+          <w:lang w:val="es-ES"/>
+        </w:rPr>
+        <w:t xml:space="preserve">dministrador, </w:t>
+      </w:r>
+      <w:r>
+        <w:rPr>
+          <w:lang w:val="es-ES"/>
+        </w:rPr>
+        <w:t>E</w:t>
+      </w:r>
+      <w:r>
+        <w:rPr>
+          <w:lang w:val="es-ES"/>
+        </w:rPr>
+        <w:t>mpleados</w:t>
+      </w:r>
+      <w:r>
+        <w:rPr>
+          <w:lang w:val="es-ES"/>
+        </w:rPr>
+        <w:t>.</w:t>
+      </w:r>
+    </w:p>
+    <w:p>
+      <w:pPr>
+        <w:pStyle w:val="Prrafodelista"/>
+        <w:ind w:left="720"/>
+        <w:rPr>
+          <w:lang w:val="es-ES"/>
+        </w:rPr>
+      </w:pPr>
+    </w:p>
+    <w:p>
+      <w:pPr>
+        <w:pStyle w:val="Prrafodelista"/>
+        <w:numPr>
+          <w:ilvl w:val="0"/>
+          <w:numId w:val="2"/>
+        </w:numPr>
+        <w:rPr>
+          <w:lang w:val="es-ES"/>
+        </w:rPr>
+      </w:pPr>
+      <w:r>
+        <w:rPr>
+          <w:b/>
+          <w:bCs/>
+          <w:lang w:val="es-ES"/>
+        </w:rPr>
+        <w:t>Implementar una barra de búsqueda por código de barra:</w:t>
+      </w:r>
+      <w:r>
+        <w:rPr>
+          <w:lang w:val="es-ES"/>
+        </w:rPr>
+        <w:t xml:space="preserve"> se tendrá una barra de búsqueda por medio de código de barras, y esto permitirá una mayor productividad.</w:t>
+      </w:r>
+    </w:p>
+    <w:p>
+      <w:pPr>
+        <w:pStyle w:val="Prrafodelista"/>
+        <w:ind w:left="720"/>
+        <w:rPr>
+          <w:lang w:val="es-ES"/>
+        </w:rPr>
+      </w:pPr>
+    </w:p>
+    <w:p>
+      <w:pPr>
+        <w:pStyle w:val="Prrafodelista"/>
+        <w:ind w:left="720"/>
+        <w:rPr>
+          <w:lang w:val="es-ES"/>
+        </w:rPr>
+      </w:pPr>
+      <w:r>
+        <w:rPr>
+          <w:lang w:val="es-ES"/>
+        </w:rPr>
+        <w:t>Stakeholders: Administradores, Empleados.</w:t>
+      </w:r>
+    </w:p>
+    <w:p>
+      <w:pPr>
+        <w:pStyle w:val="Prrafodelista"/>
+        <w:ind w:left="720"/>
+        <w:rPr>
+          <w:b/>
+          <w:bCs/>
+          <w:lang w:val="es-ES"/>
+        </w:rPr>
+      </w:pPr>
+    </w:p>
+    <w:p>
+      <w:pPr>
+        <w:pStyle w:val="Prrafodelista"/>
+        <w:numPr>
+          <w:ilvl w:val="0"/>
+          <w:numId w:val="2"/>
+        </w:numPr>
+        <w:rPr>
+          <w:lang w:val="es-ES"/>
+        </w:rPr>
+      </w:pPr>
+      <w:r>
+        <w:rPr>
+          <w:b/>
+          <w:bCs/>
+          <w:lang w:val="es-ES"/>
+        </w:rPr>
+        <w:t>Implementar filtros para los productos por categoría:</w:t>
+      </w:r>
+      <w:r>
+        <w:rPr>
+          <w:lang w:val="es-ES"/>
+        </w:rPr>
+        <w:t xml:space="preserve"> se tendrá varios filtros de búsqueda en la página web por ejemplo se tendrá la categoría futbol y esto nos arrojará todos los productos relacionados con esa categoría y así mismo con las otras categorías.</w:t>
+      </w:r>
+    </w:p>
+    <w:p>
+      <w:pPr>
+        <w:pStyle w:val="Prrafodelista"/>
+        <w:ind w:left="720"/>
+        <w:rPr>
+          <w:lang w:val="es-ES"/>
+        </w:rPr>
+      </w:pPr>
+    </w:p>
+    <w:p>
+      <w:pPr>
+        <w:pStyle w:val="Prrafodelista"/>
+        <w:ind w:left="720"/>
+        <w:rPr>
+          <w:lang w:val="es-ES"/>
+        </w:rPr>
+      </w:pPr>
+    </w:p>
+    <w:p>
+      <w:pPr>
+        <w:pStyle w:val="Prrafodelista"/>
+        <w:ind w:left="720"/>
+        <w:rPr>
+          <w:lang w:val="es-ES"/>
+        </w:rPr>
+      </w:pPr>
+      <w:r>
+        <w:rPr>
+          <w:lang w:val="es-ES"/>
+        </w:rPr>
+        <w:t>Stakeholders: Administradores, Empleados.</w:t>
+      </w:r>
+    </w:p>
+    <w:p>
+      <w:pPr>
+        <w:pStyle w:val="Prrafodelista"/>
+        <w:ind w:left="720"/>
+        <w:rPr>
+          <w:lang w:val="es-ES"/>
+        </w:rPr>
+      </w:pPr>
+    </w:p>
+    <w:p>
+      <w:pPr>
+        <w:pStyle w:val="Prrafodelista"/>
+        <w:numPr>
+          <w:ilvl w:val="0"/>
+          <w:numId w:val="2"/>
+        </w:numPr>
+        <w:rPr>
+          <w:b/>
+          <w:bCs/>
+          <w:lang w:val="es-ES"/>
+        </w:rPr>
+      </w:pPr>
+      <w:r>
+        <w:rPr>
+          <w:b/>
+          <w:bCs/>
+          <w:lang w:val="es-ES"/>
+        </w:rPr>
+        <w:t>Implementar la función de descuentos para los productos:</w:t>
+      </w:r>
+      <w:r>
+        <w:rPr>
+          <w:b/>
+          <w:bCs/>
+          <w:lang w:val="es-ES"/>
+        </w:rPr>
+        <w:t xml:space="preserve"> </w:t>
+      </w:r>
+      <w:r>
+        <w:rPr>
+          <w:lang w:val="es-ES"/>
+        </w:rPr>
+        <w:t>Se implementará la función de hacer descuentos a los productos, esta funcionalidad se podrá ver al lado de cada producto en el carrito de compras y se podrá asignar el valor deseado del descuento.</w:t>
+      </w:r>
+    </w:p>
+    <w:p>
+      <w:pPr>
+        <w:pStyle w:val="Prrafodelista"/>
+        <w:ind w:left="720"/>
+        <w:rPr>
+          <w:lang w:val="es-ES"/>
+        </w:rPr>
+      </w:pPr>
+    </w:p>
+    <w:p>
+      <w:pPr>
+        <w:pStyle w:val="Prrafodelista"/>
+        <w:ind w:left="720"/>
+        <w:rPr>
+          <w:lang w:val="es-ES"/>
+        </w:rPr>
+      </w:pPr>
+      <w:r>
+        <w:rPr>
+          <w:lang w:val="es-ES"/>
+        </w:rPr>
+        <w:t>Stakeholders: Administradores, Empleados.</w:t>
+      </w:r>
+    </w:p>
+    <w:p>
+      <w:pPr>
+        <w:pStyle w:val="Prrafodelista"/>
+        <w:ind w:left="720"/>
+        <w:rPr>
+          <w:lang w:val="es-ES"/>
+        </w:rPr>
+      </w:pPr>
+    </w:p>
+    <w:p>
+      <w:pPr>
+        <w:rPr>
+          <w:lang w:val="es-ES"/>
+        </w:rPr>
+      </w:pPr>
+    </w:p>
+    <w:p>
+      <w:pPr>
+        <w:pStyle w:val="Prrafodelista"/>
+        <w:numPr>
+          <w:ilvl w:val="0"/>
+          <w:numId w:val="2"/>
+        </w:numPr>
+        <w:rPr>
+          <w:lang w:val="es-ES"/>
+        </w:rPr>
+      </w:pPr>
+      <w:r>
+        <w:rPr>
+          <w:b/>
+          <w:bCs/>
+          <w:lang w:val="es-ES"/>
+        </w:rPr>
+        <w:lastRenderedPageBreak/>
+        <w:t>Implementar la funcionalidad generación facturas:</w:t>
+      </w:r>
+      <w:r>
+        <w:rPr>
+          <w:lang w:val="es-ES"/>
+        </w:rPr>
+        <w:t xml:space="preserve"> Se tendrá la opción de generación de factura si cliente lo requiere.</w:t>
+      </w:r>
+    </w:p>
+    <w:p>
+      <w:pPr>
+        <w:pStyle w:val="Prrafodelista"/>
+        <w:ind w:left="720"/>
+        <w:rPr>
+          <w:lang w:val="es-ES"/>
+        </w:rPr>
+      </w:pPr>
+    </w:p>
+    <w:p>
+      <w:pPr>
+        <w:pStyle w:val="Prrafodelista"/>
+        <w:ind w:left="720"/>
+        <w:rPr>
+          <w:lang w:val="es-ES"/>
+        </w:rPr>
+      </w:pPr>
+      <w:r>
+        <w:rPr>
+          <w:lang w:val="es-ES"/>
+        </w:rPr>
+        <w:t>Stakeholders: Administradores, Empleados.</w:t>
+      </w:r>
+    </w:p>
+    <w:p>
+      <w:pPr>
+        <w:pStyle w:val="Prrafodelista"/>
+        <w:ind w:left="720"/>
+        <w:rPr>
+          <w:lang w:val="es-ES"/>
+        </w:rPr>
+      </w:pPr>
+    </w:p>
+    <w:p>
+      <w:pPr>
+        <w:pStyle w:val="Prrafodelista"/>
+        <w:numPr>
+          <w:ilvl w:val="0"/>
+          <w:numId w:val="2"/>
+        </w:numPr>
+        <w:rPr>
+          <w:lang w:val="es-ES"/>
+        </w:rPr>
+      </w:pPr>
+      <w:r>
+        <w:rPr>
+          <w:b/>
+          <w:bCs/>
+          <w:lang w:val="es-ES"/>
+        </w:rPr>
+        <w:t>Implementar la opción de pago en efectivo:</w:t>
+      </w:r>
+      <w:r>
+        <w:rPr>
+          <w:lang w:val="es-ES"/>
+        </w:rPr>
+        <w:t xml:space="preserve"> Se implementará la opción de pago en la página, esta lo que hará será calcular las devueltas de los clientes y podrá mostrar el valor total de la compra y registrará la transición en una base de datos</w:t>
+      </w:r>
+    </w:p>
+    <w:p>
+      <w:pPr>
+        <w:pStyle w:val="Prrafodelista"/>
+        <w:ind w:left="720"/>
+        <w:rPr>
+          <w:lang w:val="es-ES"/>
+        </w:rPr>
+      </w:pPr>
+    </w:p>
+    <w:p>
+      <w:pPr>
+        <w:pStyle w:val="Prrafodelista"/>
+        <w:ind w:left="720"/>
+        <w:rPr>
+          <w:lang w:val="es-ES"/>
+        </w:rPr>
+      </w:pPr>
+      <w:r>
+        <w:rPr>
+          <w:lang w:val="es-ES"/>
+        </w:rPr>
+        <w:t>Stakeholders: Administradores, Empleados.</w:t>
+      </w:r>
+    </w:p>
+    <w:p>
+      <w:pPr>
+        <w:pStyle w:val="Prrafodelista"/>
+        <w:ind w:left="720"/>
+        <w:rPr>
+          <w:lang w:val="es-ES"/>
+        </w:rPr>
+      </w:pPr>
+    </w:p>
+    <w:p>
+      <w:pPr>
+        <w:pStyle w:val="Prrafodelista"/>
+        <w:numPr>
+          <w:ilvl w:val="0"/>
+          <w:numId w:val="2"/>
+        </w:numPr>
+        <w:rPr>
+          <w:lang w:val="es-ES"/>
+        </w:rPr>
+      </w:pPr>
+      <w:r>
+        <w:rPr>
+          <w:b/>
+          <w:bCs/>
+          <w:lang w:val="es-ES"/>
+        </w:rPr>
+        <w:t>Registro de ventas:</w:t>
+      </w:r>
+      <w:r>
+        <w:rPr>
+          <w:lang w:val="es-ES"/>
+        </w:rPr>
+        <w:t xml:space="preserve"> Se tendrá la opción de visualizar las compras del día, esto lo que hará será mostrar las ventas hechas ese día, y también podrá mostrar las ventas hechas en días anteriores.</w:t>
+      </w:r>
+    </w:p>
+    <w:p>
+      <w:pPr>
+        <w:pStyle w:val="Prrafodelista"/>
+        <w:ind w:left="720"/>
+        <w:rPr>
+          <w:lang w:val="es-ES"/>
+        </w:rPr>
+      </w:pPr>
+    </w:p>
+    <w:p>
+      <w:pPr>
+        <w:pStyle w:val="Prrafodelista"/>
+        <w:ind w:left="720"/>
+        <w:rPr>
+          <w:lang w:val="es-ES"/>
+        </w:rPr>
+      </w:pPr>
+      <w:r>
+        <w:rPr>
+          <w:lang w:val="es-ES"/>
+        </w:rPr>
+        <w:t>Stakeholders: Administradores, Empleados.</w:t>
+      </w:r>
+    </w:p>
+    <w:p>
+      <w:pPr>
+        <w:pStyle w:val="Prrafodelista"/>
+        <w:ind w:left="720"/>
+        <w:rPr>
+          <w:lang w:val="es-ES"/>
+        </w:rPr>
+      </w:pPr>
+    </w:p>
+    <w:p>
+      <w:pPr>
+        <w:pStyle w:val="Prrafodelista"/>
+        <w:numPr>
+          <w:ilvl w:val="0"/>
+          <w:numId w:val="2"/>
+        </w:numPr>
+        <w:rPr>
+          <w:lang w:val="es-ES"/>
+        </w:rPr>
+      </w:pPr>
+      <w:r>
+        <w:rPr>
+          <w:b/>
+          <w:bCs/>
+          <w:lang w:val="es-ES"/>
+        </w:rPr>
+        <w:t>Implementar la opción de devolución del producto:</w:t>
+      </w:r>
+      <w:r>
+        <w:rPr>
+          <w:lang w:val="es-ES"/>
+        </w:rPr>
+        <w:t xml:space="preserve"> Esta opción lo que hará será borrar del sistema la compra de aquel producto y disminuirá el valor del producto en la visualización de ganancias.</w:t>
+      </w:r>
+    </w:p>
+    <w:p>
+      <w:pPr>
+        <w:pStyle w:val="Prrafodelista"/>
+        <w:ind w:left="720"/>
+        <w:rPr>
+          <w:lang w:val="es-ES"/>
+        </w:rPr>
+      </w:pPr>
+    </w:p>
+    <w:p>
+      <w:pPr>
+        <w:pStyle w:val="Prrafodelista"/>
+        <w:ind w:left="720"/>
+        <w:rPr>
+          <w:lang w:val="es-ES"/>
+        </w:rPr>
+      </w:pPr>
+      <w:r>
+        <w:rPr>
+          <w:lang w:val="es-ES"/>
+        </w:rPr>
+        <w:t>Stakeholders: Administradores, Empleados.</w:t>
+      </w:r>
+    </w:p>
+    <w:p>
+      <w:pPr>
+        <w:pStyle w:val="Prrafodelista"/>
+        <w:ind w:left="720"/>
+        <w:rPr>
+          <w:lang w:val="es-ES"/>
+        </w:rPr>
+      </w:pPr>
+    </w:p>
+    <w:p>
+      <w:pPr>
+        <w:pStyle w:val="Prrafodelista"/>
+        <w:numPr>
+          <w:ilvl w:val="0"/>
+          <w:numId w:val="2"/>
+        </w:numPr>
+        <w:rPr>
+          <w:lang w:val="es-ES"/>
+        </w:rPr>
+      </w:pPr>
+      <w:r>
+        <w:rPr>
+          <w:b/>
+          <w:bCs/>
+          <w:lang w:val="es-ES"/>
+        </w:rPr>
+        <w:t>Consulta de ingresos del día:</w:t>
+      </w:r>
+      <w:r>
+        <w:rPr>
+          <w:lang w:val="es-ES"/>
+        </w:rPr>
+        <w:t xml:space="preserve"> Esta opción mostrara las ganancias hechas del día y cuando termine el día, aquello quedara en la historia registro de ventas.</w:t>
+      </w:r>
+    </w:p>
+    <w:p>
+      <w:pPr>
+        <w:pStyle w:val="Prrafodelista"/>
+        <w:ind w:left="720"/>
+        <w:rPr>
+          <w:lang w:val="es-ES"/>
+        </w:rPr>
+      </w:pPr>
+    </w:p>
+    <w:p>
+      <w:pPr>
+        <w:pStyle w:val="Prrafodelista"/>
+        <w:ind w:left="720"/>
+        <w:rPr>
+          <w:lang w:val="es-ES"/>
+        </w:rPr>
+      </w:pPr>
+      <w:r>
+        <w:rPr>
+          <w:lang w:val="es-ES"/>
+        </w:rPr>
+        <w:t>Stakeholders: Administradores, Empleados.</w:t>
+      </w:r>
+    </w:p>
+    <w:p>
+      <w:pPr>
+        <w:pStyle w:val="Prrafodelista"/>
+        <w:ind w:left="720"/>
+        <w:rPr>
+          <w:lang w:val="es-ES"/>
+        </w:rPr>
+      </w:pPr>
+    </w:p>
+    <w:p>
+      <w:pPr>
+        <w:pStyle w:val="Prrafodelista"/>
+        <w:numPr>
+          <w:ilvl w:val="0"/>
+          <w:numId w:val="2"/>
+        </w:numPr>
+        <w:rPr>
+          <w:lang w:val="es-ES"/>
+        </w:rPr>
+      </w:pPr>
+      <w:r>
+        <w:rPr>
+          <w:b/>
+          <w:bCs/>
+          <w:lang w:val="es-ES"/>
+        </w:rPr>
+        <w:t xml:space="preserve">Consulta de saldo de caja disponible: </w:t>
+      </w:r>
+      <w:r>
+        <w:rPr>
+          <w:lang w:val="es-ES"/>
+        </w:rPr>
+        <w:t xml:space="preserve">Esta </w:t>
+      </w:r>
+      <w:r>
+        <w:rPr>
+          <w:lang w:val="es-ES"/>
+        </w:rPr>
+        <w:t>funcionalidad me mostrará lo que debería estar en la caja, y el funcionamiento de ella será sumar todas ventas hechas en el día y al final del día o del cierre, el valor de la caja volverá al valor inicial de la base.</w:t>
+      </w:r>
+    </w:p>
+    <w:p>
+      <w:pPr>
+        <w:pStyle w:val="Prrafodelista"/>
+        <w:ind w:left="720"/>
+        <w:rPr>
+          <w:lang w:val="es-ES"/>
+        </w:rPr>
+      </w:pPr>
+    </w:p>
+    <w:p>
+      <w:pPr>
+        <w:pStyle w:val="Prrafodelista"/>
+        <w:ind w:left="720"/>
+        <w:rPr>
+          <w:lang w:val="es-ES"/>
+        </w:rPr>
+      </w:pPr>
+      <w:r>
+        <w:rPr>
+          <w:lang w:val="es-ES"/>
+        </w:rPr>
+        <w:t>Stakeholders: Administradores, Empleados.</w:t>
+      </w:r>
+    </w:p>
+    <w:p>
+      <w:pPr>
+        <w:pStyle w:val="Prrafodelista"/>
+        <w:ind w:left="720"/>
+        <w:rPr>
+          <w:lang w:val="es-ES"/>
+        </w:rPr>
+      </w:pPr>
+    </w:p>
+    <w:p>
+      <w:pPr>
+        <w:pStyle w:val="Prrafodelista"/>
+        <w:numPr>
+          <w:ilvl w:val="0"/>
+          <w:numId w:val="2"/>
+        </w:numPr>
+        <w:rPr>
+          <w:lang w:val="es-ES"/>
+        </w:rPr>
+      </w:pPr>
+      <w:r>
+        <w:rPr>
+          <w:b/>
+          <w:bCs/>
+          <w:lang w:val="es-ES"/>
+        </w:rPr>
+        <w:t>Opción de ingreso de base en caja:</w:t>
+      </w:r>
+      <w:r>
+        <w:rPr>
+          <w:lang w:val="es-ES"/>
+        </w:rPr>
+        <w:t xml:space="preserve"> Esta opción se utilizará para proporcionar una base para las devueltas en la aplicación y se sumará al saldo disponible de la caja.</w:t>
+      </w:r>
+    </w:p>
+    <w:p>
+      <w:pPr>
+        <w:rPr>
+          <w:lang w:val="es-ES"/>
+        </w:rPr>
+      </w:pPr>
+    </w:p>
+    <w:p>
+      <w:pPr>
+        <w:pStyle w:val="Prrafodelista"/>
+        <w:ind w:left="720"/>
+        <w:rPr>
+          <w:lang w:val="es-ES"/>
+        </w:rPr>
+      </w:pPr>
+      <w:r>
+        <w:rPr>
+          <w:lang w:val="es-ES"/>
+        </w:rPr>
+        <w:t>Stakeholders: Administradores.</w:t>
+      </w:r>
+    </w:p>
+    <w:p>
+      <w:pPr>
+        <w:pStyle w:val="Prrafodelista"/>
+        <w:ind w:left="720"/>
+        <w:rPr>
+          <w:lang w:val="es-ES"/>
+        </w:rPr>
+      </w:pPr>
+    </w:p>
+    <w:p>
+      <w:pPr>
+        <w:pStyle w:val="Prrafodelista"/>
+        <w:ind w:left="720"/>
+        <w:rPr>
+          <w:lang w:val="es-ES"/>
+        </w:rPr>
+      </w:pPr>
+    </w:p>
+    <w:p>
+      <w:pPr>
+        <w:pStyle w:val="Prrafodelista"/>
+        <w:ind w:left="720"/>
+        <w:rPr>
+          <w:lang w:val="es-ES"/>
+        </w:rPr>
+      </w:pPr>
+    </w:p>
+    <w:p>
+      <w:pPr>
+        <w:pStyle w:val="Prrafodelista"/>
+        <w:ind w:left="720"/>
+        <w:rPr>
+          <w:lang w:val="es-ES"/>
+        </w:rPr>
+      </w:pPr>
+    </w:p>
+    <w:p>
+      <w:pPr>
+        <w:pStyle w:val="Prrafodelista"/>
+        <w:ind w:left="720"/>
+        <w:rPr>
+          <w:lang w:val="es-ES"/>
+        </w:rPr>
+      </w:pPr>
+    </w:p>
+    <w:p>
+      <w:pPr>
+        <w:pStyle w:val="Prrafodelista"/>
+        <w:ind w:left="720"/>
+        <w:rPr>
+          <w:lang w:val="es-ES"/>
+        </w:rPr>
+      </w:pPr>
+    </w:p>
+    <w:p>
+      <w:pPr>
+        <w:pStyle w:val="Prrafodelista"/>
+        <w:numPr>
+          <w:ilvl w:val="0"/>
+          <w:numId w:val="2"/>
+        </w:numPr>
+        <w:rPr>
+          <w:lang w:val="es-ES"/>
+        </w:rPr>
+      </w:pPr>
+      <w:r>
+        <w:rPr>
+          <w:b/>
+          <w:bCs/>
+          <w:lang w:val="es-ES"/>
+        </w:rPr>
+        <w:lastRenderedPageBreak/>
+        <w:t xml:space="preserve">Implementar la opción de agregar proveedores al sistema: </w:t>
+      </w:r>
+      <w:r>
+        <w:rPr>
+          <w:lang w:val="es-ES"/>
+        </w:rPr>
+        <w:t>Se tendrá la funcionalidad de agregar Proveedores al sistema por medio de la descripción del Proveedor, esta funcionalidad solo podrá ser manipulada por el administrador.</w:t>
+      </w:r>
+    </w:p>
+    <w:p>
+      <w:pPr>
+        <w:ind w:left="709"/>
+        <w:rPr>
+          <w:lang w:val="es-ES"/>
+        </w:rPr>
+      </w:pPr>
+    </w:p>
+    <w:p>
+      <w:pPr>
+        <w:ind w:left="709"/>
+        <w:rPr>
+          <w:lang w:val="es-ES"/>
+        </w:rPr>
+      </w:pPr>
+      <w:r>
+        <w:rPr>
+          <w:lang w:val="es-ES"/>
+        </w:rPr>
+        <w:t>Stakeholders: Administradores.</w:t>
+      </w:r>
+    </w:p>
+    <w:p>
+      <w:pPr>
+        <w:ind w:left="709"/>
+        <w:rPr>
+          <w:lang w:val="es-ES"/>
+        </w:rPr>
+      </w:pPr>
+    </w:p>
+    <w:p>
+      <w:pPr>
+        <w:pStyle w:val="Prrafodelista"/>
+        <w:numPr>
+          <w:ilvl w:val="0"/>
+          <w:numId w:val="2"/>
+        </w:numPr>
+        <w:rPr>
+          <w:b/>
+          <w:bCs/>
+          <w:lang w:val="es-ES"/>
+        </w:rPr>
+      </w:pPr>
+      <w:r>
+        <w:rPr>
+          <w:b/>
+          <w:bCs/>
+          <w:lang w:val="es-ES"/>
+        </w:rPr>
+        <w:t>Eliminación de</w:t>
+      </w:r>
+      <w:r>
+        <w:rPr>
+          <w:b/>
+          <w:bCs/>
+          <w:lang w:val="es-ES"/>
+        </w:rPr>
+        <w:t xml:space="preserve"> proveedor</w:t>
+      </w:r>
+      <w:r>
+        <w:rPr>
+          <w:b/>
+          <w:bCs/>
+          <w:lang w:val="es-ES"/>
+        </w:rPr>
+        <w:t>es</w:t>
+      </w:r>
+      <w:r>
+        <w:rPr>
+          <w:b/>
+          <w:bCs/>
+          <w:lang w:val="es-ES"/>
+        </w:rPr>
+        <w:t>:</w:t>
+      </w:r>
+      <w:r>
+        <w:rPr>
+          <w:b/>
+          <w:bCs/>
+          <w:lang w:val="es-ES"/>
+        </w:rPr>
+        <w:t xml:space="preserve"> </w:t>
+      </w:r>
+      <w:r>
+        <w:rPr>
+          <w:lang w:val="es-ES"/>
+        </w:rPr>
+        <w:t>Se tendrá la opción de eliminación de proveedores, este solo podrá se accedido por el administrador.</w:t>
+      </w:r>
+    </w:p>
+    <w:p>
+      <w:pPr>
+        <w:pStyle w:val="Prrafodelista"/>
+        <w:ind w:left="720"/>
+        <w:rPr>
+          <w:b/>
+          <w:bCs/>
+          <w:lang w:val="es-ES"/>
+        </w:rPr>
+      </w:pPr>
+    </w:p>
+    <w:p>
+      <w:pPr>
+        <w:pStyle w:val="Prrafodelista"/>
+        <w:ind w:left="720"/>
+        <w:rPr>
+          <w:b/>
+          <w:bCs/>
+          <w:lang w:val="es-ES"/>
+        </w:rPr>
+      </w:pPr>
+      <w:r>
+        <w:rPr>
+          <w:lang w:val="es-ES"/>
+        </w:rPr>
+        <w:t>Stakeholders: Administradores.</w:t>
+      </w:r>
+    </w:p>
+    <w:p>
+      <w:pPr>
+        <w:rPr>
+          <w:lang w:val="es-ES"/>
+        </w:rPr>
+      </w:pPr>
+    </w:p>
+    <w:p>
+      <w:pPr>
+        <w:pStyle w:val="Prrafodelista"/>
+        <w:numPr>
+          <w:ilvl w:val="0"/>
+          <w:numId w:val="2"/>
+        </w:numPr>
+        <w:rPr>
+          <w:lang w:val="es-ES"/>
+        </w:rPr>
+      </w:pPr>
+      <w:r>
+        <w:rPr>
+          <w:b/>
+          <w:bCs/>
+          <w:lang w:val="es-ES"/>
+        </w:rPr>
+        <w:t>Actualización de detalles de los proveedores:</w:t>
+      </w:r>
+      <w:r>
+        <w:rPr>
+          <w:lang w:val="es-ES"/>
+        </w:rPr>
+        <w:t xml:space="preserve"> Se podrá cambiar la información de los Proveedores por medio de esta funcionalidad, esto solo lo podrá manipular el administrador.</w:t>
+      </w:r>
+    </w:p>
+    <w:p>
+      <w:pPr>
+        <w:pStyle w:val="Prrafodelista"/>
+        <w:ind w:left="720"/>
+        <w:rPr>
+          <w:b/>
+          <w:bCs/>
+          <w:lang w:val="es-ES"/>
+        </w:rPr>
+      </w:pPr>
+    </w:p>
+    <w:p>
+      <w:pPr>
+        <w:pStyle w:val="Prrafodelista"/>
+        <w:ind w:left="720"/>
+        <w:rPr>
+          <w:lang w:val="es-ES"/>
+        </w:rPr>
+      </w:pPr>
+      <w:r>
+        <w:rPr>
+          <w:lang w:val="es-ES"/>
+        </w:rPr>
+        <w:t>Stakeholders: Administradores.</w:t>
+      </w:r>
+    </w:p>
+    <w:p>
+      <w:pPr>
+        <w:pStyle w:val="Prrafodelista"/>
+        <w:ind w:left="720"/>
+        <w:rPr>
+          <w:lang w:val="es-ES"/>
+        </w:rPr>
+      </w:pPr>
+    </w:p>
+    <w:p>
+      <w:pPr>
+        <w:pStyle w:val="Prrafodelista"/>
+        <w:numPr>
+          <w:ilvl w:val="0"/>
+          <w:numId w:val="2"/>
+        </w:numPr>
+        <w:rPr>
+          <w:lang w:val="es-ES"/>
+        </w:rPr>
+      </w:pPr>
+      <w:r>
+        <w:rPr>
+          <w:b/>
+          <w:bCs/>
+          <w:lang w:val="es-ES"/>
+        </w:rPr>
+        <w:t>Creación de Clientes:</w:t>
+      </w:r>
+      <w:r>
+        <w:rPr>
+          <w:lang w:val="es-ES"/>
+        </w:rPr>
+        <w:t xml:space="preserve"> </w:t>
+      </w:r>
+      <w:r>
+        <w:rPr>
+          <w:lang w:val="es-ES"/>
+        </w:rPr>
+        <w:t xml:space="preserve">Se tendrá la funcionalidad de agregar </w:t>
+      </w:r>
+      <w:r>
+        <w:rPr>
+          <w:lang w:val="es-ES"/>
+        </w:rPr>
+        <w:t xml:space="preserve">Clientes </w:t>
+      </w:r>
+      <w:r>
+        <w:rPr>
+          <w:lang w:val="es-ES"/>
+        </w:rPr>
+        <w:t>al sistema por medio de la descripció</w:t>
+      </w:r>
+      <w:r>
+        <w:rPr>
+          <w:lang w:val="es-ES"/>
+        </w:rPr>
+        <w:t>n proporcionada por el mismo</w:t>
+      </w:r>
+      <w:r>
+        <w:rPr>
+          <w:lang w:val="es-ES"/>
+        </w:rPr>
+        <w:t>, esta funcionalidad solo podrá ser manipulada por el administrador.</w:t>
+      </w:r>
+    </w:p>
+    <w:p>
+      <w:pPr>
+        <w:pStyle w:val="Prrafodelista"/>
+        <w:ind w:left="720"/>
+        <w:rPr>
+          <w:lang w:val="es-ES"/>
+        </w:rPr>
+      </w:pPr>
+    </w:p>
+    <w:p>
+      <w:pPr>
+        <w:pStyle w:val="Prrafodelista"/>
+        <w:ind w:left="720"/>
+        <w:rPr>
+          <w:lang w:val="es-ES"/>
+        </w:rPr>
+      </w:pPr>
+      <w:r>
+        <w:rPr>
+          <w:lang w:val="es-ES"/>
+        </w:rPr>
+        <w:t>Stakeholders: Administradores.</w:t>
+      </w:r>
+    </w:p>
+    <w:p>
+      <w:pPr>
+        <w:pStyle w:val="Prrafodelista"/>
+        <w:ind w:left="720"/>
+        <w:rPr>
+          <w:lang w:val="es-ES"/>
+        </w:rPr>
+      </w:pPr>
+    </w:p>
+    <w:p>
+      <w:pPr>
+        <w:ind w:left="709"/>
+        <w:rPr>
+          <w:b/>
+          <w:bCs/>
+          <w:lang w:val="es-ES"/>
+        </w:rPr>
+      </w:pPr>
+    </w:p>
+    <w:p>
+      <w:pPr>
+        <w:pStyle w:val="Prrafodelista"/>
+        <w:numPr>
+          <w:ilvl w:val="0"/>
+          <w:numId w:val="2"/>
+        </w:numPr>
+        <w:rPr>
+          <w:lang w:val="es-ES"/>
+        </w:rPr>
+      </w:pPr>
+      <w:r>
+        <w:rPr>
+          <w:b/>
+          <w:bCs/>
+          <w:lang w:val="es-ES"/>
+        </w:rPr>
+        <w:t xml:space="preserve">Actualización de clientes: </w:t>
+      </w:r>
+      <w:r>
+        <w:rPr>
+          <w:lang w:val="es-ES"/>
+        </w:rPr>
+        <w:t>Se podrá cambiar la información de los clientes por medio de esta funcionalidad, esto solo lo podrá manipular el administrador.</w:t>
+      </w:r>
+    </w:p>
+    <w:p>
+      <w:pPr>
+        <w:pStyle w:val="Prrafodelista"/>
+        <w:ind w:left="720"/>
+        <w:rPr>
+          <w:b/>
+          <w:bCs/>
+          <w:lang w:val="es-ES"/>
+        </w:rPr>
+      </w:pPr>
+    </w:p>
+    <w:p>
+      <w:pPr>
+        <w:pStyle w:val="Prrafodelista"/>
+        <w:ind w:left="720"/>
+        <w:rPr>
+          <w:lang w:val="es-ES"/>
+        </w:rPr>
+      </w:pPr>
+    </w:p>
+    <w:p>
+      <w:pPr>
+        <w:pStyle w:val="Prrafodelista"/>
+        <w:ind w:left="720"/>
+        <w:rPr>
+          <w:lang w:val="es-ES"/>
+        </w:rPr>
+      </w:pPr>
+      <w:r>
+        <w:rPr>
+          <w:lang w:val="es-ES"/>
+        </w:rPr>
+        <w:t>Stakeholders: Administradores.</w:t>
+      </w:r>
+    </w:p>
+    <w:p>
+      <w:pPr>
+        <w:pStyle w:val="Prrafodelista"/>
+        <w:ind w:left="720"/>
+        <w:rPr>
+          <w:lang w:val="es-ES"/>
+        </w:rPr>
+      </w:pPr>
+    </w:p>
+    <w:p>
+      <w:pPr>
+        <w:pStyle w:val="Prrafodelista"/>
+        <w:ind w:left="720"/>
+        <w:rPr>
+          <w:b/>
+          <w:bCs/>
+          <w:lang w:val="es-ES"/>
+        </w:rPr>
+      </w:pPr>
+    </w:p>
+    <w:p>
+      <w:pPr>
+        <w:pStyle w:val="Prrafodelista"/>
+        <w:numPr>
+          <w:ilvl w:val="0"/>
+          <w:numId w:val="2"/>
+        </w:numPr>
+        <w:rPr>
+          <w:b/>
+          <w:bCs/>
+          <w:lang w:val="es-ES"/>
+        </w:rPr>
+      </w:pPr>
+      <w:r>
+        <w:rPr>
+          <w:b/>
+          <w:bCs/>
+          <w:lang w:val="es-ES"/>
+        </w:rPr>
+        <w:t xml:space="preserve">Eliminación de clientes: </w:t>
+      </w:r>
+      <w:r>
+        <w:rPr>
+          <w:lang w:val="es-ES"/>
+        </w:rPr>
+        <w:t>Se tendrá la opción de eliminación de</w:t>
+      </w:r>
+      <w:r>
+        <w:rPr>
+          <w:lang w:val="es-ES"/>
+        </w:rPr>
+        <w:t xml:space="preserve"> clientes</w:t>
+      </w:r>
+      <w:r>
+        <w:rPr>
+          <w:lang w:val="es-ES"/>
+        </w:rPr>
+        <w:t>, este solo podrá se accedido por el administrador.</w:t>
+      </w:r>
+    </w:p>
+    <w:p>
+      <w:pPr>
+        <w:pStyle w:val="Prrafodelista"/>
+        <w:ind w:left="720"/>
+        <w:rPr>
+          <w:b/>
+          <w:bCs/>
+          <w:lang w:val="es-ES"/>
+        </w:rPr>
+      </w:pPr>
+    </w:p>
+    <w:p>
+      <w:pPr>
+        <w:pStyle w:val="Prrafodelista"/>
+        <w:ind w:left="720"/>
+        <w:rPr>
+          <w:lang w:val="es-ES"/>
+        </w:rPr>
+      </w:pPr>
+      <w:r>
+        <w:rPr>
+          <w:lang w:val="es-ES"/>
+        </w:rPr>
+        <w:t>Stakeholders: Administradores.</w:t>
+      </w:r>
+    </w:p>
+    <w:p>
+      <w:pPr>
+        <w:pStyle w:val="Prrafodelista"/>
+        <w:ind w:left="720"/>
+        <w:rPr>
+          <w:lang w:val="es-ES"/>
+        </w:rPr>
+      </w:pPr>
+    </w:p>
+    <w:p>
+      <w:pPr>
+        <w:pStyle w:val="Prrafodelista"/>
+        <w:ind w:left="720"/>
+        <w:rPr>
+          <w:lang w:val="es-ES"/>
+        </w:rPr>
+      </w:pPr>
+    </w:p>
+    <w:p>
+      <w:pPr>
+        <w:rPr>
+          <w:b/>
+          <w:bCs/>
+          <w:lang w:val="es-ES"/>
+        </w:rPr>
+      </w:pPr>
+    </w:p>
+    <w:p>
+      <w:pPr>
+        <w:pStyle w:val="Prrafodelista"/>
+        <w:numPr>
+          <w:ilvl w:val="0"/>
+          <w:numId w:val="2"/>
+        </w:numPr>
+        <w:rPr>
+          <w:lang w:val="es-ES"/>
+        </w:rPr>
+      </w:pPr>
+      <w:r>
+        <w:rPr>
+          <w:b/>
+          <w:bCs/>
+          <w:lang w:val="es-ES"/>
+        </w:rPr>
+        <w:t xml:space="preserve">Registro de compras: </w:t>
+      </w:r>
+      <w:r>
+        <w:rPr>
+          <w:lang w:val="es-ES"/>
+        </w:rPr>
+        <w:t xml:space="preserve">El sistema debe permitir a los administradores </w:t>
+      </w:r>
+      <w:r>
+        <w:rPr>
+          <w:lang w:val="es-ES"/>
+        </w:rPr>
+        <w:t>Registrar las compras realizadas a los proveedores, y mostrara los detalles de esa compra como fecha, proveedor, producto, cantidad y total, esta funcionalidad lo que va a ser es disminuir de la caja el total de La compra.</w:t>
+      </w:r>
+    </w:p>
+    <w:p>
+      <w:pPr>
+        <w:pStyle w:val="Prrafodelista"/>
+        <w:ind w:left="720"/>
+        <w:rPr>
+          <w:lang w:val="es-ES"/>
+        </w:rPr>
+      </w:pPr>
+    </w:p>
+    <w:p>
+      <w:pPr>
+        <w:pStyle w:val="Prrafodelista"/>
+        <w:ind w:left="720"/>
+        <w:rPr>
+          <w:b/>
+          <w:bCs/>
+          <w:lang w:val="es-ES"/>
+        </w:rPr>
+      </w:pPr>
+    </w:p>
+    <w:p>
+      <w:pPr>
+        <w:pStyle w:val="Prrafodelista"/>
+        <w:ind w:left="720"/>
+        <w:rPr>
+          <w:lang w:val="es-ES"/>
+        </w:rPr>
+      </w:pPr>
+      <w:r>
+        <w:rPr>
+          <w:lang w:val="es-ES"/>
+        </w:rPr>
+        <w:t>Stakeholders: Administradores.</w:t>
+      </w:r>
+    </w:p>
+    <w:p>
+      <w:pPr>
+        <w:rPr>
+          <w:lang w:val="es-ES"/>
+        </w:rPr>
+      </w:pPr>
+    </w:p>
+    <w:p>
+      <w:pPr>
+        <w:pStyle w:val="Prrafodelista"/>
+        <w:numPr>
+          <w:ilvl w:val="0"/>
+          <w:numId w:val="2"/>
+        </w:numPr>
+        <w:rPr>
+          <w:lang w:val="es-ES"/>
+        </w:rPr>
+      </w:pPr>
+      <w:r>
+        <w:rPr>
+          <w:b/>
+          <w:bCs/>
+          <w:lang w:val="es-ES"/>
+        </w:rPr>
+        <w:lastRenderedPageBreak/>
+        <w:t xml:space="preserve">Registro de movimientos del sistema: </w:t>
+      </w:r>
+      <w:r>
+        <w:rPr>
+          <w:lang w:val="es-ES"/>
+        </w:rPr>
+        <w:t>Esta funcionalidad nos permitirá tener un registro de todos los movimientos hechos en el sistema, como son ventas, compras o gastos.</w:t>
+      </w:r>
+    </w:p>
+    <w:p>
+      <w:pPr>
+        <w:pStyle w:val="Prrafodelista"/>
+        <w:ind w:left="720"/>
+        <w:rPr>
+          <w:lang w:val="es-ES"/>
+        </w:rPr>
+      </w:pPr>
+    </w:p>
+    <w:p>
+      <w:pPr>
+        <w:pStyle w:val="Prrafodelista"/>
+        <w:ind w:left="720"/>
+        <w:rPr>
+          <w:lang w:val="es-ES"/>
+        </w:rPr>
+      </w:pPr>
+      <w:r>
+        <w:rPr>
+          <w:lang w:val="es-ES"/>
+        </w:rPr>
+        <w:t>Stakeholders: Administradores.</w:t>
+      </w:r>
+    </w:p>
+    <w:p>
+      <w:pPr>
+        <w:rPr>
+          <w:b/>
+          <w:bCs/>
+          <w:lang w:val="es-ES"/>
+        </w:rPr>
+      </w:pPr>
+    </w:p>
+    <w:p>
+      <w:pPr>
+        <w:pStyle w:val="Prrafodelista"/>
+        <w:numPr>
+          <w:ilvl w:val="0"/>
+          <w:numId w:val="2"/>
+        </w:numPr>
+        <w:rPr>
+          <w:b/>
+          <w:bCs/>
+          <w:lang w:val="es-ES"/>
+        </w:rPr>
+      </w:pPr>
+      <w:r>
+        <w:rPr>
+          <w:b/>
+          <w:bCs/>
+          <w:lang w:val="es-ES"/>
+        </w:rPr>
+        <w:t>Implementar una aleta para stocks mínimos</w:t>
+      </w:r>
+      <w:r>
+        <w:rPr>
+          <w:b/>
+          <w:bCs/>
+          <w:lang w:val="es-ES"/>
+        </w:rPr>
+        <w:t xml:space="preserve">: </w:t>
+      </w:r>
+      <w:r>
+        <w:rPr>
+          <w:lang w:val="es-ES"/>
+        </w:rPr>
+        <w:t>Esta funcionalidad nos permitirá tener una alentar que nos avisará cuando un producto este acabando existencia.</w:t>
+      </w:r>
+    </w:p>
+    <w:p>
+      <w:pPr>
+        <w:rPr>
+          <w:b/>
+          <w:bCs/>
+          <w:lang w:val="es-ES"/>
+        </w:rPr>
+      </w:pPr>
+    </w:p>
+    <w:p>
+      <w:pPr>
+        <w:pStyle w:val="Prrafodelista"/>
+        <w:ind w:left="720"/>
+        <w:rPr>
+          <w:lang w:val="es-ES"/>
+        </w:rPr>
+      </w:pPr>
+      <w:r>
+        <w:rPr>
+          <w:lang w:val="es-ES"/>
+        </w:rPr>
+        <w:t>Stakeholders: Administradores.</w:t>
+      </w:r>
+    </w:p>
+    <w:p>
+      <w:pPr>
+        <w:pStyle w:val="Prrafodelista"/>
+        <w:ind w:left="720"/>
+        <w:rPr>
+          <w:lang w:val="es-ES"/>
+        </w:rPr>
+      </w:pPr>
+    </w:p>
+    <w:p>
+      <w:pPr>
+        <w:pStyle w:val="Prrafodelista"/>
+        <w:ind w:left="720"/>
+        <w:rPr>
+          <w:lang w:val="es-ES"/>
+        </w:rPr>
+      </w:pPr>
+    </w:p>
+    <w:p>
+      <w:pPr>
+        <w:pStyle w:val="Ttulo3"/>
+      </w:pPr>
+      <w:bookmarkStart w:id="46" w:name="_Toc130320706"/>
+      <w:r>
+        <w:t>Requerimientos no funcionales (RNF)</w:t>
+      </w:r>
+      <w:bookmarkEnd w:id="46"/>
+    </w:p>
+    <w:p>
+      <w:pPr>
+        <w:rPr>
+          <w:lang w:val="es-ES"/>
+        </w:rPr>
+      </w:pPr>
+    </w:p>
+    <w:p>
+      <w:pPr>
+        <w:pStyle w:val="Prrafodelista"/>
+        <w:numPr>
+          <w:ilvl w:val="0"/>
+          <w:numId w:val="2"/>
+        </w:numPr>
+        <w:rPr>
+          <w:b/>
+          <w:bCs/>
+          <w:lang w:val="es-ES"/>
+        </w:rPr>
+      </w:pPr>
+      <w:r>
+        <w:rPr>
+          <w:b/>
+          <w:bCs/>
+          <w:lang w:val="es-ES"/>
+        </w:rPr>
+        <w:t>El sistema va a ser un aplicativo de web</w:t>
+      </w:r>
+    </w:p>
+    <w:p>
+      <w:pPr>
+        <w:pStyle w:val="Prrafodelista"/>
+        <w:ind w:left="720"/>
+        <w:rPr>
+          <w:lang w:val="es-ES"/>
+        </w:rPr>
+      </w:pPr>
+    </w:p>
+    <w:p>
+      <w:pPr>
+        <w:pStyle w:val="Prrafodelista"/>
+        <w:ind w:left="720"/>
+        <w:rPr>
+          <w:lang w:val="es-ES"/>
+        </w:rPr>
+      </w:pPr>
+      <w:r>
+        <w:rPr>
+          <w:lang w:val="es-ES"/>
+        </w:rPr>
+        <w:t xml:space="preserve">El sistema correrá sobre web. </w:t>
+      </w:r>
+    </w:p>
+    <w:p>
+      <w:pPr>
+        <w:pStyle w:val="Prrafodelista"/>
+        <w:ind w:left="720"/>
+        <w:rPr>
+          <w:lang w:val="es-ES"/>
+        </w:rPr>
+      </w:pPr>
+    </w:p>
+    <w:p>
+      <w:pPr>
+        <w:pStyle w:val="Prrafodelista"/>
+        <w:ind w:left="720"/>
+        <w:rPr>
+          <w:lang w:val="es-ES"/>
+        </w:rPr>
+      </w:pPr>
+    </w:p>
+    <w:p>
+      <w:pPr>
+        <w:pStyle w:val="Prrafodelista"/>
+        <w:numPr>
+          <w:ilvl w:val="0"/>
+          <w:numId w:val="2"/>
+        </w:numPr>
+        <w:rPr>
+          <w:b/>
+          <w:bCs/>
+          <w:lang w:val="es-ES"/>
+        </w:rPr>
+      </w:pPr>
+      <w:r>
+        <w:rPr>
+          <w:b/>
+          <w:bCs/>
+          <w:lang w:val="es-ES"/>
+        </w:rPr>
+        <w:t xml:space="preserve">Va a ser desarrollado en JavaScript </w:t>
+      </w:r>
+    </w:p>
+    <w:p>
+      <w:pPr>
+        <w:pStyle w:val="Prrafodelista"/>
+        <w:ind w:left="720"/>
+        <w:rPr>
+          <w:lang w:val="es-ES"/>
+        </w:rPr>
+      </w:pPr>
+    </w:p>
+    <w:p>
+      <w:pPr>
+        <w:pStyle w:val="Prrafodelista"/>
+        <w:ind w:left="720"/>
+        <w:rPr>
+          <w:lang w:val="es-ES"/>
+        </w:rPr>
+      </w:pPr>
+      <w:r>
+        <w:rPr>
+          <w:lang w:val="es-ES"/>
+        </w:rPr>
+        <w:t>Se usará el lenguaje de programación JavaScript para la página web.</w:t>
+      </w:r>
+    </w:p>
+    <w:p>
+      <w:pPr>
+        <w:pStyle w:val="Prrafodelista"/>
+        <w:ind w:left="720"/>
+        <w:rPr>
+          <w:lang w:val="es-ES"/>
+        </w:rPr>
+      </w:pPr>
+    </w:p>
+    <w:p>
+      <w:pPr>
+        <w:pStyle w:val="Prrafodelista"/>
+        <w:ind w:left="720"/>
+        <w:rPr>
+          <w:lang w:val="es-ES"/>
+        </w:rPr>
+      </w:pPr>
+    </w:p>
+    <w:p>
+      <w:pPr>
+        <w:pStyle w:val="Prrafodelista"/>
+        <w:numPr>
+          <w:ilvl w:val="0"/>
+          <w:numId w:val="2"/>
+        </w:numPr>
+        <w:rPr>
+          <w:b/>
+          <w:bCs/>
+          <w:lang w:val="es-ES"/>
+        </w:rPr>
+      </w:pPr>
+      <w:r>
+        <w:rPr>
+          <w:b/>
+          <w:bCs/>
+          <w:lang w:val="es-ES"/>
+        </w:rPr>
+        <w:t>La base de datos de aplicativo va a ser en PostgreSQL</w:t>
+      </w:r>
+    </w:p>
+    <w:p>
+      <w:pPr>
+        <w:pStyle w:val="Prrafodelista"/>
+        <w:ind w:left="720"/>
+        <w:rPr>
+          <w:lang w:val="es-ES"/>
+        </w:rPr>
+      </w:pPr>
+    </w:p>
+    <w:p>
+      <w:pPr>
+        <w:pStyle w:val="Prrafodelista"/>
+        <w:ind w:left="720"/>
+        <w:rPr>
+          <w:lang w:val="es-ES"/>
+        </w:rPr>
+      </w:pPr>
+      <w:r>
+        <w:rPr>
+          <w:lang w:val="es-ES"/>
+        </w:rPr>
+        <w:t>Se trabajará en P</w:t>
+      </w:r>
+      <w:r>
+        <w:rPr>
+          <w:lang w:val="es-ES"/>
+        </w:rPr>
+        <w:t>ostgre</w:t>
+      </w:r>
+      <w:r>
+        <w:rPr>
+          <w:lang w:val="es-ES"/>
+        </w:rPr>
+        <w:t>SQL para mejor seguridad e integridad de los datos de la tienda.</w:t>
+      </w:r>
+    </w:p>
+    <w:p>
+      <w:pPr>
+        <w:pStyle w:val="Prrafodelista"/>
+        <w:ind w:left="720"/>
+        <w:rPr>
+          <w:lang w:val="es-ES"/>
+        </w:rPr>
+      </w:pPr>
+    </w:p>
+    <w:p>
+      <w:pPr>
+        <w:pStyle w:val="Prrafodelista"/>
+        <w:ind w:left="720"/>
+        <w:rPr>
+          <w:b/>
+          <w:bCs/>
+          <w:lang w:val="es-ES"/>
+        </w:rPr>
+      </w:pPr>
+    </w:p>
+    <w:p>
+      <w:pPr>
+        <w:pStyle w:val="Prrafodelista"/>
+        <w:numPr>
+          <w:ilvl w:val="0"/>
+          <w:numId w:val="2"/>
+        </w:numPr>
+        <w:rPr>
+          <w:b/>
+          <w:bCs/>
+          <w:lang w:val="es-ES"/>
+        </w:rPr>
+      </w:pPr>
+      <w:r>
+        <w:rPr>
+          <w:b/>
+          <w:bCs/>
+          <w:lang w:val="es-ES"/>
+        </w:rPr>
+        <w:t>Los tiempos de actualización de los productos debe ser con un tiempo máximo de (50 milisegundos)</w:t>
+      </w:r>
+    </w:p>
+    <w:p>
+      <w:pPr>
+        <w:pStyle w:val="Prrafodelista"/>
+        <w:ind w:left="720"/>
+        <w:rPr>
+          <w:lang w:val="es-ES"/>
+        </w:rPr>
+      </w:pPr>
+    </w:p>
+    <w:p>
+      <w:pPr>
+        <w:pStyle w:val="Prrafodelista"/>
+        <w:ind w:left="720"/>
+        <w:rPr>
+          <w:lang w:val="es-ES"/>
+        </w:rPr>
+      </w:pPr>
+      <w:r>
+        <w:rPr>
+          <w:lang w:val="es-ES"/>
+        </w:rPr>
+        <w:t>Se buscará alternativas para la actualización rápida de los productos.</w:t>
+      </w:r>
+    </w:p>
+    <w:p>
+      <w:pPr>
+        <w:pStyle w:val="Prrafodelista"/>
+        <w:ind w:left="720"/>
+        <w:rPr>
+          <w:lang w:val="es-ES"/>
+        </w:rPr>
+      </w:pPr>
+    </w:p>
+    <w:p>
+      <w:pPr>
+        <w:pStyle w:val="Prrafodelista"/>
+        <w:ind w:left="720"/>
+        <w:rPr>
+          <w:lang w:val="es-ES"/>
+        </w:rPr>
+      </w:pPr>
+    </w:p>
+    <w:p>
+      <w:pPr>
+        <w:pStyle w:val="Prrafodelista"/>
+        <w:numPr>
+          <w:ilvl w:val="0"/>
+          <w:numId w:val="2"/>
+        </w:numPr>
+        <w:rPr>
+          <w:b/>
+          <w:bCs/>
+          <w:lang w:val="es-ES"/>
+        </w:rPr>
+      </w:pPr>
+      <w:r>
+        <w:rPr>
+          <w:b/>
+          <w:bCs/>
+          <w:lang w:val="es-ES"/>
+        </w:rPr>
+        <w:t>Los tiempos de búsquedas van a ser de tiempos cortos de (50 milisegundos)</w:t>
+      </w:r>
+    </w:p>
+    <w:p>
+      <w:pPr>
+        <w:pStyle w:val="Prrafodelista"/>
+        <w:ind w:left="720"/>
+        <w:rPr>
+          <w:lang w:val="es-ES"/>
+        </w:rPr>
+      </w:pPr>
+    </w:p>
+    <w:p>
+      <w:pPr>
+        <w:pStyle w:val="Prrafodelista"/>
+        <w:ind w:left="720"/>
+        <w:rPr>
+          <w:lang w:val="es-ES"/>
+        </w:rPr>
+      </w:pPr>
+      <w:r>
+        <w:rPr>
+          <w:lang w:val="es-ES"/>
+        </w:rPr>
+        <w:t>Se buscará alternativas para la búsqueda rápida de la información.</w:t>
+      </w:r>
+    </w:p>
+    <w:p>
+      <w:pPr>
+        <w:pStyle w:val="Prrafodelista"/>
+        <w:ind w:left="720"/>
+        <w:rPr>
+          <w:lang w:val="es-ES"/>
+        </w:rPr>
+      </w:pPr>
+    </w:p>
+    <w:p>
+      <w:pPr>
+        <w:pStyle w:val="Prrafodelista"/>
+        <w:ind w:left="720"/>
+        <w:rPr>
+          <w:lang w:val="es-ES"/>
+        </w:rPr>
+      </w:pPr>
+    </w:p>
+    <w:p>
+      <w:pPr>
+        <w:pStyle w:val="Prrafodelista"/>
+        <w:numPr>
+          <w:ilvl w:val="0"/>
+          <w:numId w:val="2"/>
+        </w:numPr>
+        <w:rPr>
+          <w:b/>
+          <w:bCs/>
+          <w:lang w:val="es-ES"/>
+        </w:rPr>
+      </w:pPr>
+      <w:r>
+        <w:rPr>
+          <w:b/>
+          <w:bCs/>
+          <w:lang w:val="es-ES"/>
+        </w:rPr>
+        <w:t>La seguridad del aplicativo debe ser alta</w:t>
+      </w:r>
+    </w:p>
+    <w:p>
+      <w:pPr>
+        <w:rPr>
+          <w:lang w:val="es-ES"/>
+        </w:rPr>
+      </w:pPr>
+    </w:p>
+    <w:p>
+      <w:pPr>
+        <w:pStyle w:val="Prrafodelista"/>
+        <w:rPr>
+          <w:lang w:val="es-ES"/>
+        </w:rPr>
+      </w:pPr>
+      <w:r>
+        <w:rPr>
+          <w:lang w:val="es-ES"/>
+        </w:rPr>
+        <w:t>Mejora la seguridad del aplicativo para garantizar un alto nivel de protección</w:t>
+      </w:r>
+    </w:p>
+    <w:p>
+      <w:pPr>
+        <w:pStyle w:val="Prrafodelista"/>
+        <w:rPr>
+          <w:lang w:val="es-ES"/>
+        </w:rPr>
+      </w:pPr>
+    </w:p>
+    <w:p>
+      <w:pPr>
+        <w:pStyle w:val="Prrafodelista"/>
+        <w:ind w:left="720"/>
+        <w:rPr>
+          <w:b/>
+          <w:bCs/>
+          <w:lang w:val="es-ES"/>
+        </w:rPr>
+      </w:pPr>
+    </w:p>
+    <w:p>
+      <w:pPr>
+        <w:pStyle w:val="Prrafodelista"/>
+        <w:numPr>
+          <w:ilvl w:val="0"/>
+          <w:numId w:val="2"/>
+        </w:numPr>
+        <w:rPr>
+          <w:b/>
+          <w:bCs/>
+          <w:lang w:val="es-ES"/>
+        </w:rPr>
+      </w:pPr>
+      <w:r>
+        <w:rPr>
+          <w:b/>
+          <w:bCs/>
+          <w:lang w:val="es-ES"/>
+        </w:rPr>
+        <w:t>El aplicativo debe ser amigable con el usuario</w:t>
+      </w:r>
+    </w:p>
+    <w:p>
+      <w:pPr>
+        <w:pStyle w:val="Prrafodelista"/>
+        <w:rPr>
+          <w:lang w:val="es-ES"/>
+        </w:rPr>
+      </w:pPr>
+    </w:p>
+    <w:p>
+      <w:pPr>
+        <w:ind w:left="709"/>
+        <w:rPr>
+          <w:lang w:val="es-ES"/>
+        </w:rPr>
+      </w:pPr>
+      <w:r>
+        <w:rPr>
+          <w:lang w:val="es-ES"/>
+        </w:rPr>
+        <w:t xml:space="preserve">La página será intuitiva para el usuario para mayor comodidad y mejor experiencia del mismo. </w:t>
+      </w:r>
+    </w:p>
+    <w:p>
+      <w:pPr>
+        <w:ind w:left="709"/>
+        <w:rPr>
+          <w:lang w:val="es-ES"/>
+        </w:rPr>
+      </w:pPr>
+    </w:p>
+    <w:p>
+      <w:pPr>
+        <w:pStyle w:val="Prrafodelista"/>
+        <w:ind w:left="720"/>
+        <w:rPr>
+          <w:lang w:val="es-ES"/>
+        </w:rPr>
+      </w:pPr>
+    </w:p>
+    <w:p>
+      <w:pPr>
+        <w:pStyle w:val="Prrafodelista"/>
+        <w:numPr>
+          <w:ilvl w:val="0"/>
+          <w:numId w:val="2"/>
+        </w:numPr>
+        <w:rPr>
+          <w:b/>
+          <w:bCs/>
+          <w:lang w:val="es-ES"/>
+        </w:rPr>
+      </w:pPr>
+      <w:r>
+        <w:rPr>
+          <w:rFonts w:ascii="Arial" w:hAnsi="Arial" w:cs="Arial"/>
+          <w:b/>
+          <w:bCs/>
+          <w:color w:val="000000"/>
+        </w:rPr>
+        <w:t>El sistema funcionará independientemente del sistema operativo</w:t>
+      </w:r>
+    </w:p>
+    <w:p>
+      <w:pPr>
+        <w:pStyle w:val="Prrafodelista"/>
+        <w:ind w:left="720"/>
+        <w:rPr>
+          <w:rFonts w:ascii="Arial" w:hAnsi="Arial" w:cs="Arial"/>
+          <w:color w:val="000000"/>
+          <w:sz w:val="22"/>
+          <w:szCs w:val="22"/>
+        </w:rPr>
+      </w:pPr>
+    </w:p>
+    <w:p>
+      <w:pPr>
+        <w:pStyle w:val="Prrafodelista"/>
+        <w:ind w:left="720"/>
+        <w:rPr>
+          <w:lang w:val="es-ES"/>
+        </w:rPr>
+      </w:pPr>
+      <w:r>
+        <w:rPr>
+          <w:lang w:val="es-ES"/>
+        </w:rPr>
+        <w:t>La página funcionara en cualquier sistema operativo.</w:t>
+      </w:r>
+    </w:p>
+    <w:p>
+      <w:pPr>
+        <w:pStyle w:val="Prrafodelista"/>
+        <w:ind w:left="720"/>
+        <w:rPr>
+          <w:lang w:val="es-ES"/>
+        </w:rPr>
+      </w:pPr>
+    </w:p>
+    <w:p>
+      <w:pPr>
+        <w:pStyle w:val="Prrafodelista"/>
+        <w:ind w:left="720"/>
+        <w:rPr>
+          <w:lang w:val="es-ES"/>
+        </w:rPr>
+      </w:pPr>
+      <w:r>
+        <w:rPr>
+          <w:lang w:val="es-ES"/>
+        </w:rPr>
+        <w:t xml:space="preserve"> </w:t>
+      </w:r>
+    </w:p>
+    <w:p>
+      <w:pPr>
+        <w:pStyle w:val="Prrafodelista"/>
+        <w:numPr>
+          <w:ilvl w:val="0"/>
+          <w:numId w:val="2"/>
+        </w:numPr>
+        <w:rPr>
+          <w:b/>
+          <w:bCs/>
+          <w:lang w:val="es-ES"/>
+        </w:rPr>
+      </w:pPr>
+      <w:r>
+        <w:rPr>
+          <w:rFonts w:ascii="Arial" w:hAnsi="Arial" w:cs="Arial"/>
+          <w:b/>
+          <w:bCs/>
+          <w:color w:val="000000"/>
+        </w:rPr>
+        <w:t>Se va a tener un control de errores por parte de usuario</w:t>
+      </w:r>
+    </w:p>
+    <w:p>
+      <w:pPr>
+        <w:pStyle w:val="Prrafodelista"/>
+        <w:ind w:left="720"/>
+        <w:rPr>
+          <w:rFonts w:ascii="Arial" w:hAnsi="Arial" w:cs="Arial"/>
+          <w:color w:val="000000"/>
+          <w:sz w:val="22"/>
+          <w:szCs w:val="22"/>
+        </w:rPr>
+      </w:pPr>
+    </w:p>
+    <w:p>
+      <w:pPr>
+        <w:pStyle w:val="Prrafodelista"/>
+        <w:ind w:left="720"/>
+        <w:rPr>
+          <w:lang w:val="es-ES"/>
+        </w:rPr>
+      </w:pPr>
+      <w:r>
+        <w:rPr>
+          <w:rFonts w:ascii="Arial" w:hAnsi="Arial" w:cs="Arial"/>
+          <w:color w:val="000000"/>
+          <w:sz w:val="22"/>
+          <w:szCs w:val="22"/>
+        </w:rPr>
+        <w:t xml:space="preserve">Se va a implementar un </w:t>
+      </w:r>
+      <w:r>
+        <w:rPr>
+          <w:rFonts w:ascii="Arial" w:hAnsi="Arial" w:cs="Arial"/>
+          <w:color w:val="000000"/>
+          <w:sz w:val="22"/>
+          <w:szCs w:val="22"/>
+        </w:rPr>
+        <w:t>try catch</w:t>
+      </w:r>
+      <w:r>
+        <w:rPr>
+          <w:rFonts w:ascii="Arial" w:hAnsi="Arial" w:cs="Arial"/>
+          <w:color w:val="000000"/>
+          <w:sz w:val="22"/>
+          <w:szCs w:val="22"/>
+        </w:rPr>
+        <w:t xml:space="preserve"> en la página web.</w:t>
+      </w:r>
+    </w:p>
+    <w:p>
+      <w:pPr>
+        <w:ind w:left="360"/>
+        <w:rPr>
+          <w:lang w:val="es-ES"/>
+        </w:rPr>
+      </w:pPr>
+    </w:p>
+    <w:p>
+      <w:pPr>
+        <w:ind w:left="360"/>
+        <w:rPr>
+          <w:lang w:val="es-ES"/>
+        </w:rPr>
+      </w:pPr>
+    </w:p>
+    <w:p>
+      <w:pPr>
+        <w:rPr>
+          <w:lang w:val="es-ES"/>
+        </w:rPr>
+      </w:pPr>
+    </w:p>
+    <w:p>
+      <w:pPr>
+        <w:rPr>
+          <w:rFonts w:ascii="Times New Roman" w:hAnsi="Times New Roman"/>
+          <w:color w:val="EE0000"/>
+        </w:rPr>
+      </w:pPr>
+    </w:p>
+    <w:p>
+      <w:pPr>
+        <w:pStyle w:val="Prrafodelista"/>
+        <w:ind w:left="720"/>
+        <w:rPr>
+          <w:lang w:val="es-ES"/>
         </w:rPr>
       </w:pPr>
     </w:p>
@@ -5176,7 +8036,7 @@
 </file>
 
 <file path=word/endnotes.xml><?xml version="1.0" encoding="utf-8"?>
-<w:endnotes xmlns:wpc="http://schemas.microsoft.com/office/word/2010/wordprocessingCanvas" xmlns:cx="http://schemas.microsoft.com/office/drawing/2014/chartex" xmlns:cx1="http://schemas.microsoft.com/office/drawing/2015/9/8/chartex" xmlns:cx2="http://schemas.microsoft.com/office/drawing/2015/10/21/chartex" xmlns:cx3="http://schemas.microsoft.com/office/drawing/2016/5/9/chartex" xmlns:cx4="http://schemas.microsoft.com/office/drawing/2016/5/10/chartex" xmlns:cx5="http://schemas.microsoft.com/office/drawing/2016/5/11/chartex" xmlns:cx6="http://schemas.microsoft.com/office/drawing/2016/5/12/chartex" xmlns:cx7="http://schemas.microsoft.com/office/drawing/2016/5/13/chartex" xmlns:cx8="http://schemas.microsoft.com/office/drawing/2016/5/14/chartex" xmlns:mc="http://schemas.openxmlformats.org/markup-compatibility/2006" xmlns:aink="http://schemas.microsoft.com/office/drawing/2016/ink" xmlns:am3d="http://schemas.microsoft.com/office/drawing/2017/model3d" xmlns:o="urn:schemas-microsoft-com:office:office" xmlns:oel="http://schemas.microsoft.com/office/2019/extlst" xmlns:r="http://schemas.openxmlformats.org/officeDocument/2006/relationships" xmlns:m="http://schemas.openxmlformats.org/officeDocument/2006/math" xmlns:v="urn:schemas-microsoft-com:vml" xmlns:wp14="http://schemas.microsoft.com/office/word/2010/wordprocessingDrawing" xmlns:wp="http://schemas.openxmlformats.org/drawingml/2006/wordprocessingDrawing" xmlns:w10="urn:schemas-microsoft-com:office:word" xmlns:w="http://schemas.openxmlformats.org/wordprocessingml/2006/main" xmlns:w14="http://schemas.microsoft.com/office/word/2010/wordml" xmlns:w15="http://schemas.microsoft.com/office/word/2012/wordml" xmlns:w16cex="http://schemas.microsoft.com/office/word/2018/wordml/cex" xmlns:w16cid="http://schemas.microsoft.com/office/word/2016/wordml/cid" xmlns:w16="http://schemas.microsoft.com/office/word/2018/wordml" xmlns:w16sdtdh="http://schemas.microsoft.com/office/word/2020/wordml/sdtdatahash" xmlns:w16se="http://schemas.microsoft.com/office/word/2015/wordml/symex" xmlns:wpg="http://schemas.microsoft.com/office/word/2010/wordprocessingGroup" xmlns:wpi="http://schemas.microsoft.com/office/word/2010/wordprocessingInk" xmlns:wne="http://schemas.microsoft.com/office/word/2006/wordml" xmlns:wps="http://schemas.microsoft.com/office/word/2010/wordprocessingShape" mc:Ignorable="w14 w15 w16se w16cid w16 w16cex w16sdtdh wp14">
+<w:endnotes xmlns:wpc="http://schemas.microsoft.com/office/word/2010/wordprocessingCanvas" xmlns:cx="http://schemas.microsoft.com/office/drawing/2014/chartex" xmlns:cx1="http://schemas.microsoft.com/office/drawing/2015/9/8/chartex" xmlns:cx2="http://schemas.microsoft.com/office/drawing/2015/10/21/chartex" xmlns:cx3="http://schemas.microsoft.com/office/drawing/2016/5/9/chartex" xmlns:cx4="http://schemas.microsoft.com/office/drawing/2016/5/10/chartex" xmlns:cx5="http://schemas.microsoft.com/office/drawing/2016/5/11/chartex" xmlns:cx6="http://schemas.microsoft.com/office/drawing/2016/5/12/chartex" xmlns:cx7="http://schemas.microsoft.com/office/drawing/2016/5/13/chartex" xmlns:cx8="http://schemas.microsoft.com/office/drawing/2016/5/14/chartex" xmlns:mc="http://schemas.openxmlformats.org/markup-compatibility/2006" xmlns:aink="http://schemas.microsoft.com/office/drawing/2016/ink" xmlns:am3d="http://schemas.microsoft.com/office/drawing/2017/model3d" xmlns:o="urn:schemas-microsoft-com:office:office" xmlns:oel="http://schemas.microsoft.com/office/2019/extlst" xmlns:r="http://schemas.openxmlformats.org/officeDocument/2006/relationships" xmlns:m="http://schemas.openxmlformats.org/officeDocument/2006/math" xmlns:v="urn:schemas-microsoft-com:vml" xmlns:wp14="http://schemas.microsoft.com/office/word/2010/wordprocessingDrawing" xmlns:wp="http://schemas.openxmlformats.org/drawingml/2006/wordprocessingDrawing" xmlns:w10="urn:schemas-microsoft-com:office:word" xmlns:w="http://schemas.openxmlformats.org/wordprocessingml/2006/main" xmlns:w14="http://schemas.microsoft.com/office/word/2010/wordml" xmlns:w15="http://schemas.microsoft.com/office/word/2012/wordml" xmlns:w16cex="http://schemas.microsoft.com/office/word/2018/wordml/cex" xmlns:w16cid="http://schemas.microsoft.com/office/word/2016/wordml/cid" xmlns:w16="http://schemas.microsoft.com/office/word/2018/wordml" xmlns:w16du="http://schemas.microsoft.com/office/word/2023/wordml/word16du" xmlns:w16sdtdh="http://schemas.microsoft.com/office/word/2020/wordml/sdtdatahash" xmlns:w16se="http://schemas.microsoft.com/office/word/2015/wordml/symex" xmlns:wpg="http://schemas.microsoft.com/office/word/2010/wordprocessingGroup" xmlns:wpi="http://schemas.microsoft.com/office/word/2010/wordprocessingInk" xmlns:wne="http://schemas.microsoft.com/office/word/2006/wordml" xmlns:wps="http://schemas.microsoft.com/office/word/2010/wordprocessingShape" mc:Ignorable="w14 w15 w16se w16cid w16 w16cex w16sdtdh wp14">
   <w:endnote w:type="separator" w:id="-1">
     <w:p>
       <w:r>
@@ -5195,7 +8055,7 @@
 </file>
 
 <file path=word/footer1.xml><?xml version="1.0" encoding="utf-8"?>
-<w:ftr xmlns:wpc="http://schemas.microsoft.com/office/word/2010/wordprocessingCanvas" xmlns:cx="http://schemas.microsoft.com/office/drawing/2014/chartex" xmlns:cx1="http://schemas.microsoft.com/office/drawing/2015/9/8/chartex" xmlns:cx2="http://schemas.microsoft.com/office/drawing/2015/10/21/chartex" xmlns:cx3="http://schemas.microsoft.com/office/drawing/2016/5/9/chartex" xmlns:cx4="http://schemas.microsoft.com/office/drawing/2016/5/10/chartex" xmlns:cx5="http://schemas.microsoft.com/office/drawing/2016/5/11/chartex" xmlns:cx6="http://schemas.microsoft.com/office/drawing/2016/5/12/chartex" xmlns:cx7="http://schemas.microsoft.com/office/drawing/2016/5/13/chartex" xmlns:cx8="http://schemas.microsoft.com/office/drawing/2016/5/14/chartex" xmlns:mc="http://schemas.openxmlformats.org/markup-compatibility/2006" xmlns:aink="http://schemas.microsoft.com/office/drawing/2016/ink" xmlns:am3d="http://schemas.microsoft.com/office/drawing/2017/model3d" xmlns:o="urn:schemas-microsoft-com:office:office" xmlns:oel="http://schemas.microsoft.com/office/2019/extlst" xmlns:r="http://schemas.openxmlformats.org/officeDocument/2006/relationships" xmlns:m="http://schemas.openxmlformats.org/officeDocument/2006/math" xmlns:v="urn:schemas-microsoft-com:vml" xmlns:wp14="http://schemas.microsoft.com/office/word/2010/wordprocessingDrawing" xmlns:wp="http://schemas.openxmlformats.org/drawingml/2006/wordprocessingDrawing" xmlns:w10="urn:schemas-microsoft-com:office:word" xmlns:w="http://schemas.openxmlformats.org/wordprocessingml/2006/main" xmlns:w14="http://schemas.microsoft.com/office/word/2010/wordml" xmlns:w15="http://schemas.microsoft.com/office/word/2012/wordml" xmlns:w16cex="http://schemas.microsoft.com/office/word/2018/wordml/cex" xmlns:w16cid="http://schemas.microsoft.com/office/word/2016/wordml/cid" xmlns:w16="http://schemas.microsoft.com/office/word/2018/wordml" xmlns:w16sdtdh="http://schemas.microsoft.com/office/word/2020/wordml/sdtdatahash" xmlns:w16se="http://schemas.microsoft.com/office/word/2015/wordml/symex" xmlns:wpg="http://schemas.microsoft.com/office/word/2010/wordprocessingGroup" xmlns:wpi="http://schemas.microsoft.com/office/word/2010/wordprocessingInk" xmlns:wne="http://schemas.microsoft.com/office/word/2006/wordml" xmlns:wps="http://schemas.microsoft.com/office/word/2010/wordprocessingShape" mc:Ignorable="w14 w15 w16se w16cid w16 w16cex w16sdtdh wp14">
+<w:ftr xmlns:wpc="http://schemas.microsoft.com/office/word/2010/wordprocessingCanvas" xmlns:cx="http://schemas.microsoft.com/office/drawing/2014/chartex" xmlns:cx1="http://schemas.microsoft.com/office/drawing/2015/9/8/chartex" xmlns:cx2="http://schemas.microsoft.com/office/drawing/2015/10/21/chartex" xmlns:cx3="http://schemas.microsoft.com/office/drawing/2016/5/9/chartex" xmlns:cx4="http://schemas.microsoft.com/office/drawing/2016/5/10/chartex" xmlns:cx5="http://schemas.microsoft.com/office/drawing/2016/5/11/chartex" xmlns:cx6="http://schemas.microsoft.com/office/drawing/2016/5/12/chartex" xmlns:cx7="http://schemas.microsoft.com/office/drawing/2016/5/13/chartex" xmlns:cx8="http://schemas.microsoft.com/office/drawing/2016/5/14/chartex" xmlns:mc="http://schemas.openxmlformats.org/markup-compatibility/2006" xmlns:aink="http://schemas.microsoft.com/office/drawing/2016/ink" xmlns:am3d="http://schemas.microsoft.com/office/drawing/2017/model3d" xmlns:o="urn:schemas-microsoft-com:office:office" xmlns:oel="http://schemas.microsoft.com/office/2019/extlst" xmlns:r="http://schemas.openxmlformats.org/officeDocument/2006/relationships" xmlns:m="http://schemas.openxmlformats.org/officeDocument/2006/math" xmlns:v="urn:schemas-microsoft-com:vml" xmlns:wp14="http://schemas.microsoft.com/office/word/2010/wordprocessingDrawing" xmlns:wp="http://schemas.openxmlformats.org/drawingml/2006/wordprocessingDrawing" xmlns:w10="urn:schemas-microsoft-com:office:word" xmlns:w="http://schemas.openxmlformats.org/wordprocessingml/2006/main" xmlns:w14="http://schemas.microsoft.com/office/word/2010/wordml" xmlns:w15="http://schemas.microsoft.com/office/word/2012/wordml" xmlns:w16cex="http://schemas.microsoft.com/office/word/2018/wordml/cex" xmlns:w16cid="http://schemas.microsoft.com/office/word/2016/wordml/cid" xmlns:w16="http://schemas.microsoft.com/office/word/2018/wordml" xmlns:w16du="http://schemas.microsoft.com/office/word/2023/wordml/word16du" xmlns:w16sdtdh="http://schemas.microsoft.com/office/word/2020/wordml/sdtdatahash" xmlns:w16se="http://schemas.microsoft.com/office/word/2015/wordml/symex" xmlns:wpg="http://schemas.microsoft.com/office/word/2010/wordprocessingGroup" xmlns:wpi="http://schemas.microsoft.com/office/word/2010/wordprocessingInk" xmlns:wne="http://schemas.microsoft.com/office/word/2006/wordml" xmlns:wps="http://schemas.microsoft.com/office/word/2010/wordprocessingShape" mc:Ignorable="w14 w15 w16se w16cid w16 w16cex w16sdtdh wp14">
   <w:p>
     <w:pPr>
       <w:jc w:val="right"/>
@@ -5248,7 +8108,7 @@
 </file>
 
 <file path=word/footer2.xml><?xml version="1.0" encoding="utf-8"?>
-<w:ftr xmlns:wpc="http://schemas.microsoft.com/office/word/2010/wordprocessingCanvas" xmlns:cx="http://schemas.microsoft.com/office/drawing/2014/chartex" xmlns:cx1="http://schemas.microsoft.com/office/drawing/2015/9/8/chartex" xmlns:cx2="http://schemas.microsoft.com/office/drawing/2015/10/21/chartex" xmlns:cx3="http://schemas.microsoft.com/office/drawing/2016/5/9/chartex" xmlns:cx4="http://schemas.microsoft.com/office/drawing/2016/5/10/chartex" xmlns:cx5="http://schemas.microsoft.com/office/drawing/2016/5/11/chartex" xmlns:cx6="http://schemas.microsoft.com/office/drawing/2016/5/12/chartex" xmlns:cx7="http://schemas.microsoft.com/office/drawing/2016/5/13/chartex" xmlns:cx8="http://schemas.microsoft.com/office/drawing/2016/5/14/chartex" xmlns:mc="http://schemas.openxmlformats.org/markup-compatibility/2006" xmlns:aink="http://schemas.microsoft.com/office/drawing/2016/ink" xmlns:am3d="http://schemas.microsoft.com/office/drawing/2017/model3d" xmlns:o="urn:schemas-microsoft-com:office:office" xmlns:oel="http://schemas.microsoft.com/office/2019/extlst" xmlns:r="http://schemas.openxmlformats.org/officeDocument/2006/relationships" xmlns:m="http://schemas.openxmlformats.org/officeDocument/2006/math" xmlns:v="urn:schemas-microsoft-com:vml" xmlns:wp14="http://schemas.microsoft.com/office/word/2010/wordprocessingDrawing" xmlns:wp="http://schemas.openxmlformats.org/drawingml/2006/wordprocessingDrawing" xmlns:w10="urn:schemas-microsoft-com:office:word" xmlns:w="http://schemas.openxmlformats.org/wordprocessingml/2006/main" xmlns:w14="http://schemas.microsoft.com/office/word/2010/wordml" xmlns:w15="http://schemas.microsoft.com/office/word/2012/wordml" xmlns:w16cex="http://schemas.microsoft.com/office/word/2018/wordml/cex" xmlns:w16cid="http://schemas.microsoft.com/office/word/2016/wordml/cid" xmlns:w16="http://schemas.microsoft.com/office/word/2018/wordml" xmlns:w16sdtdh="http://schemas.microsoft.com/office/word/2020/wordml/sdtdatahash" xmlns:w16se="http://schemas.microsoft.com/office/word/2015/wordml/symex" xmlns:wpg="http://schemas.microsoft.com/office/word/2010/wordprocessingGroup" xmlns:wpi="http://schemas.microsoft.com/office/word/2010/wordprocessingInk" xmlns:wne="http://schemas.microsoft.com/office/word/2006/wordml" xmlns:wps="http://schemas.microsoft.com/office/word/2010/wordprocessingShape" mc:Ignorable="w14 w15 w16se w16cid w16 w16cex w16sdtdh wp14">
+<w:ftr xmlns:wpc="http://schemas.microsoft.com/office/word/2010/wordprocessingCanvas" xmlns:cx="http://schemas.microsoft.com/office/drawing/2014/chartex" xmlns:cx1="http://schemas.microsoft.com/office/drawing/2015/9/8/chartex" xmlns:cx2="http://schemas.microsoft.com/office/drawing/2015/10/21/chartex" xmlns:cx3="http://schemas.microsoft.com/office/drawing/2016/5/9/chartex" xmlns:cx4="http://schemas.microsoft.com/office/drawing/2016/5/10/chartex" xmlns:cx5="http://schemas.microsoft.com/office/drawing/2016/5/11/chartex" xmlns:cx6="http://schemas.microsoft.com/office/drawing/2016/5/12/chartex" xmlns:cx7="http://schemas.microsoft.com/office/drawing/2016/5/13/chartex" xmlns:cx8="http://schemas.microsoft.com/office/drawing/2016/5/14/chartex" xmlns:mc="http://schemas.openxmlformats.org/markup-compatibility/2006" xmlns:aink="http://schemas.microsoft.com/office/drawing/2016/ink" xmlns:am3d="http://schemas.microsoft.com/office/drawing/2017/model3d" xmlns:o="urn:schemas-microsoft-com:office:office" xmlns:oel="http://schemas.microsoft.com/office/2019/extlst" xmlns:r="http://schemas.openxmlformats.org/officeDocument/2006/relationships" xmlns:m="http://schemas.openxmlformats.org/officeDocument/2006/math" xmlns:v="urn:schemas-microsoft-com:vml" xmlns:wp14="http://schemas.microsoft.com/office/word/2010/wordprocessingDrawing" xmlns:wp="http://schemas.openxmlformats.org/drawingml/2006/wordprocessingDrawing" xmlns:w10="urn:schemas-microsoft-com:office:word" xmlns:w="http://schemas.openxmlformats.org/wordprocessingml/2006/main" xmlns:w14="http://schemas.microsoft.com/office/word/2010/wordml" xmlns:w15="http://schemas.microsoft.com/office/word/2012/wordml" xmlns:w16cex="http://schemas.microsoft.com/office/word/2018/wordml/cex" xmlns:w16cid="http://schemas.microsoft.com/office/word/2016/wordml/cid" xmlns:w16="http://schemas.microsoft.com/office/word/2018/wordml" xmlns:w16du="http://schemas.microsoft.com/office/word/2023/wordml/word16du" xmlns:w16sdtdh="http://schemas.microsoft.com/office/word/2020/wordml/sdtdatahash" xmlns:w16se="http://schemas.microsoft.com/office/word/2015/wordml/symex" xmlns:wpg="http://schemas.microsoft.com/office/word/2010/wordprocessingGroup" xmlns:wpi="http://schemas.microsoft.com/office/word/2010/wordprocessingInk" xmlns:wne="http://schemas.microsoft.com/office/word/2006/wordml" xmlns:wps="http://schemas.microsoft.com/office/word/2010/wordprocessingShape" mc:Ignorable="w14 w15 w16se w16cid w16 w16cex w16sdtdh wp14">
   <w:p>
     <w:pPr>
       <w:pStyle w:val="Piedepgina"/>
@@ -5304,7 +8164,7 @@
 </file>
 
 <file path=word/footnotes.xml><?xml version="1.0" encoding="utf-8"?>
-<w:footnotes xmlns:wpc="http://schemas.microsoft.com/office/word/2010/wordprocessingCanvas" xmlns:cx="http://schemas.microsoft.com/office/drawing/2014/chartex" xmlns:cx1="http://schemas.microsoft.com/office/drawing/2015/9/8/chartex" xmlns:cx2="http://schemas.microsoft.com/office/drawing/2015/10/21/chartex" xmlns:cx3="http://schemas.microsoft.com/office/drawing/2016/5/9/chartex" xmlns:cx4="http://schemas.microsoft.com/office/drawing/2016/5/10/chartex" xmlns:cx5="http://schemas.microsoft.com/office/drawing/2016/5/11/chartex" xmlns:cx6="http://schemas.microsoft.com/office/drawing/2016/5/12/chartex" xmlns:cx7="http://schemas.microsoft.com/office/drawing/2016/5/13/chartex" xmlns:cx8="http://schemas.microsoft.com/office/drawing/2016/5/14/chartex" xmlns:mc="http://schemas.openxmlformats.org/markup-compatibility/2006" xmlns:aink="http://schemas.microsoft.com/office/drawing/2016/ink" xmlns:am3d="http://schemas.microsoft.com/office/drawing/2017/model3d" xmlns:o="urn:schemas-microsoft-com:office:office" xmlns:oel="http://schemas.microsoft.com/office/2019/extlst" xmlns:r="http://schemas.openxmlformats.org/officeDocument/2006/relationships" xmlns:m="http://schemas.openxmlformats.org/officeDocument/2006/math" xmlns:v="urn:schemas-microsoft-com:vml" xmlns:wp14="http://schemas.microsoft.com/office/word/2010/wordprocessingDrawing" xmlns:wp="http://schemas.openxmlformats.org/drawingml/2006/wordprocessingDrawing" xmlns:w10="urn:schemas-microsoft-com:office:word" xmlns:w="http://schemas.openxmlformats.org/wordprocessingml/2006/main" xmlns:w14="http://schemas.microsoft.com/office/word/2010/wordml" xmlns:w15="http://schemas.microsoft.com/office/word/2012/wordml" xmlns:w16cex="http://schemas.microsoft.com/office/word/2018/wordml/cex" xmlns:w16cid="http://schemas.microsoft.com/office/word/2016/wordml/cid" xmlns:w16="http://schemas.microsoft.com/office/word/2018/wordml" xmlns:w16sdtdh="http://schemas.microsoft.com/office/word/2020/wordml/sdtdatahash" xmlns:w16se="http://schemas.microsoft.com/office/word/2015/wordml/symex" xmlns:wpg="http://schemas.microsoft.com/office/word/2010/wordprocessingGroup" xmlns:wpi="http://schemas.microsoft.com/office/word/2010/wordprocessingInk" xmlns:wne="http://schemas.microsoft.com/office/word/2006/wordml" xmlns:wps="http://schemas.microsoft.com/office/word/2010/wordprocessingShape" mc:Ignorable="w14 w15 w16se w16cid w16 w16cex w16sdtdh wp14">
+<w:footnotes xmlns:wpc="http://schemas.microsoft.com/office/word/2010/wordprocessingCanvas" xmlns:cx="http://schemas.microsoft.com/office/drawing/2014/chartex" xmlns:cx1="http://schemas.microsoft.com/office/drawing/2015/9/8/chartex" xmlns:cx2="http://schemas.microsoft.com/office/drawing/2015/10/21/chartex" xmlns:cx3="http://schemas.microsoft.com/office/drawing/2016/5/9/chartex" xmlns:cx4="http://schemas.microsoft.com/office/drawing/2016/5/10/chartex" xmlns:cx5="http://schemas.microsoft.com/office/drawing/2016/5/11/chartex" xmlns:cx6="http://schemas.microsoft.com/office/drawing/2016/5/12/chartex" xmlns:cx7="http://schemas.microsoft.com/office/drawing/2016/5/13/chartex" xmlns:cx8="http://schemas.microsoft.com/office/drawing/2016/5/14/chartex" xmlns:mc="http://schemas.openxmlformats.org/markup-compatibility/2006" xmlns:aink="http://schemas.microsoft.com/office/drawing/2016/ink" xmlns:am3d="http://schemas.microsoft.com/office/drawing/2017/model3d" xmlns:o="urn:schemas-microsoft-com:office:office" xmlns:oel="http://schemas.microsoft.com/office/2019/extlst" xmlns:r="http://schemas.openxmlformats.org/officeDocument/2006/relationships" xmlns:m="http://schemas.openxmlformats.org/officeDocument/2006/math" xmlns:v="urn:schemas-microsoft-com:vml" xmlns:wp14="http://schemas.microsoft.com/office/word/2010/wordprocessingDrawing" xmlns:wp="http://schemas.openxmlformats.org/drawingml/2006/wordprocessingDrawing" xmlns:w10="urn:schemas-microsoft-com:office:word" xmlns:w="http://schemas.openxmlformats.org/wordprocessingml/2006/main" xmlns:w14="http://schemas.microsoft.com/office/word/2010/wordml" xmlns:w15="http://schemas.microsoft.com/office/word/2012/wordml" xmlns:w16cex="http://schemas.microsoft.com/office/word/2018/wordml/cex" xmlns:w16cid="http://schemas.microsoft.com/office/word/2016/wordml/cid" xmlns:w16="http://schemas.microsoft.com/office/word/2018/wordml" xmlns:w16du="http://schemas.microsoft.com/office/word/2023/wordml/word16du" xmlns:w16sdtdh="http://schemas.microsoft.com/office/word/2020/wordml/sdtdatahash" xmlns:w16se="http://schemas.microsoft.com/office/word/2015/wordml/symex" xmlns:wpg="http://schemas.microsoft.com/office/word/2010/wordprocessingGroup" xmlns:wpi="http://schemas.microsoft.com/office/word/2010/wordprocessingInk" xmlns:wne="http://schemas.microsoft.com/office/word/2006/wordml" xmlns:wps="http://schemas.microsoft.com/office/word/2010/wordprocessingShape" mc:Ignorable="w14 w15 w16se w16cid w16 w16cex w16sdtdh wp14">
   <w:footnote w:type="separator" w:id="-1">
     <w:p>
       <w:r>
@@ -5323,7 +8183,7 @@
 </file>
 
 <file path=word/numbering.xml><?xml version="1.0" encoding="utf-8"?>
-<w:numbering xmlns:wpc="http://schemas.microsoft.com/office/word/2010/wordprocessingCanvas" xmlns:cx="http://schemas.microsoft.com/office/drawing/2014/chartex" xmlns:cx1="http://schemas.microsoft.com/office/drawing/2015/9/8/chartex" xmlns:cx2="http://schemas.microsoft.com/office/drawing/2015/10/21/chartex" xmlns:cx3="http://schemas.microsoft.com/office/drawing/2016/5/9/chartex" xmlns:cx4="http://schemas.microsoft.com/office/drawing/2016/5/10/chartex" xmlns:cx5="http://schemas.microsoft.com/office/drawing/2016/5/11/chartex" xmlns:cx6="http://schemas.microsoft.com/office/drawing/2016/5/12/chartex" xmlns:cx7="http://schemas.microsoft.com/office/drawing/2016/5/13/chartex" xmlns:cx8="http://schemas.microsoft.com/office/drawing/2016/5/14/chartex" xmlns:mc="http://schemas.openxmlformats.org/markup-compatibility/2006" xmlns:aink="http://schemas.microsoft.com/office/drawing/2016/ink" xmlns:am3d="http://schemas.microsoft.com/office/drawing/2017/model3d" xmlns:o="urn:schemas-microsoft-com:office:office" xmlns:oel="http://schemas.microsoft.com/office/2019/extlst" xmlns:r="http://schemas.openxmlformats.org/officeDocument/2006/relationships" xmlns:m="http://schemas.openxmlformats.org/officeDocument/2006/math" xmlns:v="urn:schemas-microsoft-com:vml" xmlns:wp14="http://schemas.microsoft.com/office/word/2010/wordprocessingDrawing" xmlns:wp="http://schemas.openxmlformats.org/drawingml/2006/wordprocessingDrawing" xmlns:w10="urn:schemas-microsoft-com:office:word" xmlns:w="http://schemas.openxmlformats.org/wordprocessingml/2006/main" xmlns:w14="http://schemas.microsoft.com/office/word/2010/wordml" xmlns:w15="http://schemas.microsoft.com/office/word/2012/wordml" xmlns:w16cex="http://schemas.microsoft.com/office/word/2018/wordml/cex" xmlns:w16cid="http://schemas.microsoft.com/office/word/2016/wordml/cid" xmlns:w16="http://schemas.microsoft.com/office/word/2018/wordml" xmlns:w16sdtdh="http://schemas.microsoft.com/office/word/2020/wordml/sdtdatahash" xmlns:w16se="http://schemas.microsoft.com/office/word/2015/wordml/symex" xmlns:wpg="http://schemas.microsoft.com/office/word/2010/wordprocessingGroup" xmlns:wpi="http://schemas.microsoft.com/office/word/2010/wordprocessingInk" xmlns:wne="http://schemas.microsoft.com/office/word/2006/wordml" xmlns:wps="http://schemas.microsoft.com/office/word/2010/wordprocessingShape" mc:Ignorable="w14 w15 w16se w16cid w16 w16cex w16sdtdh wp14">
+<w:numbering xmlns:wpc="http://schemas.microsoft.com/office/word/2010/wordprocessingCanvas" xmlns:cx="http://schemas.microsoft.com/office/drawing/2014/chartex" xmlns:cx1="http://schemas.microsoft.com/office/drawing/2015/9/8/chartex" xmlns:cx2="http://schemas.microsoft.com/office/drawing/2015/10/21/chartex" xmlns:cx3="http://schemas.microsoft.com/office/drawing/2016/5/9/chartex" xmlns:cx4="http://schemas.microsoft.com/office/drawing/2016/5/10/chartex" xmlns:cx5="http://schemas.microsoft.com/office/drawing/2016/5/11/chartex" xmlns:cx6="http://schemas.microsoft.com/office/drawing/2016/5/12/chartex" xmlns:cx7="http://schemas.microsoft.com/office/drawing/2016/5/13/chartex" xmlns:cx8="http://schemas.microsoft.com/office/drawing/2016/5/14/chartex" xmlns:mc="http://schemas.openxmlformats.org/markup-compatibility/2006" xmlns:aink="http://schemas.microsoft.com/office/drawing/2016/ink" xmlns:am3d="http://schemas.microsoft.com/office/drawing/2017/model3d" xmlns:o="urn:schemas-microsoft-com:office:office" xmlns:oel="http://schemas.microsoft.com/office/2019/extlst" xmlns:r="http://schemas.openxmlformats.org/officeDocument/2006/relationships" xmlns:m="http://schemas.openxmlformats.org/officeDocument/2006/math" xmlns:v="urn:schemas-microsoft-com:vml" xmlns:wp14="http://schemas.microsoft.com/office/word/2010/wordprocessingDrawing" xmlns:wp="http://schemas.openxmlformats.org/drawingml/2006/wordprocessingDrawing" xmlns:w10="urn:schemas-microsoft-com:office:word" xmlns:w="http://schemas.openxmlformats.org/wordprocessingml/2006/main" xmlns:w14="http://schemas.microsoft.com/office/word/2010/wordml" xmlns:w15="http://schemas.microsoft.com/office/word/2012/wordml" xmlns:w16cex="http://schemas.microsoft.com/office/word/2018/wordml/cex" xmlns:w16cid="http://schemas.microsoft.com/office/word/2016/wordml/cid" xmlns:w16="http://schemas.microsoft.com/office/word/2018/wordml" xmlns:w16du="http://schemas.microsoft.com/office/word/2023/wordml/word16du" xmlns:w16sdtdh="http://schemas.microsoft.com/office/word/2020/wordml/sdtdatahash" xmlns:w16se="http://schemas.microsoft.com/office/word/2015/wordml/symex" xmlns:wpg="http://schemas.microsoft.com/office/word/2010/wordprocessingGroup" xmlns:wpi="http://schemas.microsoft.com/office/word/2010/wordprocessingInk" xmlns:wne="http://schemas.microsoft.com/office/word/2006/wordml" xmlns:wps="http://schemas.microsoft.com/office/word/2010/wordprocessingShape" mc:Ignorable="w14 w15 w16se w16cid w16 w16cex w16sdtdh wp14">
   <w:abstractNum w:abstractNumId="0" w15:restartNumberingAfterBreak="0">
     <w:nsid w:val="00376A06"/>
     <w:multiLevelType w:val="hybridMultilevel"/>
@@ -10375,6 +13235,15 @@
   </w:num>
   <w:num w:numId="39" w16cid:durableId="80638756">
     <w:abstractNumId w:val="35"/>
+  </w:num>
+  <w:num w:numId="40" w16cid:durableId="552159035">
+    <w:abstractNumId w:val="34"/>
+    <w:lvlOverride w:ilvl="0">
+      <w:startOverride w:val="3"/>
+    </w:lvlOverride>
+    <w:lvlOverride w:ilvl="1">
+      <w:startOverride w:val="1"/>
+    </w:lvlOverride>
   </w:num>
   <w:numIdMacAtCleanup w:val="3"/>
 </w:numbering>

</xml_diff>